<commit_message>
Aulas de injeção de dependência
</commit_message>
<xml_diff>
--- a/notas.docx
+++ b/notas.docx
@@ -112,6 +112,2431 @@
       <w:r>
         <w:t xml:space="preserve">). </w:t>
       </w:r>
+    </w:p>
+    <w:p/>
+    <w:p>
+      <w:r>
+        <w:t>Vídeo 2.1</w:t>
+      </w:r>
+    </w:p>
+    <w:p>
+      <w:pPr>
+        <w:pStyle w:val="PargrafodaLista"/>
+        <w:numPr>
+          <w:ilvl w:val="0"/>
+          <w:numId w:val="3"/>
+        </w:numPr>
+      </w:pPr>
+      <w:r>
+        <w:t>Responde a uma série de perguntas sobre Spring</w:t>
+      </w:r>
+    </w:p>
+    <w:p/>
+    <w:p>
+      <w:r>
+        <w:t>Vídeo 2.2</w:t>
+      </w:r>
+    </w:p>
+    <w:p>
+      <w:pPr>
+        <w:pStyle w:val="PargrafodaLista"/>
+        <w:numPr>
+          <w:ilvl w:val="0"/>
+          <w:numId w:val="3"/>
+        </w:numPr>
+      </w:pPr>
+      <w:r>
+        <w:t>Ecossistema Spring</w:t>
+      </w:r>
+    </w:p>
+    <w:p>
+      <w:pPr>
+        <w:pStyle w:val="PargrafodaLista"/>
+        <w:numPr>
+          <w:ilvl w:val="0"/>
+          <w:numId w:val="3"/>
+        </w:numPr>
+      </w:pPr>
+      <w:r>
+        <w:t xml:space="preserve">Empresa responsável pelo projeto – </w:t>
+      </w:r>
+      <w:proofErr w:type="spellStart"/>
+      <w:r>
+        <w:t>Pivotal</w:t>
+      </w:r>
+      <w:proofErr w:type="spellEnd"/>
+    </w:p>
+    <w:p>
+      <w:pPr>
+        <w:pStyle w:val="PargrafodaLista"/>
+        <w:numPr>
+          <w:ilvl w:val="0"/>
+          <w:numId w:val="3"/>
+        </w:numPr>
+      </w:pPr>
+      <w:r>
+        <w:t>Spring.io</w:t>
+      </w:r>
+    </w:p>
+    <w:p/>
+    <w:p>
+      <w:r>
+        <w:t>Vídeo 2.3</w:t>
+      </w:r>
+    </w:p>
+    <w:p>
+      <w:pPr>
+        <w:pStyle w:val="PargrafodaLista"/>
+        <w:numPr>
+          <w:ilvl w:val="0"/>
+          <w:numId w:val="4"/>
+        </w:numPr>
+        <w:rPr>
+          <w:lang w:val="en-US"/>
+        </w:rPr>
+      </w:pPr>
+      <w:r>
+        <w:rPr>
+          <w:lang w:val="en-US"/>
+        </w:rPr>
+        <w:t>Spring vs Jakarta EE (JEE)</w:t>
+      </w:r>
+    </w:p>
+    <w:p>
+      <w:pPr>
+        <w:rPr>
+          <w:lang w:val="en-US"/>
+        </w:rPr>
+      </w:pPr>
+    </w:p>
+    <w:p>
+      <w:pPr>
+        <w:rPr>
+          <w:lang w:val="en-US"/>
+        </w:rPr>
+      </w:pPr>
+      <w:proofErr w:type="spellStart"/>
+      <w:r>
+        <w:rPr>
+          <w:lang w:val="en-US"/>
+        </w:rPr>
+        <w:t>Vídeo</w:t>
+      </w:r>
+      <w:proofErr w:type="spellEnd"/>
+      <w:r>
+        <w:rPr>
+          <w:lang w:val="en-US"/>
+        </w:rPr>
+        <w:t xml:space="preserve"> 2.4</w:t>
+      </w:r>
+    </w:p>
+    <w:p>
+      <w:pPr>
+        <w:pStyle w:val="PargrafodaLista"/>
+        <w:numPr>
+          <w:ilvl w:val="0"/>
+          <w:numId w:val="4"/>
+        </w:numPr>
+        <w:rPr>
+          <w:lang w:val="en-US"/>
+        </w:rPr>
+      </w:pPr>
+      <w:r>
+        <w:rPr>
+          <w:lang w:val="en-US"/>
+        </w:rPr>
+        <w:t>Spring Boot</w:t>
+      </w:r>
+    </w:p>
+    <w:p>
+      <w:pPr>
+        <w:pStyle w:val="PargrafodaLista"/>
+        <w:numPr>
+          <w:ilvl w:val="1"/>
+          <w:numId w:val="4"/>
+        </w:numPr>
+      </w:pPr>
+      <w:r>
+        <w:t xml:space="preserve">Usa o conceito de </w:t>
+      </w:r>
+      <w:proofErr w:type="spellStart"/>
+      <w:r>
+        <w:t>Convention</w:t>
+      </w:r>
+      <w:proofErr w:type="spellEnd"/>
+      <w:r>
+        <w:t xml:space="preserve"> O</w:t>
+      </w:r>
+      <w:r>
+        <w:t xml:space="preserve">ver </w:t>
+      </w:r>
+      <w:proofErr w:type="spellStart"/>
+      <w:r>
+        <w:t>Configuration</w:t>
+      </w:r>
+      <w:proofErr w:type="spellEnd"/>
+      <w:r>
+        <w:t xml:space="preserve"> – oferece recursos que facilitam a vida do programador, de modo que este possa se concentrar mais no problema – domínio da aplicação – sem precisar se preocupar muito em ficar escrevendo códigos de configuração.</w:t>
+      </w:r>
+    </w:p>
+    <w:p>
+      <w:pPr>
+        <w:pStyle w:val="PargrafodaLista"/>
+        <w:numPr>
+          <w:ilvl w:val="1"/>
+          <w:numId w:val="4"/>
+        </w:numPr>
+      </w:pPr>
+      <w:r>
+        <w:t>Usa uma visão opinativa (que pode ser substituída parcialmente – não precisa usar tudo como ele configura – mas não usar nada, não faria sentido utiliza-lo)</w:t>
+      </w:r>
+    </w:p>
+    <w:p>
+      <w:pPr>
+        <w:pStyle w:val="PargrafodaLista"/>
+        <w:numPr>
+          <w:ilvl w:val="1"/>
+          <w:numId w:val="4"/>
+        </w:numPr>
+      </w:pPr>
+      <w:r>
+        <w:t>Spring não gera código ele apenas autoconfigura os projetos</w:t>
+      </w:r>
+    </w:p>
+    <w:p>
+      <w:pPr>
+        <w:pStyle w:val="PargrafodaLista"/>
+        <w:numPr>
+          <w:ilvl w:val="0"/>
+          <w:numId w:val="4"/>
+        </w:numPr>
+        <w:rPr>
+          <w:lang w:val="en-US"/>
+        </w:rPr>
+      </w:pPr>
+      <w:r>
+        <w:rPr>
+          <w:lang w:val="en-US"/>
+        </w:rPr>
+        <w:t xml:space="preserve">Spring Boot </w:t>
+      </w:r>
+      <w:proofErr w:type="spellStart"/>
+      <w:r>
+        <w:rPr>
+          <w:lang w:val="en-US"/>
+        </w:rPr>
+        <w:t>ou</w:t>
+      </w:r>
+      <w:proofErr w:type="spellEnd"/>
+      <w:r>
+        <w:rPr>
+          <w:lang w:val="en-US"/>
+        </w:rPr>
+        <w:t xml:space="preserve"> Spring MVC?</w:t>
+      </w:r>
+    </w:p>
+    <w:p>
+      <w:pPr>
+        <w:pStyle w:val="PargrafodaLista"/>
+        <w:numPr>
+          <w:ilvl w:val="1"/>
+          <w:numId w:val="4"/>
+        </w:numPr>
+      </w:pPr>
+      <w:r>
+        <w:t>Spring Boot não é um f</w:t>
+      </w:r>
+      <w:r>
+        <w:t>ramework para desenvolvimento Web, ele pode ser utilizado com este propósito, mas também para outros que não seja web</w:t>
+      </w:r>
+    </w:p>
+    <w:p>
+      <w:pPr>
+        <w:pStyle w:val="PargrafodaLista"/>
+        <w:numPr>
+          <w:ilvl w:val="1"/>
+          <w:numId w:val="4"/>
+        </w:numPr>
+      </w:pPr>
+      <w:r>
+        <w:t xml:space="preserve">Usar Spring Boot, pode fazer uso </w:t>
+      </w:r>
+      <w:r>
+        <w:t>do Spring MVC, mas o contrário não</w:t>
+      </w:r>
+    </w:p>
+    <w:p/>
+    <w:p>
+      <w:r>
+        <w:t>Vídeo 2.5</w:t>
+      </w:r>
+    </w:p>
+    <w:p>
+      <w:pPr>
+        <w:pStyle w:val="PargrafodaLista"/>
+        <w:numPr>
+          <w:ilvl w:val="0"/>
+          <w:numId w:val="5"/>
+        </w:numPr>
+      </w:pPr>
+      <w:r>
+        <w:t xml:space="preserve">Mostra como criar um projeto usando o Spring </w:t>
+      </w:r>
+      <w:proofErr w:type="spellStart"/>
+      <w:r>
+        <w:t>Initializr</w:t>
+      </w:r>
+      <w:proofErr w:type="spellEnd"/>
+      <w:r>
+        <w:t xml:space="preserve"> dentro do </w:t>
+      </w:r>
+      <w:r>
+        <w:rPr>
+          <w:i/>
+          <w:iCs/>
+        </w:rPr>
+        <w:t xml:space="preserve">Spring Tool </w:t>
+      </w:r>
+      <w:proofErr w:type="spellStart"/>
+      <w:r>
+        <w:rPr>
+          <w:i/>
+          <w:iCs/>
+        </w:rPr>
+        <w:t>Suite</w:t>
+      </w:r>
+      <w:proofErr w:type="spellEnd"/>
+    </w:p>
+    <w:p>
+      <w:pPr>
+        <w:pStyle w:val="PargrafodaLista"/>
+        <w:numPr>
+          <w:ilvl w:val="1"/>
+          <w:numId w:val="5"/>
+        </w:numPr>
+      </w:pPr>
+      <w:r>
+        <w:lastRenderedPageBreak/>
+        <w:t xml:space="preserve">Observação: o mesmo pode ser feito pela </w:t>
+      </w:r>
+      <w:r>
+        <w:rPr>
+          <w:b/>
+          <w:bCs/>
+        </w:rPr>
+        <w:t xml:space="preserve">Apache </w:t>
+      </w:r>
+      <w:proofErr w:type="spellStart"/>
+      <w:r>
+        <w:rPr>
+          <w:b/>
+          <w:bCs/>
+        </w:rPr>
+        <w:t>Netbeans</w:t>
+      </w:r>
+      <w:proofErr w:type="spellEnd"/>
+      <w:r>
+        <w:rPr>
+          <w:b/>
+          <w:bCs/>
+        </w:rPr>
+        <w:t xml:space="preserve"> IDE 11</w:t>
+      </w:r>
+      <w:r>
+        <w:t xml:space="preserve">, adicionando o plugin </w:t>
+      </w:r>
+      <w:r>
+        <w:rPr>
+          <w:b/>
+          <w:bCs/>
+        </w:rPr>
+        <w:t xml:space="preserve">NB </w:t>
+      </w:r>
+      <w:proofErr w:type="spellStart"/>
+      <w:r>
+        <w:rPr>
+          <w:b/>
+          <w:bCs/>
+        </w:rPr>
+        <w:t>SpringBoot</w:t>
+      </w:r>
+      <w:proofErr w:type="spellEnd"/>
+      <w:r>
+        <w:rPr>
+          <w:b/>
+          <w:bCs/>
+        </w:rPr>
+        <w:t xml:space="preserve">. </w:t>
+      </w:r>
+    </w:p>
+    <w:p>
+      <w:pPr>
+        <w:pStyle w:val="PargrafodaLista"/>
+        <w:numPr>
+          <w:ilvl w:val="2"/>
+          <w:numId w:val="5"/>
+        </w:numPr>
+      </w:pPr>
+      <w:r>
+        <w:t xml:space="preserve">Observação: caso seu ambiente de trabalho tenha diferente versões de Java isso pode dar conflito na IDE, para isso é necessário </w:t>
+      </w:r>
+      <w:r>
+        <w:t xml:space="preserve">adicionar o valor </w:t>
+      </w:r>
+      <w:r>
+        <w:rPr>
+          <w:rFonts w:ascii="Courier New" w:hAnsi="Courier New" w:cs="Courier New"/>
+          <w:b/>
+          <w:bCs/>
+        </w:rPr>
+        <w:t>-J-</w:t>
+      </w:r>
+      <w:proofErr w:type="spellStart"/>
+      <w:r>
+        <w:rPr>
+          <w:rFonts w:ascii="Courier New" w:hAnsi="Courier New" w:cs="Courier New"/>
+          <w:b/>
+          <w:bCs/>
+        </w:rPr>
+        <w:t>Djdk.lang.Process.allowAmbiguousCommands</w:t>
+      </w:r>
+      <w:proofErr w:type="spellEnd"/>
+      <w:r>
+        <w:rPr>
+          <w:rFonts w:ascii="Courier New" w:hAnsi="Courier New" w:cs="Courier New"/>
+          <w:b/>
+          <w:bCs/>
+        </w:rPr>
+        <w:t>=</w:t>
+      </w:r>
+      <w:proofErr w:type="spellStart"/>
+      <w:r>
+        <w:rPr>
+          <w:rFonts w:ascii="Courier New" w:hAnsi="Courier New" w:cs="Courier New"/>
+          <w:b/>
+          <w:bCs/>
+        </w:rPr>
+        <w:t>true</w:t>
+      </w:r>
+      <w:proofErr w:type="spellEnd"/>
+      <w:r>
+        <w:rPr>
+          <w:rFonts w:ascii="Courier New" w:hAnsi="Courier New" w:cs="Courier New"/>
+        </w:rPr>
+        <w:t xml:space="preserve"> </w:t>
+      </w:r>
+      <w:r>
+        <w:t xml:space="preserve">no final da variável </w:t>
+      </w:r>
+      <w:proofErr w:type="spellStart"/>
+      <w:r>
+        <w:rPr>
+          <w:rFonts w:ascii="Courier New" w:hAnsi="Courier New" w:cs="Courier New"/>
+          <w:b/>
+          <w:bCs/>
+        </w:rPr>
+        <w:t>netbeans_default_options</w:t>
+      </w:r>
+      <w:proofErr w:type="spellEnd"/>
+      <w:r>
+        <w:t xml:space="preserve"> do arquivo </w:t>
+      </w:r>
+      <w:proofErr w:type="spellStart"/>
+      <w:r>
+        <w:rPr>
+          <w:rFonts w:ascii="Courier New" w:hAnsi="Courier New" w:cs="Courier New"/>
+          <w:b/>
+          <w:bCs/>
+        </w:rPr>
+        <w:t>netbeans.conf</w:t>
+      </w:r>
+      <w:proofErr w:type="spellEnd"/>
+      <w:r>
+        <w:rPr>
+          <w:b/>
+          <w:bCs/>
+        </w:rPr>
+        <w:t xml:space="preserve"> </w:t>
+      </w:r>
+      <w:r>
+        <w:t>que está na pasta “</w:t>
+      </w:r>
+      <w:r>
+        <w:rPr>
+          <w:rFonts w:ascii="Courier New" w:hAnsi="Courier New" w:cs="Courier New"/>
+          <w:b/>
+          <w:bCs/>
+        </w:rPr>
+        <w:t>C:\</w:t>
+      </w:r>
+      <w:proofErr w:type="spellStart"/>
+      <w:r>
+        <w:rPr>
+          <w:rFonts w:ascii="Courier New" w:hAnsi="Courier New" w:cs="Courier New"/>
+          <w:b/>
+          <w:bCs/>
+        </w:rPr>
+        <w:t>Program</w:t>
+      </w:r>
+      <w:proofErr w:type="spellEnd"/>
+      <w:r>
+        <w:rPr>
+          <w:rFonts w:ascii="Courier New" w:hAnsi="Courier New" w:cs="Courier New"/>
+          <w:b/>
+          <w:bCs/>
+        </w:rPr>
+        <w:t xml:space="preserve"> Files\NetBeans-11.1_Apache\</w:t>
+      </w:r>
+      <w:proofErr w:type="spellStart"/>
+      <w:r>
+        <w:rPr>
+          <w:rFonts w:ascii="Courier New" w:hAnsi="Courier New" w:cs="Courier New"/>
+          <w:b/>
+          <w:bCs/>
+        </w:rPr>
+        <w:t>netbeans</w:t>
+      </w:r>
+      <w:proofErr w:type="spellEnd"/>
+      <w:r>
+        <w:rPr>
+          <w:rFonts w:ascii="Courier New" w:hAnsi="Courier New" w:cs="Courier New"/>
+          <w:b/>
+          <w:bCs/>
+        </w:rPr>
+        <w:t>\</w:t>
+      </w:r>
+      <w:proofErr w:type="spellStart"/>
+      <w:r>
+        <w:rPr>
+          <w:rFonts w:ascii="Courier New" w:hAnsi="Courier New" w:cs="Courier New"/>
+          <w:b/>
+          <w:bCs/>
+        </w:rPr>
+        <w:t>etc</w:t>
+      </w:r>
+      <w:proofErr w:type="spellEnd"/>
+      <w:r>
+        <w:t>”. Caso isso não seja feito a aplicação pode não compilar, gerando o seguinte erro no console:</w:t>
+      </w:r>
+    </w:p>
+    <w:p>
+      <w:pPr>
+        <w:pStyle w:val="PargrafodaLista"/>
+        <w:ind w:left="2160"/>
+        <w:rPr>
+          <w:rFonts w:ascii="Courier New" w:hAnsi="Courier New" w:cs="Courier New"/>
+        </w:rPr>
+      </w:pPr>
+      <w:proofErr w:type="spellStart"/>
+      <w:r>
+        <w:rPr>
+          <w:rFonts w:ascii="Courier New" w:hAnsi="Courier New" w:cs="Courier New"/>
+        </w:rPr>
+        <w:t>cd</w:t>
+      </w:r>
+      <w:proofErr w:type="spellEnd"/>
+      <w:r>
+        <w:rPr>
+          <w:rFonts w:ascii="Courier New" w:hAnsi="Courier New" w:cs="Courier New"/>
+        </w:rPr>
+        <w:t xml:space="preserve"> C:\project_folder \</w:t>
+      </w:r>
+      <w:proofErr w:type="spellStart"/>
+      <w:r>
+        <w:rPr>
+          <w:rFonts w:ascii="Courier New" w:hAnsi="Courier New" w:cs="Courier New"/>
+        </w:rPr>
+        <w:t>InitializrSpringbootProject</w:t>
+      </w:r>
+      <w:proofErr w:type="spellEnd"/>
+      <w:r>
+        <w:rPr>
+          <w:rFonts w:ascii="Courier New" w:hAnsi="Courier New" w:cs="Courier New"/>
+        </w:rPr>
+        <w:t>; "JAVA_HOME=C:\\</w:t>
+      </w:r>
+      <w:proofErr w:type="spellStart"/>
+      <w:r>
+        <w:rPr>
+          <w:rFonts w:ascii="Courier New" w:hAnsi="Courier New" w:cs="Courier New"/>
+        </w:rPr>
+        <w:t>Program</w:t>
+      </w:r>
+      <w:proofErr w:type="spellEnd"/>
+      <w:r>
+        <w:rPr>
+          <w:rFonts w:ascii="Courier New" w:hAnsi="Courier New" w:cs="Courier New"/>
+        </w:rPr>
+        <w:t xml:space="preserve"> Files\\Java\\jdk-11.0.7" </w:t>
+      </w:r>
+      <w:proofErr w:type="spellStart"/>
+      <w:r>
+        <w:rPr>
+          <w:rFonts w:ascii="Courier New" w:hAnsi="Courier New" w:cs="Courier New"/>
+        </w:rPr>
+        <w:t>cmd</w:t>
+      </w:r>
+      <w:proofErr w:type="spellEnd"/>
+      <w:r>
+        <w:rPr>
+          <w:rFonts w:ascii="Courier New" w:hAnsi="Courier New" w:cs="Courier New"/>
+        </w:rPr>
+        <w:t xml:space="preserve"> /c "\"\"C:\\Program Files\\NetBeans-11.1_Apache\\netbeans\\java\\maven\\bin\\mvn.cmd\" </w:t>
+      </w:r>
+      <w:proofErr w:type="gramStart"/>
+      <w:r>
+        <w:rPr>
+          <w:rFonts w:ascii="Courier New" w:hAnsi="Courier New" w:cs="Courier New"/>
+        </w:rPr>
+        <w:t>-</w:t>
+      </w:r>
+      <w:proofErr w:type="spellStart"/>
+      <w:r>
+        <w:rPr>
+          <w:rFonts w:ascii="Courier New" w:hAnsi="Courier New" w:cs="Courier New"/>
+        </w:rPr>
+        <w:t>Dmaven.ext.class.path</w:t>
+      </w:r>
+      <w:proofErr w:type="spellEnd"/>
+      <w:proofErr w:type="gramEnd"/>
+      <w:r>
+        <w:rPr>
+          <w:rFonts w:ascii="Courier New" w:hAnsi="Courier New" w:cs="Courier New"/>
+        </w:rPr>
+        <w:t>=\"C:\\Program Files\\NetBeans-11.1_Apache\\netbeans\\java\\maven-nblib\\netbeans-eventspy.jar\" -</w:t>
+      </w:r>
+      <w:proofErr w:type="spellStart"/>
+      <w:r>
+        <w:rPr>
+          <w:rFonts w:ascii="Courier New" w:hAnsi="Courier New" w:cs="Courier New"/>
+        </w:rPr>
+        <w:t>Dfile.encoding</w:t>
+      </w:r>
+      <w:proofErr w:type="spellEnd"/>
+      <w:r>
+        <w:rPr>
+          <w:rFonts w:ascii="Courier New" w:hAnsi="Courier New" w:cs="Courier New"/>
+        </w:rPr>
+        <w:t xml:space="preserve">=UTF-8 clean </w:t>
+      </w:r>
+      <w:proofErr w:type="spellStart"/>
+      <w:r>
+        <w:rPr>
+          <w:rFonts w:ascii="Courier New" w:hAnsi="Courier New" w:cs="Courier New"/>
+        </w:rPr>
+        <w:t>install</w:t>
+      </w:r>
+      <w:proofErr w:type="spellEnd"/>
+      <w:r>
+        <w:rPr>
+          <w:rFonts w:ascii="Courier New" w:hAnsi="Courier New" w:cs="Courier New"/>
+        </w:rPr>
+        <w:t>\""</w:t>
+      </w:r>
+    </w:p>
+    <w:p>
+      <w:pPr>
+        <w:pStyle w:val="PargrafodaLista"/>
+        <w:ind w:left="2160"/>
+        <w:rPr>
+          <w:rFonts w:ascii="Courier New" w:hAnsi="Courier New" w:cs="Courier New"/>
+          <w:lang w:val="en-US"/>
+        </w:rPr>
+      </w:pPr>
+      <w:r>
+        <w:rPr>
+          <w:rFonts w:ascii="Courier New" w:hAnsi="Courier New" w:cs="Courier New"/>
+          <w:lang w:val="en-US"/>
+        </w:rPr>
+        <w:t>Cannot run program "</w:t>
+      </w:r>
+      <w:proofErr w:type="spellStart"/>
+      <w:r>
+        <w:rPr>
+          <w:rFonts w:ascii="Courier New" w:hAnsi="Courier New" w:cs="Courier New"/>
+          <w:lang w:val="en-US"/>
+        </w:rPr>
+        <w:t>cmd</w:t>
+      </w:r>
+      <w:proofErr w:type="spellEnd"/>
+      <w:r>
+        <w:rPr>
+          <w:rFonts w:ascii="Courier New" w:hAnsi="Courier New" w:cs="Courier New"/>
+          <w:lang w:val="en-US"/>
+        </w:rPr>
+        <w:t>" (in directory "C:\project_folder\InitializrSpringbootProject"): Malformed argument has embedded quote: "C:\Program Files\NetBeans-11.1_Apache\</w:t>
+      </w:r>
+      <w:proofErr w:type="spellStart"/>
+      <w:r>
+        <w:rPr>
+          <w:rFonts w:ascii="Courier New" w:hAnsi="Courier New" w:cs="Courier New"/>
+          <w:lang w:val="en-US"/>
+        </w:rPr>
+        <w:t>netbeans</w:t>
+      </w:r>
+      <w:proofErr w:type="spellEnd"/>
+      <w:r>
+        <w:rPr>
+          <w:rFonts w:ascii="Courier New" w:hAnsi="Courier New" w:cs="Courier New"/>
+          <w:lang w:val="en-US"/>
+        </w:rPr>
+        <w:t xml:space="preserve">\java\maven\bin\mvn.cmd" </w:t>
+      </w:r>
+      <w:proofErr w:type="gramStart"/>
+      <w:r>
+        <w:rPr>
+          <w:rFonts w:ascii="Courier New" w:hAnsi="Courier New" w:cs="Courier New"/>
+          <w:lang w:val="en-US"/>
+        </w:rPr>
+        <w:t>-</w:t>
+      </w:r>
+      <w:proofErr w:type="spellStart"/>
+      <w:r>
+        <w:rPr>
+          <w:rFonts w:ascii="Courier New" w:hAnsi="Courier New" w:cs="Courier New"/>
+          <w:lang w:val="en-US"/>
+        </w:rPr>
+        <w:t>Dmaven.ext.class.path</w:t>
+      </w:r>
+      <w:proofErr w:type="spellEnd"/>
+      <w:proofErr w:type="gramEnd"/>
+      <w:r>
+        <w:rPr>
+          <w:rFonts w:ascii="Courier New" w:hAnsi="Courier New" w:cs="Courier New"/>
+          <w:lang w:val="en-US"/>
+        </w:rPr>
+        <w:t>="C:\Program Files\NetBeans-11.1_Apache\netbeans\java\maven-nblib\netbeans-eventspy.jar" -</w:t>
+      </w:r>
+      <w:proofErr w:type="spellStart"/>
+      <w:r>
+        <w:rPr>
+          <w:rFonts w:ascii="Courier New" w:hAnsi="Courier New" w:cs="Courier New"/>
+          <w:lang w:val="en-US"/>
+        </w:rPr>
+        <w:t>Dfile.encoding</w:t>
+      </w:r>
+      <w:proofErr w:type="spellEnd"/>
+      <w:r>
+        <w:rPr>
+          <w:rFonts w:ascii="Courier New" w:hAnsi="Courier New" w:cs="Courier New"/>
+          <w:lang w:val="en-US"/>
+        </w:rPr>
+        <w:t>=UTF-8 clean install</w:t>
+      </w:r>
+    </w:p>
+    <w:p>
+      <w:pPr>
+        <w:rPr>
+          <w:lang w:val="en-US"/>
+        </w:rPr>
+      </w:pPr>
+      <w:proofErr w:type="spellStart"/>
+      <w:r>
+        <w:rPr>
+          <w:lang w:val="en-US"/>
+        </w:rPr>
+        <w:t>Vídeo</w:t>
+      </w:r>
+      <w:proofErr w:type="spellEnd"/>
+      <w:r>
+        <w:rPr>
+          <w:lang w:val="en-US"/>
+        </w:rPr>
+        <w:t xml:space="preserve"> 2.6</w:t>
+      </w:r>
+    </w:p>
+    <w:p>
+      <w:pPr>
+        <w:pStyle w:val="PargrafodaLista"/>
+        <w:numPr>
+          <w:ilvl w:val="0"/>
+          <w:numId w:val="5"/>
+        </w:numPr>
+      </w:pPr>
+      <w:r>
+        <w:t>Instruções para construir e executar o</w:t>
+      </w:r>
+      <w:r>
+        <w:t xml:space="preserve"> projeto pelo prompt de comando</w:t>
+      </w:r>
+    </w:p>
+    <w:p>
+      <w:pPr>
+        <w:pStyle w:val="PargrafodaLista"/>
+        <w:numPr>
+          <w:ilvl w:val="0"/>
+          <w:numId w:val="5"/>
+        </w:numPr>
+      </w:pPr>
+      <w:r>
+        <w:t>Build do projeto</w:t>
+      </w:r>
+    </w:p>
+    <w:p>
+      <w:pPr>
+        <w:pStyle w:val="PargrafodaLista"/>
+        <w:numPr>
+          <w:ilvl w:val="1"/>
+          <w:numId w:val="5"/>
+        </w:numPr>
+        <w:rPr>
+          <w:rFonts w:ascii="Courier New" w:hAnsi="Courier New" w:cs="Courier New"/>
+        </w:rPr>
+      </w:pPr>
+      <w:r>
+        <w:rPr>
+          <w:rFonts w:ascii="Courier New" w:hAnsi="Courier New" w:cs="Courier New"/>
+        </w:rPr>
+        <w:t xml:space="preserve">C:\project_folder&gt;mvnw </w:t>
+      </w:r>
+      <w:proofErr w:type="spellStart"/>
+      <w:r>
+        <w:rPr>
+          <w:rFonts w:ascii="Courier New" w:hAnsi="Courier New" w:cs="Courier New"/>
+        </w:rPr>
+        <w:t>package</w:t>
+      </w:r>
+      <w:proofErr w:type="spellEnd"/>
+      <w:r>
+        <w:rPr>
+          <w:rFonts w:ascii="Courier New" w:hAnsi="Courier New" w:cs="Courier New"/>
+        </w:rPr>
+        <w:t xml:space="preserve"> </w:t>
+      </w:r>
+    </w:p>
+    <w:p>
+      <w:pPr>
+        <w:pStyle w:val="PargrafodaLista"/>
+        <w:numPr>
+          <w:ilvl w:val="2"/>
+          <w:numId w:val="5"/>
+        </w:numPr>
+      </w:pPr>
+      <w:r>
+        <w:t xml:space="preserve">Este comando fará o build do projeto, enviando o arquivo de distribuição </w:t>
+      </w:r>
+      <w:proofErr w:type="spellStart"/>
+      <w:r>
+        <w:t>jar</w:t>
+      </w:r>
+      <w:proofErr w:type="spellEnd"/>
+      <w:r>
+        <w:t xml:space="preserve"> para a pasta </w:t>
+      </w:r>
+      <w:r>
+        <w:rPr>
+          <w:i/>
+          <w:iCs/>
+        </w:rPr>
+        <w:t>target</w:t>
+      </w:r>
+    </w:p>
+    <w:p>
+      <w:pPr>
+        <w:pStyle w:val="PargrafodaLista"/>
+        <w:numPr>
+          <w:ilvl w:val="0"/>
+          <w:numId w:val="5"/>
+        </w:numPr>
+      </w:pPr>
+      <w:r>
+        <w:t>Execução do projeto</w:t>
+      </w:r>
+    </w:p>
+    <w:p>
+      <w:pPr>
+        <w:pStyle w:val="PargrafodaLista"/>
+        <w:numPr>
+          <w:ilvl w:val="1"/>
+          <w:numId w:val="5"/>
+        </w:numPr>
+        <w:rPr>
+          <w:lang w:val="en-US"/>
+        </w:rPr>
+      </w:pPr>
+      <w:r>
+        <w:rPr>
+          <w:rFonts w:ascii="Courier New" w:hAnsi="Courier New" w:cs="Courier New"/>
+          <w:lang w:val="en-US"/>
+        </w:rPr>
+        <w:t>C:\project_folder&gt;java -jar target\jar_arch</w:t>
+      </w:r>
+      <w:r>
+        <w:rPr>
+          <w:rFonts w:ascii="Courier New" w:hAnsi="Courier New" w:cs="Courier New"/>
+          <w:lang w:val="en-US"/>
+        </w:rPr>
+        <w:t>ive.jar</w:t>
+      </w:r>
+    </w:p>
+    <w:p>
+      <w:pPr>
+        <w:pStyle w:val="PargrafodaLista"/>
+        <w:numPr>
+          <w:ilvl w:val="0"/>
+          <w:numId w:val="5"/>
+        </w:numPr>
+      </w:pPr>
+      <w:r>
+        <w:t>Comando para limpar o build do projeto</w:t>
+      </w:r>
+    </w:p>
+    <w:p>
+      <w:pPr>
+        <w:pStyle w:val="PargrafodaLista"/>
+        <w:numPr>
+          <w:ilvl w:val="1"/>
+          <w:numId w:val="5"/>
+        </w:numPr>
+        <w:rPr>
+          <w:lang w:val="en-US"/>
+        </w:rPr>
+      </w:pPr>
+      <w:r>
+        <w:rPr>
+          <w:rFonts w:ascii="Courier New" w:hAnsi="Courier New" w:cs="Courier New"/>
+          <w:lang w:val="en-US"/>
+        </w:rPr>
+        <w:t>C:\project_folder&gt;</w:t>
+      </w:r>
+      <w:r>
+        <w:rPr>
+          <w:rFonts w:ascii="Courier New" w:hAnsi="Courier New" w:cs="Courier New"/>
+          <w:lang w:val="en-US"/>
+        </w:rPr>
+        <w:t>mvnw clean</w:t>
+      </w:r>
+    </w:p>
+    <w:p>
+      <w:pPr>
+        <w:pStyle w:val="PargrafodaLista"/>
+        <w:numPr>
+          <w:ilvl w:val="0"/>
+          <w:numId w:val="5"/>
+        </w:numPr>
+      </w:pPr>
+      <w:r>
+        <w:t>Comando para visualizar a árvore de dependências do projeto</w:t>
+      </w:r>
+    </w:p>
+    <w:p>
+      <w:pPr>
+        <w:pStyle w:val="PargrafodaLista"/>
+        <w:numPr>
+          <w:ilvl w:val="1"/>
+          <w:numId w:val="5"/>
+        </w:numPr>
+        <w:rPr>
+          <w:lang w:val="en-US"/>
+        </w:rPr>
+      </w:pPr>
+      <w:r>
+        <w:rPr>
+          <w:rFonts w:ascii="Courier New" w:hAnsi="Courier New" w:cs="Courier New"/>
+          <w:lang w:val="en-US"/>
+        </w:rPr>
+        <w:t>C:\project_folder&gt;</w:t>
+      </w:r>
+      <w:r>
+        <w:rPr>
+          <w:rFonts w:ascii="Courier New" w:hAnsi="Courier New" w:cs="Courier New"/>
+          <w:lang w:val="en-US"/>
+        </w:rPr>
+        <w:t xml:space="preserve">mvnw </w:t>
+      </w:r>
+      <w:proofErr w:type="spellStart"/>
+      <w:proofErr w:type="gramStart"/>
+      <w:r>
+        <w:rPr>
+          <w:rFonts w:ascii="Courier New" w:hAnsi="Courier New" w:cs="Courier New"/>
+          <w:lang w:val="en-US"/>
+        </w:rPr>
+        <w:t>dependency:tree</w:t>
+      </w:r>
+      <w:proofErr w:type="spellEnd"/>
+      <w:proofErr w:type="gramEnd"/>
+    </w:p>
+    <w:p>
+      <w:pPr>
+        <w:pStyle w:val="PargrafodaLista"/>
+        <w:numPr>
+          <w:ilvl w:val="0"/>
+          <w:numId w:val="5"/>
+        </w:numPr>
+      </w:pPr>
+      <w:r>
+        <w:t>Comando para visualizar as dependências resolvidas</w:t>
+      </w:r>
+    </w:p>
+    <w:p>
+      <w:pPr>
+        <w:pStyle w:val="PargrafodaLista"/>
+        <w:numPr>
+          <w:ilvl w:val="1"/>
+          <w:numId w:val="5"/>
+        </w:numPr>
+        <w:rPr>
+          <w:lang w:val="en-US"/>
+        </w:rPr>
+      </w:pPr>
+      <w:r>
+        <w:rPr>
+          <w:rFonts w:ascii="Courier New" w:hAnsi="Courier New" w:cs="Courier New"/>
+          <w:lang w:val="en-US"/>
+        </w:rPr>
+        <w:t>C:\project_folder&gt;</w:t>
+      </w:r>
+      <w:r>
+        <w:rPr>
+          <w:rFonts w:ascii="Courier New" w:hAnsi="Courier New" w:cs="Courier New"/>
+          <w:lang w:val="en-US"/>
+        </w:rPr>
+        <w:t xml:space="preserve">mvnw </w:t>
+      </w:r>
+      <w:proofErr w:type="spellStart"/>
+      <w:proofErr w:type="gramStart"/>
+      <w:r>
+        <w:rPr>
+          <w:rFonts w:ascii="Courier New" w:hAnsi="Courier New" w:cs="Courier New"/>
+          <w:lang w:val="en-US"/>
+        </w:rPr>
+        <w:t>dependency:resolve</w:t>
+      </w:r>
+      <w:proofErr w:type="spellEnd"/>
+      <w:proofErr w:type="gramEnd"/>
+    </w:p>
+    <w:p>
+      <w:pPr>
+        <w:pStyle w:val="PargrafodaLista"/>
+        <w:numPr>
+          <w:ilvl w:val="0"/>
+          <w:numId w:val="5"/>
+        </w:numPr>
+      </w:pPr>
+      <w:r>
+        <w:t>Comando para visualizar o POM efetivo (união de todos os POM do projeto)</w:t>
+      </w:r>
+    </w:p>
+    <w:p>
+      <w:pPr>
+        <w:pStyle w:val="PargrafodaLista"/>
+        <w:numPr>
+          <w:ilvl w:val="1"/>
+          <w:numId w:val="5"/>
+        </w:numPr>
+        <w:rPr>
+          <w:lang w:val="en-US"/>
+        </w:rPr>
+      </w:pPr>
+      <w:r>
+        <w:rPr>
+          <w:rFonts w:ascii="Courier New" w:hAnsi="Courier New" w:cs="Courier New"/>
+          <w:lang w:val="en-US"/>
+        </w:rPr>
+        <w:t xml:space="preserve">C:\project_folder&gt;mvnw </w:t>
+      </w:r>
+      <w:proofErr w:type="spellStart"/>
+      <w:proofErr w:type="gramStart"/>
+      <w:r>
+        <w:rPr>
+          <w:rFonts w:ascii="Courier New" w:hAnsi="Courier New" w:cs="Courier New"/>
+          <w:lang w:val="en-US"/>
+        </w:rPr>
+        <w:t>help:effective</w:t>
+      </w:r>
+      <w:proofErr w:type="gramEnd"/>
+      <w:r>
+        <w:rPr>
+          <w:rFonts w:ascii="Courier New" w:hAnsi="Courier New" w:cs="Courier New"/>
+          <w:lang w:val="en-US"/>
+        </w:rPr>
+        <w:t>-pom</w:t>
+      </w:r>
+      <w:proofErr w:type="spellEnd"/>
+    </w:p>
+    <w:p>
+      <w:pPr>
+        <w:pStyle w:val="PargrafodaLista"/>
+        <w:numPr>
+          <w:ilvl w:val="0"/>
+          <w:numId w:val="5"/>
+        </w:numPr>
+        <w:rPr>
+          <w:lang w:val="en-US"/>
+        </w:rPr>
+      </w:pPr>
+      <w:proofErr w:type="spellStart"/>
+      <w:r>
+        <w:rPr>
+          <w:lang w:val="en-US"/>
+        </w:rPr>
+        <w:t>Explorando</w:t>
+      </w:r>
+      <w:proofErr w:type="spellEnd"/>
+      <w:r>
+        <w:rPr>
+          <w:lang w:val="en-US"/>
+        </w:rPr>
+        <w:t xml:space="preserve"> o POM.xml</w:t>
+      </w:r>
+    </w:p>
+    <w:p>
+      <w:pPr>
+        <w:pStyle w:val="PargrafodaLista"/>
+        <w:numPr>
+          <w:ilvl w:val="1"/>
+          <w:numId w:val="5"/>
+        </w:numPr>
+        <w:rPr>
+          <w:lang w:val="en-US"/>
+        </w:rPr>
+      </w:pPr>
+      <w:proofErr w:type="spellStart"/>
+      <w:r>
+        <w:rPr>
+          <w:lang w:val="en-US"/>
+        </w:rPr>
+        <w:t>Hierarquia</w:t>
+      </w:r>
+      <w:proofErr w:type="spellEnd"/>
+      <w:r>
+        <w:rPr>
+          <w:lang w:val="en-US"/>
+        </w:rPr>
+        <w:t xml:space="preserve"> de </w:t>
+      </w:r>
+      <w:proofErr w:type="spellStart"/>
+      <w:r>
+        <w:rPr>
+          <w:lang w:val="en-US"/>
+        </w:rPr>
+        <w:t>dependências</w:t>
+      </w:r>
+      <w:proofErr w:type="spellEnd"/>
+    </w:p>
+    <w:p>
+      <w:pPr>
+        <w:pStyle w:val="PargrafodaLista"/>
+        <w:numPr>
+          <w:ilvl w:val="2"/>
+          <w:numId w:val="5"/>
+        </w:numPr>
+        <w:rPr>
+          <w:lang w:val="en-US"/>
+        </w:rPr>
+      </w:pPr>
+      <w:proofErr w:type="spellStart"/>
+      <w:r>
+        <w:rPr>
+          <w:lang w:val="en-US"/>
+        </w:rPr>
+        <w:lastRenderedPageBreak/>
+        <w:t>Dependências</w:t>
+      </w:r>
+      <w:proofErr w:type="spellEnd"/>
+      <w:r>
+        <w:rPr>
+          <w:lang w:val="en-US"/>
+        </w:rPr>
+        <w:t xml:space="preserve"> </w:t>
+      </w:r>
+      <w:proofErr w:type="spellStart"/>
+      <w:r>
+        <w:rPr>
+          <w:lang w:val="en-US"/>
+        </w:rPr>
+        <w:t>transitivas</w:t>
+      </w:r>
+      <w:proofErr w:type="spellEnd"/>
+    </w:p>
+    <w:p>
+      <w:pPr>
+        <w:pStyle w:val="PargrafodaLista"/>
+        <w:numPr>
+          <w:ilvl w:val="3"/>
+          <w:numId w:val="5"/>
+        </w:numPr>
+        <w:rPr>
+          <w:lang w:val="en-US"/>
+        </w:rPr>
+      </w:pPr>
+      <w:proofErr w:type="spellStart"/>
+      <w:r>
+        <w:rPr>
+          <w:lang w:val="en-US"/>
+        </w:rPr>
+        <w:t>Dependências</w:t>
+      </w:r>
+      <w:proofErr w:type="spellEnd"/>
+      <w:r>
+        <w:rPr>
+          <w:lang w:val="en-US"/>
+        </w:rPr>
+        <w:t xml:space="preserve"> </w:t>
+      </w:r>
+      <w:proofErr w:type="spellStart"/>
+      <w:r>
+        <w:rPr>
+          <w:lang w:val="en-US"/>
+        </w:rPr>
+        <w:t>resolvidas</w:t>
+      </w:r>
+      <w:proofErr w:type="spellEnd"/>
+    </w:p>
+    <w:p>
+      <w:pPr>
+        <w:pStyle w:val="PargrafodaLista"/>
+        <w:numPr>
+          <w:ilvl w:val="0"/>
+          <w:numId w:val="5"/>
+        </w:numPr>
+      </w:pPr>
+      <w:r>
+        <w:t xml:space="preserve">O </w:t>
+      </w:r>
+      <w:proofErr w:type="spellStart"/>
+      <w:r>
+        <w:t>Maven</w:t>
+      </w:r>
+      <w:proofErr w:type="spellEnd"/>
+      <w:r>
+        <w:t xml:space="preserve"> faz um r</w:t>
+      </w:r>
+      <w:r>
+        <w:t>epositório local de todas as dependências que incluímos no projeto, mantendo esse repositório atualizado conforme as versões que estamos utilizando para todos os projetos.</w:t>
+      </w:r>
+    </w:p>
+    <w:p>
+      <w:r>
+        <w:t>Vídeo 2.7</w:t>
+      </w:r>
+    </w:p>
+    <w:p>
+      <w:pPr>
+        <w:pStyle w:val="PargrafodaLista"/>
+        <w:numPr>
+          <w:ilvl w:val="0"/>
+          <w:numId w:val="6"/>
+        </w:numPr>
+      </w:pPr>
+      <w:r>
+        <w:t xml:space="preserve">Implementação do primeiro </w:t>
+      </w:r>
+      <w:proofErr w:type="spellStart"/>
+      <w:r>
+        <w:t>Controller</w:t>
+      </w:r>
+      <w:proofErr w:type="spellEnd"/>
+      <w:r>
+        <w:t xml:space="preserve"> usando Spring MVC (</w:t>
+      </w:r>
+      <w:r>
+        <w:t>MVC para WEB)</w:t>
+      </w:r>
+    </w:p>
+    <w:p>
+      <w:pPr>
+        <w:pStyle w:val="PargrafodaLista"/>
+        <w:numPr>
+          <w:ilvl w:val="1"/>
+          <w:numId w:val="6"/>
+        </w:numPr>
+      </w:pPr>
+      <w:r>
+        <w:t>@Controller</w:t>
+      </w:r>
+    </w:p>
+    <w:p>
+      <w:pPr>
+        <w:pStyle w:val="PargrafodaLista"/>
+        <w:numPr>
+          <w:ilvl w:val="1"/>
+          <w:numId w:val="6"/>
+        </w:numPr>
+      </w:pPr>
+      <w:r>
+        <w:t>@GetMapping</w:t>
+      </w:r>
+    </w:p>
+    <w:p>
+      <w:pPr>
+        <w:pStyle w:val="PargrafodaLista"/>
+        <w:numPr>
+          <w:ilvl w:val="1"/>
+          <w:numId w:val="6"/>
+        </w:numPr>
+      </w:pPr>
+      <w:r>
+        <w:t>@ResponseBody</w:t>
+      </w:r>
+    </w:p>
+    <w:p>
+      <w:pPr>
+        <w:pStyle w:val="PargrafodaLista"/>
+        <w:numPr>
+          <w:ilvl w:val="0"/>
+          <w:numId w:val="6"/>
+        </w:numPr>
+      </w:pPr>
+      <w:r>
+        <w:t xml:space="preserve">Com isso já é possível carregar o </w:t>
+      </w:r>
+      <w:proofErr w:type="spellStart"/>
+      <w:r>
+        <w:t>tomcat</w:t>
+      </w:r>
+      <w:proofErr w:type="spellEnd"/>
+      <w:r>
+        <w:t xml:space="preserve"> e executar o projeto no servidor</w:t>
+      </w:r>
+    </w:p>
+    <w:p>
+      <w:pPr>
+        <w:pStyle w:val="PargrafodaLista"/>
+        <w:numPr>
+          <w:ilvl w:val="1"/>
+          <w:numId w:val="6"/>
+        </w:numPr>
+      </w:pPr>
+      <w:r>
+        <w:t xml:space="preserve">Para teste do </w:t>
+      </w:r>
+      <w:proofErr w:type="spellStart"/>
+      <w:r>
+        <w:t>controller</w:t>
+      </w:r>
+      <w:proofErr w:type="spellEnd"/>
+      <w:r>
+        <w:t xml:space="preserve"> requisitar no navegador:</w:t>
+      </w:r>
+    </w:p>
+    <w:p>
+      <w:pPr>
+        <w:pStyle w:val="PargrafodaLista"/>
+        <w:numPr>
+          <w:ilvl w:val="2"/>
+          <w:numId w:val="6"/>
+        </w:numPr>
+      </w:pPr>
+      <w:r>
+        <w:t>Localhost:8080/</w:t>
+      </w:r>
+      <w:proofErr w:type="spellStart"/>
+      <w:r>
+        <w:t>hello</w:t>
+      </w:r>
+      <w:proofErr w:type="spellEnd"/>
+    </w:p>
+    <w:p/>
+    <w:p>
+      <w:r>
+        <w:t>Vídeo 2.8</w:t>
+      </w:r>
+    </w:p>
+    <w:p>
+      <w:pPr>
+        <w:pStyle w:val="PargrafodaLista"/>
+        <w:numPr>
+          <w:ilvl w:val="0"/>
+          <w:numId w:val="7"/>
+        </w:numPr>
+      </w:pPr>
+      <w:r>
+        <w:t xml:space="preserve">Usando </w:t>
+      </w:r>
+      <w:proofErr w:type="spellStart"/>
+      <w:r>
+        <w:t>DevTools</w:t>
+      </w:r>
+      <w:proofErr w:type="spellEnd"/>
+      <w:r>
+        <w:t xml:space="preserve"> do Spring para agilizar o carregamento de uma atualização</w:t>
+      </w:r>
+    </w:p>
+    <w:p>
+      <w:pPr>
+        <w:pStyle w:val="PargrafodaLista"/>
+        <w:numPr>
+          <w:ilvl w:val="1"/>
+          <w:numId w:val="7"/>
+        </w:numPr>
+      </w:pPr>
+      <w:r>
+        <w:t>No STS há um atalho no menu de contexto de projeto para adicionar:</w:t>
+      </w:r>
+    </w:p>
+    <w:p>
+      <w:pPr>
+        <w:pStyle w:val="PargrafodaLista"/>
+        <w:numPr>
+          <w:ilvl w:val="2"/>
+          <w:numId w:val="7"/>
+        </w:numPr>
+      </w:pPr>
+      <w:r>
+        <w:t xml:space="preserve">Spring </w:t>
+      </w:r>
+      <w:r>
+        <w:sym w:font="Wingdings" w:char="F0E0"/>
+      </w:r>
+      <w:r>
+        <w:t xml:space="preserve"> </w:t>
+      </w:r>
+      <w:proofErr w:type="spellStart"/>
+      <w:r>
+        <w:t>add</w:t>
+      </w:r>
+      <w:proofErr w:type="spellEnd"/>
+      <w:r>
+        <w:t xml:space="preserve"> </w:t>
+      </w:r>
+      <w:proofErr w:type="spellStart"/>
+      <w:r>
+        <w:t>DevTools</w:t>
+      </w:r>
+      <w:proofErr w:type="spellEnd"/>
+    </w:p>
+    <w:p>
+      <w:pPr>
+        <w:pStyle w:val="PargrafodaLista"/>
+        <w:numPr>
+          <w:ilvl w:val="1"/>
+          <w:numId w:val="7"/>
+        </w:numPr>
+      </w:pPr>
+      <w:r>
+        <w:t xml:space="preserve">Em </w:t>
+      </w:r>
+      <w:proofErr w:type="gramStart"/>
+      <w:r>
+        <w:t xml:space="preserve">outras </w:t>
+      </w:r>
+      <w:proofErr w:type="spellStart"/>
+      <w:r>
+        <w:t>IDEs</w:t>
+      </w:r>
+      <w:proofErr w:type="spellEnd"/>
+      <w:proofErr w:type="gramEnd"/>
+      <w:r>
+        <w:t xml:space="preserve"> pode-se adicionar diretamente no pom.xml</w:t>
+      </w:r>
+    </w:p>
+    <w:p>
+      <w:pPr>
+        <w:autoSpaceDE w:val="0"/>
+        <w:autoSpaceDN w:val="0"/>
+        <w:adjustRightInd w:val="0"/>
+        <w:spacing w:after="0" w:line="240" w:lineRule="auto"/>
+        <w:rPr>
+          <w:rFonts w:ascii="Consolas" w:hAnsi="Consolas" w:cs="Consolas"/>
+          <w:sz w:val="20"/>
+          <w:szCs w:val="20"/>
+        </w:rPr>
+      </w:pPr>
+      <w:r>
+        <w:rPr>
+          <w:rFonts w:ascii="Consolas" w:hAnsi="Consolas" w:cs="Consolas"/>
+          <w:color w:val="000000"/>
+          <w:sz w:val="20"/>
+          <w:szCs w:val="20"/>
+        </w:rPr>
+        <w:tab/>
+      </w:r>
+      <w:r>
+        <w:rPr>
+          <w:rFonts w:ascii="Consolas" w:hAnsi="Consolas" w:cs="Consolas"/>
+          <w:color w:val="000000"/>
+          <w:sz w:val="20"/>
+          <w:szCs w:val="20"/>
+        </w:rPr>
+        <w:tab/>
+      </w:r>
+      <w:r>
+        <w:rPr>
+          <w:rFonts w:ascii="Consolas" w:hAnsi="Consolas" w:cs="Consolas"/>
+          <w:color w:val="008080"/>
+          <w:sz w:val="20"/>
+          <w:szCs w:val="20"/>
+        </w:rPr>
+        <w:t>&lt;</w:t>
+      </w:r>
+      <w:proofErr w:type="spellStart"/>
+      <w:r>
+        <w:rPr>
+          <w:rFonts w:ascii="Consolas" w:hAnsi="Consolas" w:cs="Consolas"/>
+          <w:color w:val="3F7F7F"/>
+          <w:sz w:val="20"/>
+          <w:szCs w:val="20"/>
+        </w:rPr>
+        <w:t>dependency</w:t>
+      </w:r>
+      <w:proofErr w:type="spellEnd"/>
+      <w:r>
+        <w:rPr>
+          <w:rFonts w:ascii="Consolas" w:hAnsi="Consolas" w:cs="Consolas"/>
+          <w:color w:val="008080"/>
+          <w:sz w:val="20"/>
+          <w:szCs w:val="20"/>
+        </w:rPr>
+        <w:t>&gt;</w:t>
+      </w:r>
+    </w:p>
+    <w:p>
+      <w:pPr>
+        <w:autoSpaceDE w:val="0"/>
+        <w:autoSpaceDN w:val="0"/>
+        <w:adjustRightInd w:val="0"/>
+        <w:spacing w:after="0" w:line="240" w:lineRule="auto"/>
+        <w:rPr>
+          <w:rFonts w:ascii="Consolas" w:hAnsi="Consolas" w:cs="Consolas"/>
+          <w:sz w:val="20"/>
+          <w:szCs w:val="20"/>
+          <w:lang w:val="en-US"/>
+        </w:rPr>
+      </w:pPr>
+      <w:r>
+        <w:rPr>
+          <w:rFonts w:ascii="Consolas" w:hAnsi="Consolas" w:cs="Consolas"/>
+          <w:color w:val="000000"/>
+          <w:sz w:val="20"/>
+          <w:szCs w:val="20"/>
+          <w:lang w:val="en-US"/>
+        </w:rPr>
+        <w:tab/>
+      </w:r>
+      <w:r>
+        <w:rPr>
+          <w:rFonts w:ascii="Consolas" w:hAnsi="Consolas" w:cs="Consolas"/>
+          <w:color w:val="000000"/>
+          <w:sz w:val="20"/>
+          <w:szCs w:val="20"/>
+          <w:lang w:val="en-US"/>
+        </w:rPr>
+        <w:tab/>
+      </w:r>
+      <w:r>
+        <w:rPr>
+          <w:rFonts w:ascii="Consolas" w:hAnsi="Consolas" w:cs="Consolas"/>
+          <w:color w:val="000000"/>
+          <w:sz w:val="20"/>
+          <w:szCs w:val="20"/>
+          <w:lang w:val="en-US"/>
+        </w:rPr>
+        <w:tab/>
+      </w:r>
+      <w:proofErr w:type="gramStart"/>
+      <w:r>
+        <w:rPr>
+          <w:rFonts w:ascii="Consolas" w:hAnsi="Consolas" w:cs="Consolas"/>
+          <w:color w:val="008080"/>
+          <w:sz w:val="20"/>
+          <w:szCs w:val="20"/>
+          <w:lang w:val="en-US"/>
+        </w:rPr>
+        <w:t>&lt;</w:t>
+      </w:r>
+      <w:proofErr w:type="spellStart"/>
+      <w:r>
+        <w:rPr>
+          <w:rFonts w:ascii="Consolas" w:hAnsi="Consolas" w:cs="Consolas"/>
+          <w:color w:val="3F7F7F"/>
+          <w:sz w:val="20"/>
+          <w:szCs w:val="20"/>
+          <w:lang w:val="en-US"/>
+        </w:rPr>
+        <w:t>groupId</w:t>
+      </w:r>
+      <w:proofErr w:type="spellEnd"/>
+      <w:r>
+        <w:rPr>
+          <w:rFonts w:ascii="Consolas" w:hAnsi="Consolas" w:cs="Consolas"/>
+          <w:color w:val="008080"/>
+          <w:sz w:val="20"/>
+          <w:szCs w:val="20"/>
+          <w:lang w:val="en-US"/>
+        </w:rPr>
+        <w:t>&gt;</w:t>
+      </w:r>
+      <w:proofErr w:type="spellStart"/>
+      <w:r>
+        <w:rPr>
+          <w:rFonts w:ascii="Consolas" w:hAnsi="Consolas" w:cs="Consolas"/>
+          <w:color w:val="000000"/>
+          <w:sz w:val="20"/>
+          <w:szCs w:val="20"/>
+          <w:lang w:val="en-US"/>
+        </w:rPr>
+        <w:t>org.springframework.boot</w:t>
+      </w:r>
+      <w:proofErr w:type="spellEnd"/>
+      <w:proofErr w:type="gramEnd"/>
+      <w:r>
+        <w:rPr>
+          <w:rFonts w:ascii="Consolas" w:hAnsi="Consolas" w:cs="Consolas"/>
+          <w:color w:val="008080"/>
+          <w:sz w:val="20"/>
+          <w:szCs w:val="20"/>
+          <w:lang w:val="en-US"/>
+        </w:rPr>
+        <w:t>&lt;/</w:t>
+      </w:r>
+      <w:proofErr w:type="spellStart"/>
+      <w:r>
+        <w:rPr>
+          <w:rFonts w:ascii="Consolas" w:hAnsi="Consolas" w:cs="Consolas"/>
+          <w:color w:val="3F7F7F"/>
+          <w:sz w:val="20"/>
+          <w:szCs w:val="20"/>
+          <w:lang w:val="en-US"/>
+        </w:rPr>
+        <w:t>groupId</w:t>
+      </w:r>
+      <w:proofErr w:type="spellEnd"/>
+      <w:r>
+        <w:rPr>
+          <w:rFonts w:ascii="Consolas" w:hAnsi="Consolas" w:cs="Consolas"/>
+          <w:color w:val="008080"/>
+          <w:sz w:val="20"/>
+          <w:szCs w:val="20"/>
+          <w:lang w:val="en-US"/>
+        </w:rPr>
+        <w:t>&gt;</w:t>
+      </w:r>
+    </w:p>
+    <w:p>
+      <w:pPr>
+        <w:autoSpaceDE w:val="0"/>
+        <w:autoSpaceDN w:val="0"/>
+        <w:adjustRightInd w:val="0"/>
+        <w:spacing w:after="0" w:line="240" w:lineRule="auto"/>
+        <w:rPr>
+          <w:rFonts w:ascii="Consolas" w:hAnsi="Consolas" w:cs="Consolas"/>
+          <w:sz w:val="20"/>
+          <w:szCs w:val="20"/>
+          <w:lang w:val="en-US"/>
+        </w:rPr>
+      </w:pPr>
+      <w:r>
+        <w:rPr>
+          <w:rFonts w:ascii="Consolas" w:hAnsi="Consolas" w:cs="Consolas"/>
+          <w:color w:val="000000"/>
+          <w:sz w:val="20"/>
+          <w:szCs w:val="20"/>
+          <w:lang w:val="en-US"/>
+        </w:rPr>
+        <w:tab/>
+      </w:r>
+      <w:r>
+        <w:rPr>
+          <w:rFonts w:ascii="Consolas" w:hAnsi="Consolas" w:cs="Consolas"/>
+          <w:color w:val="000000"/>
+          <w:sz w:val="20"/>
+          <w:szCs w:val="20"/>
+          <w:lang w:val="en-US"/>
+        </w:rPr>
+        <w:tab/>
+      </w:r>
+      <w:r>
+        <w:rPr>
+          <w:rFonts w:ascii="Consolas" w:hAnsi="Consolas" w:cs="Consolas"/>
+          <w:color w:val="000000"/>
+          <w:sz w:val="20"/>
+          <w:szCs w:val="20"/>
+          <w:lang w:val="en-US"/>
+        </w:rPr>
+        <w:tab/>
+      </w:r>
+      <w:r>
+        <w:rPr>
+          <w:rFonts w:ascii="Consolas" w:hAnsi="Consolas" w:cs="Consolas"/>
+          <w:color w:val="008080"/>
+          <w:sz w:val="20"/>
+          <w:szCs w:val="20"/>
+          <w:lang w:val="en-US"/>
+        </w:rPr>
+        <w:t>&lt;</w:t>
+      </w:r>
+      <w:proofErr w:type="spellStart"/>
+      <w:r>
+        <w:rPr>
+          <w:rFonts w:ascii="Consolas" w:hAnsi="Consolas" w:cs="Consolas"/>
+          <w:color w:val="3F7F7F"/>
+          <w:sz w:val="20"/>
+          <w:szCs w:val="20"/>
+          <w:lang w:val="en-US"/>
+        </w:rPr>
+        <w:t>artifactId</w:t>
+      </w:r>
+      <w:proofErr w:type="spellEnd"/>
+      <w:r>
+        <w:rPr>
+          <w:rFonts w:ascii="Consolas" w:hAnsi="Consolas" w:cs="Consolas"/>
+          <w:color w:val="008080"/>
+          <w:sz w:val="20"/>
+          <w:szCs w:val="20"/>
+          <w:lang w:val="en-US"/>
+        </w:rPr>
+        <w:t>&gt;</w:t>
+      </w:r>
+      <w:r>
+        <w:rPr>
+          <w:rFonts w:ascii="Consolas" w:hAnsi="Consolas" w:cs="Consolas"/>
+          <w:color w:val="000000"/>
+          <w:sz w:val="20"/>
+          <w:szCs w:val="20"/>
+          <w:lang w:val="en-US"/>
+        </w:rPr>
+        <w:t>spring-boot-</w:t>
+      </w:r>
+      <w:proofErr w:type="spellStart"/>
+      <w:r>
+        <w:rPr>
+          <w:rFonts w:ascii="Consolas" w:hAnsi="Consolas" w:cs="Consolas"/>
+          <w:color w:val="000000"/>
+          <w:sz w:val="20"/>
+          <w:szCs w:val="20"/>
+          <w:lang w:val="en-US"/>
+        </w:rPr>
+        <w:t>devtools</w:t>
+      </w:r>
+      <w:proofErr w:type="spellEnd"/>
+      <w:r>
+        <w:rPr>
+          <w:rFonts w:ascii="Consolas" w:hAnsi="Consolas" w:cs="Consolas"/>
+          <w:color w:val="008080"/>
+          <w:sz w:val="20"/>
+          <w:szCs w:val="20"/>
+          <w:lang w:val="en-US"/>
+        </w:rPr>
+        <w:t>&lt;/</w:t>
+      </w:r>
+      <w:proofErr w:type="spellStart"/>
+      <w:r>
+        <w:rPr>
+          <w:rFonts w:ascii="Consolas" w:hAnsi="Consolas" w:cs="Consolas"/>
+          <w:color w:val="3F7F7F"/>
+          <w:sz w:val="20"/>
+          <w:szCs w:val="20"/>
+          <w:lang w:val="en-US"/>
+        </w:rPr>
+        <w:t>artifactId</w:t>
+      </w:r>
+      <w:proofErr w:type="spellEnd"/>
+      <w:r>
+        <w:rPr>
+          <w:rFonts w:ascii="Consolas" w:hAnsi="Consolas" w:cs="Consolas"/>
+          <w:color w:val="008080"/>
+          <w:sz w:val="20"/>
+          <w:szCs w:val="20"/>
+          <w:lang w:val="en-US"/>
+        </w:rPr>
+        <w:t>&gt;</w:t>
+      </w:r>
+    </w:p>
+    <w:p>
+      <w:r>
+        <w:rPr>
+          <w:rFonts w:ascii="Consolas" w:hAnsi="Consolas" w:cs="Consolas"/>
+          <w:color w:val="000000"/>
+          <w:sz w:val="20"/>
+          <w:szCs w:val="20"/>
+          <w:lang w:val="en-US"/>
+        </w:rPr>
+        <w:tab/>
+      </w:r>
+      <w:r>
+        <w:rPr>
+          <w:rFonts w:ascii="Consolas" w:hAnsi="Consolas" w:cs="Consolas"/>
+          <w:color w:val="000000"/>
+          <w:sz w:val="20"/>
+          <w:szCs w:val="20"/>
+          <w:lang w:val="en-US"/>
+        </w:rPr>
+        <w:tab/>
+      </w:r>
+      <w:r>
+        <w:rPr>
+          <w:rFonts w:ascii="Consolas" w:hAnsi="Consolas" w:cs="Consolas"/>
+          <w:color w:val="008080"/>
+          <w:sz w:val="20"/>
+          <w:szCs w:val="20"/>
+        </w:rPr>
+        <w:t>&lt;/</w:t>
+      </w:r>
+      <w:proofErr w:type="spellStart"/>
+      <w:r>
+        <w:rPr>
+          <w:rFonts w:ascii="Consolas" w:hAnsi="Consolas" w:cs="Consolas"/>
+          <w:color w:val="3F7F7F"/>
+          <w:sz w:val="20"/>
+          <w:szCs w:val="20"/>
+        </w:rPr>
+        <w:t>dependency</w:t>
+      </w:r>
+      <w:proofErr w:type="spellEnd"/>
+      <w:r>
+        <w:rPr>
+          <w:rFonts w:ascii="Consolas" w:hAnsi="Consolas" w:cs="Consolas"/>
+          <w:color w:val="008080"/>
+          <w:sz w:val="20"/>
+          <w:szCs w:val="20"/>
+        </w:rPr>
+        <w:t>&gt;</w:t>
+      </w:r>
+    </w:p>
+    <w:p>
+      <w:r>
+        <w:tab/>
+      </w:r>
+      <w:r>
+        <w:tab/>
+        <w:t xml:space="preserve">Observação: o </w:t>
+      </w:r>
+      <w:proofErr w:type="spellStart"/>
+      <w:r>
+        <w:t>DevTools</w:t>
+      </w:r>
+      <w:proofErr w:type="spellEnd"/>
+      <w:r>
+        <w:t xml:space="preserve"> usa dois </w:t>
+      </w:r>
+      <w:proofErr w:type="spellStart"/>
+      <w:r>
+        <w:t>class</w:t>
+      </w:r>
+      <w:proofErr w:type="spellEnd"/>
+      <w:r>
+        <w:t xml:space="preserve"> </w:t>
+      </w:r>
+      <w:proofErr w:type="spellStart"/>
+      <w:r>
+        <w:t>loaders</w:t>
+      </w:r>
+      <w:proofErr w:type="spellEnd"/>
+      <w:r>
+        <w:t xml:space="preserve">, um de base e outro de </w:t>
+      </w:r>
+      <w:proofErr w:type="spellStart"/>
+      <w:r>
+        <w:t>restart</w:t>
+      </w:r>
+      <w:proofErr w:type="spellEnd"/>
+      <w:r>
+        <w:t xml:space="preserve"> (para agilizar o processo de reinicialização do serviço após uma atualização)</w:t>
+      </w:r>
+    </w:p>
+    <w:p/>
+    <w:p>
+      <w:r>
+        <w:t>Vídeo 2.9</w:t>
+      </w:r>
+    </w:p>
+    <w:p>
+      <w:pPr>
+        <w:pStyle w:val="PargrafodaLista"/>
+        <w:numPr>
+          <w:ilvl w:val="0"/>
+          <w:numId w:val="7"/>
+        </w:numPr>
+      </w:pPr>
+      <w:r>
+        <w:t>Fala da injeção de dependência</w:t>
+      </w:r>
+      <w:r>
+        <w:t xml:space="preserve"> </w:t>
+      </w:r>
+      <w:r>
+        <w:t xml:space="preserve">(DI – </w:t>
+      </w:r>
+      <w:proofErr w:type="spellStart"/>
+      <w:r>
+        <w:rPr>
+          <w:i/>
+          <w:iCs/>
+        </w:rPr>
+        <w:t>Dependency</w:t>
+      </w:r>
+      <w:proofErr w:type="spellEnd"/>
+      <w:r>
+        <w:rPr>
+          <w:i/>
+          <w:iCs/>
+        </w:rPr>
+        <w:t xml:space="preserve"> </w:t>
+      </w:r>
+      <w:proofErr w:type="spellStart"/>
+      <w:r>
+        <w:rPr>
+          <w:i/>
+          <w:iCs/>
+        </w:rPr>
+        <w:t>Injection</w:t>
+      </w:r>
+      <w:proofErr w:type="spellEnd"/>
+      <w:r>
+        <w:t>)</w:t>
+      </w:r>
+    </w:p>
+    <w:p>
+      <w:pPr>
+        <w:pStyle w:val="PargrafodaLista"/>
+        <w:numPr>
+          <w:ilvl w:val="0"/>
+          <w:numId w:val="7"/>
+        </w:numPr>
+        <w:jc w:val="both"/>
+      </w:pPr>
+      <w:r>
+        <w:t>Mostra o caminho para entender injeção de dependência</w:t>
+      </w:r>
+      <w:r>
+        <w:t xml:space="preserve"> (de forma manual)</w:t>
+      </w:r>
+      <w:r>
+        <w:t xml:space="preserve"> a partir de um projeto de notificação de Email e SMS usando uma situação sem polimorfismo e outra com (para implementar </w:t>
+      </w:r>
+      <w:proofErr w:type="spellStart"/>
+      <w:r>
+        <w:t>IoC</w:t>
+      </w:r>
+      <w:proofErr w:type="spellEnd"/>
+      <w:r>
+        <w:t xml:space="preserve"> (</w:t>
+      </w:r>
+      <w:proofErr w:type="spellStart"/>
+      <w:r>
+        <w:t>Invertion</w:t>
+      </w:r>
+      <w:proofErr w:type="spellEnd"/>
+      <w:r>
+        <w:t xml:space="preserve"> of Control)) de modo a implementar o baixo acoplamento.</w:t>
+      </w:r>
+      <w:r>
+        <w:t xml:space="preserve"> Com a </w:t>
+      </w:r>
+      <w:proofErr w:type="spellStart"/>
+      <w:r>
+        <w:t>IoC</w:t>
+      </w:r>
+      <w:proofErr w:type="spellEnd"/>
+      <w:r>
+        <w:t xml:space="preserve"> conseguimos fazer a injeção de dependência.</w:t>
+      </w:r>
+    </w:p>
+    <w:p>
+      <w:pPr>
+        <w:pStyle w:val="PargrafodaLista"/>
+        <w:numPr>
+          <w:ilvl w:val="0"/>
+          <w:numId w:val="7"/>
+        </w:numPr>
+        <w:jc w:val="both"/>
+      </w:pPr>
+      <w:r>
+        <w:t xml:space="preserve">Enfim, nesta aula é apresentada como usar polimorfismo para fazer a </w:t>
+      </w:r>
+      <w:proofErr w:type="spellStart"/>
+      <w:r>
+        <w:t>IoC</w:t>
+      </w:r>
+      <w:proofErr w:type="spellEnd"/>
+      <w:r>
+        <w:t xml:space="preserve"> com foco na DI</w:t>
+      </w:r>
+    </w:p>
+    <w:p>
+      <w:pPr>
+        <w:pStyle w:val="PargrafodaLista"/>
+        <w:numPr>
+          <w:ilvl w:val="0"/>
+          <w:numId w:val="7"/>
+        </w:numPr>
+        <w:jc w:val="both"/>
+      </w:pPr>
+      <w:proofErr w:type="spellStart"/>
+      <w:r>
+        <w:t>IoC</w:t>
+      </w:r>
+      <w:proofErr w:type="spellEnd"/>
+      <w:r>
+        <w:t xml:space="preserve"> – inversão de controle – a instanciação do tipo de mensagem foi retirada do serviço, tornando as classes de serviços menos independente (acoplamento fraco), fazendo com que o método de notificação </w:t>
+      </w:r>
+      <w:proofErr w:type="gramStart"/>
+      <w:r>
+        <w:t>torne-se</w:t>
+      </w:r>
+      <w:proofErr w:type="gramEnd"/>
+      <w:r>
+        <w:t xml:space="preserve"> mais dinâmico, exigindo menor grau de atualização de código em eventuais manutenções. </w:t>
+      </w:r>
+    </w:p>
+    <w:p>
+      <w:pPr>
+        <w:pStyle w:val="PargrafodaLista"/>
+        <w:numPr>
+          <w:ilvl w:val="0"/>
+          <w:numId w:val="7"/>
+        </w:numPr>
+        <w:jc w:val="both"/>
+      </w:pPr>
+      <w:r>
+        <w:t xml:space="preserve">DI é uma forma de </w:t>
+      </w:r>
+      <w:proofErr w:type="spellStart"/>
+      <w:r>
+        <w:t>IoC</w:t>
+      </w:r>
+      <w:proofErr w:type="spellEnd"/>
+    </w:p>
+    <w:p>
+      <w:pPr>
+        <w:jc w:val="both"/>
+      </w:pPr>
+      <w:r>
+        <w:t xml:space="preserve">Vídeo 2.10 – Spring </w:t>
+      </w:r>
+      <w:proofErr w:type="spellStart"/>
+      <w:r>
+        <w:t>IoC</w:t>
+      </w:r>
+      <w:proofErr w:type="spellEnd"/>
+      <w:r>
+        <w:t xml:space="preserve"> Container</w:t>
+      </w:r>
+    </w:p>
+    <w:p>
+      <w:pPr>
+        <w:pStyle w:val="PargrafodaLista"/>
+        <w:numPr>
+          <w:ilvl w:val="0"/>
+          <w:numId w:val="8"/>
+        </w:numPr>
+        <w:jc w:val="both"/>
+      </w:pPr>
+      <w:proofErr w:type="spellStart"/>
+      <w:r>
+        <w:t>SpringContext</w:t>
+      </w:r>
+      <w:proofErr w:type="spellEnd"/>
+      <w:r>
+        <w:t xml:space="preserve"> – responsável por fazer toda a mágica da injeção de dependência do Spring Framework</w:t>
+      </w:r>
+    </w:p>
+    <w:p>
+      <w:pPr>
+        <w:pStyle w:val="PargrafodaLista"/>
+        <w:numPr>
+          <w:ilvl w:val="0"/>
+          <w:numId w:val="8"/>
+        </w:numPr>
+        <w:jc w:val="both"/>
+      </w:pPr>
+      <w:r>
+        <w:lastRenderedPageBreak/>
+        <w:t xml:space="preserve">Quando o </w:t>
+      </w:r>
+      <w:proofErr w:type="spellStart"/>
+      <w:r>
+        <w:t>IoC</w:t>
+      </w:r>
+      <w:proofErr w:type="spellEnd"/>
+      <w:r>
+        <w:t xml:space="preserve"> container inicializar ele começa a instanciar os </w:t>
+      </w:r>
+      <w:proofErr w:type="spellStart"/>
+      <w:r>
+        <w:t>beans</w:t>
+      </w:r>
+      <w:proofErr w:type="spellEnd"/>
+      <w:r>
+        <w:t xml:space="preserve"> que ele deve gerenciar. </w:t>
+      </w:r>
+      <w:proofErr w:type="spellStart"/>
+      <w:r>
+        <w:t>Bans</w:t>
+      </w:r>
+      <w:proofErr w:type="spellEnd"/>
+      <w:r>
+        <w:t xml:space="preserve"> são objetos gerenciados pelo Spring. </w:t>
+      </w:r>
+      <w:proofErr w:type="spellStart"/>
+      <w:r>
+        <w:t>Bean</w:t>
+      </w:r>
+      <w:proofErr w:type="spellEnd"/>
+      <w:r>
+        <w:t xml:space="preserve"> ou </w:t>
+      </w:r>
+      <w:proofErr w:type="spellStart"/>
+      <w:r>
+        <w:t>Dependency</w:t>
+      </w:r>
+      <w:proofErr w:type="spellEnd"/>
+      <w:r>
+        <w:t xml:space="preserve">, são objetos gerenciados pelo </w:t>
+      </w:r>
+      <w:proofErr w:type="spellStart"/>
+      <w:r>
+        <w:t>SpringContext</w:t>
+      </w:r>
+      <w:proofErr w:type="spellEnd"/>
+      <w:r>
+        <w:t>.</w:t>
+      </w:r>
+    </w:p>
+    <w:p>
+      <w:pPr>
+        <w:pStyle w:val="PargrafodaLista"/>
+        <w:numPr>
+          <w:ilvl w:val="0"/>
+          <w:numId w:val="8"/>
+        </w:numPr>
+        <w:jc w:val="both"/>
+      </w:pPr>
+      <w:r>
+        <w:t xml:space="preserve">Este Container de </w:t>
+      </w:r>
+      <w:proofErr w:type="spellStart"/>
+      <w:r>
+        <w:t>IoC</w:t>
+      </w:r>
+      <w:proofErr w:type="spellEnd"/>
+      <w:r>
+        <w:t xml:space="preserve"> do Spring é representado pela Interface </w:t>
+      </w:r>
+      <w:proofErr w:type="spellStart"/>
+      <w:r>
+        <w:t>ApplicationContext</w:t>
+      </w:r>
+      <w:proofErr w:type="spellEnd"/>
+      <w:r>
+        <w:t xml:space="preserve"> </w:t>
+      </w:r>
+    </w:p>
+    <w:p>
+      <w:pPr>
+        <w:jc w:val="both"/>
+      </w:pPr>
+    </w:p>
+    <w:p>
+      <w:pPr>
+        <w:jc w:val="both"/>
+      </w:pPr>
+      <w:r>
+        <w:t xml:space="preserve">Vídeo 2.11 – </w:t>
+      </w:r>
+      <w:r>
+        <w:t xml:space="preserve">Definindo </w:t>
+      </w:r>
+      <w:proofErr w:type="spellStart"/>
+      <w:r>
+        <w:t>Beans</w:t>
+      </w:r>
+      <w:proofErr w:type="spellEnd"/>
+      <w:r>
+        <w:t xml:space="preserve"> com @Component</w:t>
+      </w:r>
+    </w:p>
+    <w:p>
+      <w:pPr>
+        <w:pStyle w:val="PargrafodaLista"/>
+        <w:numPr>
+          <w:ilvl w:val="0"/>
+          <w:numId w:val="9"/>
+        </w:numPr>
+        <w:jc w:val="both"/>
+      </w:pPr>
+      <w:r>
+        <w:t xml:space="preserve">No Spring os </w:t>
+      </w:r>
+      <w:proofErr w:type="spellStart"/>
+      <w:r>
+        <w:t>beans</w:t>
+      </w:r>
+      <w:proofErr w:type="spellEnd"/>
+      <w:r>
+        <w:t xml:space="preserve"> gerenciados são chamados de componentes, e para que possam ser criados pelo Spring é necessário declarar as classes com a anotação @Component</w:t>
+      </w:r>
+    </w:p>
+    <w:p>
+      <w:pPr>
+        <w:pStyle w:val="PargrafodaLista"/>
+        <w:numPr>
+          <w:ilvl w:val="0"/>
+          <w:numId w:val="9"/>
+        </w:numPr>
+        <w:jc w:val="both"/>
+      </w:pPr>
+      <w:r>
+        <w:t xml:space="preserve">Os </w:t>
+      </w:r>
+      <w:proofErr w:type="spellStart"/>
+      <w:r>
+        <w:t>beans</w:t>
+      </w:r>
+      <w:proofErr w:type="spellEnd"/>
+      <w:r>
+        <w:t xml:space="preserve"> gerenciáveis são utilizados para fazer a injeção de dependência.</w:t>
+      </w:r>
+    </w:p>
+    <w:p>
+      <w:pPr>
+        <w:pStyle w:val="PargrafodaLista"/>
+        <w:numPr>
+          <w:ilvl w:val="0"/>
+          <w:numId w:val="9"/>
+        </w:numPr>
+        <w:jc w:val="both"/>
+      </w:pPr>
+      <w:r>
+        <w:t xml:space="preserve">O Spring faz uso do recurso </w:t>
+      </w:r>
+      <w:proofErr w:type="spellStart"/>
+      <w:r>
+        <w:t>Component</w:t>
+      </w:r>
+      <w:proofErr w:type="spellEnd"/>
+      <w:r>
+        <w:t xml:space="preserve"> </w:t>
+      </w:r>
+      <w:proofErr w:type="spellStart"/>
+      <w:r>
+        <w:t>Scanning</w:t>
+      </w:r>
+      <w:proofErr w:type="spellEnd"/>
+      <w:r>
+        <w:t xml:space="preserve"> para fazer uma leitura de todas as classes anotadas com @Component e, logo, instanciá-las para o seu gerenciamento.</w:t>
+      </w:r>
+    </w:p>
+    <w:p>
+      <w:pPr>
+        <w:jc w:val="both"/>
+      </w:pPr>
+      <w:r>
+        <w:t xml:space="preserve">Vídeo 2.12 – Injetando dependências (Spring </w:t>
+      </w:r>
+      <w:proofErr w:type="spellStart"/>
+      <w:r>
+        <w:t>b</w:t>
+      </w:r>
+      <w:r>
+        <w:t>eans</w:t>
+      </w:r>
+      <w:proofErr w:type="spellEnd"/>
+      <w:r>
+        <w:t>)</w:t>
+      </w:r>
+    </w:p>
+    <w:p>
+      <w:pPr>
+        <w:pStyle w:val="PargrafodaLista"/>
+        <w:numPr>
+          <w:ilvl w:val="0"/>
+          <w:numId w:val="10"/>
+        </w:numPr>
+        <w:jc w:val="both"/>
+      </w:pPr>
+      <w:r>
+        <w:t xml:space="preserve">Toda classe anotada como @Component é um </w:t>
+      </w:r>
+      <w:proofErr w:type="spellStart"/>
+      <w:r>
+        <w:t>bean</w:t>
+      </w:r>
+      <w:proofErr w:type="spellEnd"/>
+      <w:r>
+        <w:t xml:space="preserve"> gerenciável pelo Spring, logo, eles podem ser </w:t>
+      </w:r>
+      <w:r>
+        <w:t>injetados</w:t>
+      </w:r>
+      <w:r>
+        <w:t xml:space="preserve"> </w:t>
+      </w:r>
+      <w:r>
+        <w:t>umas</w:t>
+      </w:r>
+      <w:r>
+        <w:t xml:space="preserve"> nas outras.</w:t>
+      </w:r>
+    </w:p>
+    <w:p>
+      <w:pPr>
+        <w:pStyle w:val="PargrafodaLista"/>
+        <w:numPr>
+          <w:ilvl w:val="0"/>
+          <w:numId w:val="10"/>
+        </w:numPr>
+        <w:jc w:val="both"/>
+      </w:pPr>
+      <w:r>
+        <w:t>Nos exemplos foram mostradas as injeções de dependências pelo Spring nos construtores de classes.</w:t>
+      </w:r>
+    </w:p>
+    <w:p>
+      <w:pPr>
+        <w:pStyle w:val="PargrafodaLista"/>
+        <w:jc w:val="both"/>
+        <w:rPr>
+          <w:rFonts w:ascii="Courier New" w:hAnsi="Courier New" w:cs="Courier New"/>
+          <w:sz w:val="16"/>
+          <w:szCs w:val="16"/>
+        </w:rPr>
+      </w:pPr>
+      <w:r>
+        <w:rPr>
+          <w:rFonts w:ascii="Courier New" w:hAnsi="Courier New" w:cs="Courier New"/>
+          <w:sz w:val="16"/>
+          <w:szCs w:val="16"/>
+        </w:rPr>
+        <w:t xml:space="preserve">construtor chamado.... </w:t>
+      </w:r>
+      <w:proofErr w:type="spellStart"/>
+      <w:r>
+        <w:rPr>
+          <w:rFonts w:ascii="Courier New" w:hAnsi="Courier New" w:cs="Courier New"/>
+          <w:sz w:val="16"/>
+          <w:szCs w:val="16"/>
+        </w:rPr>
+        <w:t>NotificacaoEmail</w:t>
+      </w:r>
+      <w:proofErr w:type="spellEnd"/>
+      <w:r>
+        <w:rPr>
+          <w:rFonts w:ascii="Courier New" w:hAnsi="Courier New" w:cs="Courier New"/>
+          <w:sz w:val="16"/>
+          <w:szCs w:val="16"/>
+        </w:rPr>
+        <w:t xml:space="preserve">: </w:t>
+      </w:r>
+    </w:p>
+    <w:p>
+      <w:pPr>
+        <w:pStyle w:val="PargrafodaLista"/>
+        <w:jc w:val="both"/>
+        <w:rPr>
+          <w:rFonts w:ascii="Courier New" w:hAnsi="Courier New" w:cs="Courier New"/>
+          <w:sz w:val="16"/>
+          <w:szCs w:val="16"/>
+        </w:rPr>
+      </w:pPr>
+      <w:proofErr w:type="spellStart"/>
+      <w:r>
+        <w:rPr>
+          <w:rFonts w:ascii="Courier New" w:hAnsi="Courier New" w:cs="Courier New"/>
+          <w:sz w:val="16"/>
+          <w:szCs w:val="16"/>
+        </w:rPr>
+        <w:t>AtivacaoClienteService</w:t>
+      </w:r>
+      <w:proofErr w:type="spellEnd"/>
+      <w:r>
+        <w:rPr>
+          <w:rFonts w:ascii="Courier New" w:hAnsi="Courier New" w:cs="Courier New"/>
+          <w:sz w:val="16"/>
+          <w:szCs w:val="16"/>
+        </w:rPr>
+        <w:t xml:space="preserve">: </w:t>
+      </w:r>
+      <w:proofErr w:type="gramStart"/>
+      <w:r>
+        <w:rPr>
+          <w:rFonts w:ascii="Courier New" w:hAnsi="Courier New" w:cs="Courier New"/>
+          <w:sz w:val="16"/>
+          <w:szCs w:val="16"/>
+        </w:rPr>
+        <w:t>net.map.myalgafood</w:t>
+      </w:r>
+      <w:proofErr w:type="gramEnd"/>
+      <w:r>
+        <w:rPr>
+          <w:rFonts w:ascii="Courier New" w:hAnsi="Courier New" w:cs="Courier New"/>
+          <w:sz w:val="16"/>
+          <w:szCs w:val="16"/>
+        </w:rPr>
+        <w:t>.di.notificacao.NotificacaoEmail@231676a4</w:t>
+      </w:r>
+    </w:p>
+    <w:p>
+      <w:pPr>
+        <w:pStyle w:val="PargrafodaLista"/>
+        <w:jc w:val="both"/>
+      </w:pPr>
+      <w:proofErr w:type="spellStart"/>
+      <w:r>
+        <w:rPr>
+          <w:rFonts w:ascii="Courier New" w:hAnsi="Courier New" w:cs="Courier New"/>
+          <w:sz w:val="16"/>
+          <w:szCs w:val="16"/>
+        </w:rPr>
+        <w:t>MeuPrimeiroController</w:t>
+      </w:r>
+      <w:proofErr w:type="spellEnd"/>
+      <w:r>
+        <w:rPr>
+          <w:rFonts w:ascii="Courier New" w:hAnsi="Courier New" w:cs="Courier New"/>
+          <w:sz w:val="16"/>
+          <w:szCs w:val="16"/>
+        </w:rPr>
+        <w:t xml:space="preserve">: </w:t>
+      </w:r>
+      <w:proofErr w:type="gramStart"/>
+      <w:r>
+        <w:rPr>
+          <w:rFonts w:ascii="Courier New" w:hAnsi="Courier New" w:cs="Courier New"/>
+          <w:sz w:val="16"/>
+          <w:szCs w:val="16"/>
+        </w:rPr>
+        <w:t>net.map.myalgafood</w:t>
+      </w:r>
+      <w:proofErr w:type="gramEnd"/>
+      <w:r>
+        <w:rPr>
+          <w:rFonts w:ascii="Courier New" w:hAnsi="Courier New" w:cs="Courier New"/>
+          <w:sz w:val="16"/>
+          <w:szCs w:val="16"/>
+        </w:rPr>
+        <w:t>.di.service.AtivacaoClienteService@2bd34bbe</w:t>
+      </w:r>
+    </w:p>
+    <w:p>
+      <w:pPr>
+        <w:pStyle w:val="PargrafodaLista"/>
+        <w:numPr>
+          <w:ilvl w:val="0"/>
+          <w:numId w:val="10"/>
+        </w:numPr>
+        <w:jc w:val="both"/>
+      </w:pPr>
+      <w:r>
+        <w:t xml:space="preserve">No exemplo, é utilizado um acoplamento forte </w:t>
+      </w:r>
+      <w:proofErr w:type="spellStart"/>
+      <w:r>
+        <w:t>AtivacaoClienteService</w:t>
+      </w:r>
+      <w:proofErr w:type="spellEnd"/>
+      <w:r>
+        <w:t xml:space="preserve"> e </w:t>
+      </w:r>
+      <w:proofErr w:type="spellStart"/>
+      <w:r>
+        <w:t>NotificadorEmail</w:t>
+      </w:r>
+      <w:proofErr w:type="spellEnd"/>
+      <w:r>
+        <w:t>, pois o tipo é específico. Logo, é necessário definir uma estratégia para tornar num acoplamento fraco, para isso, se faz uma Interface (no Eclipse IDE é possível extrair uma interface a partir de uma classe concreta).</w:t>
+      </w:r>
+    </w:p>
+    <w:p>
+      <w:pPr>
+        <w:jc w:val="both"/>
+      </w:pPr>
+    </w:p>
+    <w:p>
+      <w:pPr>
+        <w:jc w:val="both"/>
+      </w:pPr>
     </w:p>
     <w:sectPr>
       <w:pgSz w:w="11906" w:h="16838"/>
@@ -126,6 +2551,684 @@
 <file path=word/numbering.xml><?xml version="1.0" encoding="utf-8"?>
 <w:numbering xmlns:wpc="http://schemas.microsoft.com/office/word/2010/wordprocessingCanvas" xmlns:cx="http://schemas.microsoft.com/office/drawing/2014/chartex" xmlns:cx1="http://schemas.microsoft.com/office/drawing/2015/9/8/chartex" xmlns:cx2="http://schemas.microsoft.com/office/drawing/2015/10/21/chartex" xmlns:cx3="http://schemas.microsoft.com/office/drawing/2016/5/9/chartex" xmlns:cx4="http://schemas.microsoft.com/office/drawing/2016/5/10/chartex" xmlns:cx5="http://schemas.microsoft.com/office/drawing/2016/5/11/chartex" xmlns:cx6="http://schemas.microsoft.com/office/drawing/2016/5/12/chartex" xmlns:cx7="http://schemas.microsoft.com/office/drawing/2016/5/13/chartex" xmlns:cx8="http://schemas.microsoft.com/office/drawing/2016/5/14/chartex" xmlns:mc="http://schemas.openxmlformats.org/markup-compatibility/2006" xmlns:aink="http://schemas.microsoft.com/office/drawing/2016/ink" xmlns:am3d="http://schemas.microsoft.com/office/drawing/2017/model3d" xmlns:o="urn:schemas-microsoft-com:office:office" xmlns:r="http://schemas.openxmlformats.org/officeDocument/2006/relationships" xmlns:m="http://schemas.openxmlformats.org/officeDocument/2006/math" xmlns:v="urn:schemas-microsoft-com:vml" xmlns:wp14="http://schemas.microsoft.com/office/word/2010/wordprocessingDrawing" xmlns:wp="http://schemas.openxmlformats.org/drawingml/2006/wordprocessingDrawing" xmlns:w10="urn:schemas-microsoft-com:office:word" xmlns:w="http://schemas.openxmlformats.org/wordprocessingml/2006/main" xmlns:w14="http://schemas.microsoft.com/office/word/2010/wordml" xmlns:w15="http://schemas.microsoft.com/office/word/2012/wordml" xmlns:w16cex="http://schemas.microsoft.com/office/word/2018/wordml/cex" xmlns:w16cid="http://schemas.microsoft.com/office/word/2016/wordml/cid" xmlns:w16="http://schemas.microsoft.com/office/word/2018/wordml" xmlns:w16se="http://schemas.microsoft.com/office/word/2015/wordml/symex" xmlns:wpg="http://schemas.microsoft.com/office/word/2010/wordprocessingGroup" xmlns:wpi="http://schemas.microsoft.com/office/word/2010/wordprocessingInk" xmlns:wne="http://schemas.microsoft.com/office/word/2006/wordml" xmlns:wps="http://schemas.microsoft.com/office/word/2010/wordprocessingShape" mc:Ignorable="w14 w15 w16se w16cid w16 w16cex wp14">
   <w:abstractNum w:abstractNumId="0" w15:restartNumberingAfterBreak="0">
+    <w:nsid w:val="0BF148C3"/>
+    <w:multiLevelType w:val="hybridMultilevel"/>
+    <w:tmpl w:val="22767C16"/>
+    <w:lvl w:ilvl="0" w:tplc="04160001">
+      <w:start w:val="1"/>
+      <w:numFmt w:val="bullet"/>
+      <w:lvlText w:val=""/>
+      <w:lvlJc w:val="left"/>
+      <w:pPr>
+        <w:ind w:left="720" w:hanging="360"/>
+      </w:pPr>
+      <w:rPr>
+        <w:rFonts w:ascii="Symbol" w:hAnsi="Symbol" w:hint="default"/>
+      </w:rPr>
+    </w:lvl>
+    <w:lvl w:ilvl="1" w:tplc="04160003">
+      <w:start w:val="1"/>
+      <w:numFmt w:val="bullet"/>
+      <w:lvlText w:val="o"/>
+      <w:lvlJc w:val="left"/>
+      <w:pPr>
+        <w:ind w:left="1440" w:hanging="360"/>
+      </w:pPr>
+      <w:rPr>
+        <w:rFonts w:ascii="Courier New" w:hAnsi="Courier New" w:cs="Courier New" w:hint="default"/>
+      </w:rPr>
+    </w:lvl>
+    <w:lvl w:ilvl="2" w:tplc="04160005">
+      <w:start w:val="1"/>
+      <w:numFmt w:val="bullet"/>
+      <w:lvlText w:val=""/>
+      <w:lvlJc w:val="left"/>
+      <w:pPr>
+        <w:ind w:left="2160" w:hanging="360"/>
+      </w:pPr>
+      <w:rPr>
+        <w:rFonts w:ascii="Wingdings" w:hAnsi="Wingdings" w:hint="default"/>
+      </w:rPr>
+    </w:lvl>
+    <w:lvl w:ilvl="3" w:tplc="04160001">
+      <w:start w:val="1"/>
+      <w:numFmt w:val="bullet"/>
+      <w:lvlText w:val=""/>
+      <w:lvlJc w:val="left"/>
+      <w:pPr>
+        <w:ind w:left="2880" w:hanging="360"/>
+      </w:pPr>
+      <w:rPr>
+        <w:rFonts w:ascii="Symbol" w:hAnsi="Symbol" w:hint="default"/>
+      </w:rPr>
+    </w:lvl>
+    <w:lvl w:ilvl="4" w:tplc="04160003" w:tentative="1">
+      <w:start w:val="1"/>
+      <w:numFmt w:val="bullet"/>
+      <w:lvlText w:val="o"/>
+      <w:lvlJc w:val="left"/>
+      <w:pPr>
+        <w:ind w:left="3600" w:hanging="360"/>
+      </w:pPr>
+      <w:rPr>
+        <w:rFonts w:ascii="Courier New" w:hAnsi="Courier New" w:cs="Courier New" w:hint="default"/>
+      </w:rPr>
+    </w:lvl>
+    <w:lvl w:ilvl="5" w:tplc="04160005" w:tentative="1">
+      <w:start w:val="1"/>
+      <w:numFmt w:val="bullet"/>
+      <w:lvlText w:val=""/>
+      <w:lvlJc w:val="left"/>
+      <w:pPr>
+        <w:ind w:left="4320" w:hanging="360"/>
+      </w:pPr>
+      <w:rPr>
+        <w:rFonts w:ascii="Wingdings" w:hAnsi="Wingdings" w:hint="default"/>
+      </w:rPr>
+    </w:lvl>
+    <w:lvl w:ilvl="6" w:tplc="04160001" w:tentative="1">
+      <w:start w:val="1"/>
+      <w:numFmt w:val="bullet"/>
+      <w:lvlText w:val=""/>
+      <w:lvlJc w:val="left"/>
+      <w:pPr>
+        <w:ind w:left="5040" w:hanging="360"/>
+      </w:pPr>
+      <w:rPr>
+        <w:rFonts w:ascii="Symbol" w:hAnsi="Symbol" w:hint="default"/>
+      </w:rPr>
+    </w:lvl>
+    <w:lvl w:ilvl="7" w:tplc="04160003" w:tentative="1">
+      <w:start w:val="1"/>
+      <w:numFmt w:val="bullet"/>
+      <w:lvlText w:val="o"/>
+      <w:lvlJc w:val="left"/>
+      <w:pPr>
+        <w:ind w:left="5760" w:hanging="360"/>
+      </w:pPr>
+      <w:rPr>
+        <w:rFonts w:ascii="Courier New" w:hAnsi="Courier New" w:cs="Courier New" w:hint="default"/>
+      </w:rPr>
+    </w:lvl>
+    <w:lvl w:ilvl="8" w:tplc="04160005" w:tentative="1">
+      <w:start w:val="1"/>
+      <w:numFmt w:val="bullet"/>
+      <w:lvlText w:val=""/>
+      <w:lvlJc w:val="left"/>
+      <w:pPr>
+        <w:ind w:left="6480" w:hanging="360"/>
+      </w:pPr>
+      <w:rPr>
+        <w:rFonts w:ascii="Wingdings" w:hAnsi="Wingdings" w:hint="default"/>
+      </w:rPr>
+    </w:lvl>
+  </w:abstractNum>
+  <w:abstractNum w:abstractNumId="1" w15:restartNumberingAfterBreak="0">
+    <w:nsid w:val="1C366CE9"/>
+    <w:multiLevelType w:val="hybridMultilevel"/>
+    <w:tmpl w:val="2C22A0DE"/>
+    <w:lvl w:ilvl="0" w:tplc="04160001">
+      <w:start w:val="1"/>
+      <w:numFmt w:val="bullet"/>
+      <w:lvlText w:val=""/>
+      <w:lvlJc w:val="left"/>
+      <w:pPr>
+        <w:ind w:left="720" w:hanging="360"/>
+      </w:pPr>
+      <w:rPr>
+        <w:rFonts w:ascii="Symbol" w:hAnsi="Symbol" w:hint="default"/>
+      </w:rPr>
+    </w:lvl>
+    <w:lvl w:ilvl="1" w:tplc="04160003">
+      <w:start w:val="1"/>
+      <w:numFmt w:val="bullet"/>
+      <w:lvlText w:val="o"/>
+      <w:lvlJc w:val="left"/>
+      <w:pPr>
+        <w:ind w:left="1440" w:hanging="360"/>
+      </w:pPr>
+      <w:rPr>
+        <w:rFonts w:ascii="Courier New" w:hAnsi="Courier New" w:cs="Courier New" w:hint="default"/>
+      </w:rPr>
+    </w:lvl>
+    <w:lvl w:ilvl="2" w:tplc="04160005">
+      <w:start w:val="1"/>
+      <w:numFmt w:val="bullet"/>
+      <w:lvlText w:val=""/>
+      <w:lvlJc w:val="left"/>
+      <w:pPr>
+        <w:ind w:left="2160" w:hanging="360"/>
+      </w:pPr>
+      <w:rPr>
+        <w:rFonts w:ascii="Wingdings" w:hAnsi="Wingdings" w:hint="default"/>
+      </w:rPr>
+    </w:lvl>
+    <w:lvl w:ilvl="3" w:tplc="04160001" w:tentative="1">
+      <w:start w:val="1"/>
+      <w:numFmt w:val="bullet"/>
+      <w:lvlText w:val=""/>
+      <w:lvlJc w:val="left"/>
+      <w:pPr>
+        <w:ind w:left="2880" w:hanging="360"/>
+      </w:pPr>
+      <w:rPr>
+        <w:rFonts w:ascii="Symbol" w:hAnsi="Symbol" w:hint="default"/>
+      </w:rPr>
+    </w:lvl>
+    <w:lvl w:ilvl="4" w:tplc="04160003" w:tentative="1">
+      <w:start w:val="1"/>
+      <w:numFmt w:val="bullet"/>
+      <w:lvlText w:val="o"/>
+      <w:lvlJc w:val="left"/>
+      <w:pPr>
+        <w:ind w:left="3600" w:hanging="360"/>
+      </w:pPr>
+      <w:rPr>
+        <w:rFonts w:ascii="Courier New" w:hAnsi="Courier New" w:cs="Courier New" w:hint="default"/>
+      </w:rPr>
+    </w:lvl>
+    <w:lvl w:ilvl="5" w:tplc="04160005" w:tentative="1">
+      <w:start w:val="1"/>
+      <w:numFmt w:val="bullet"/>
+      <w:lvlText w:val=""/>
+      <w:lvlJc w:val="left"/>
+      <w:pPr>
+        <w:ind w:left="4320" w:hanging="360"/>
+      </w:pPr>
+      <w:rPr>
+        <w:rFonts w:ascii="Wingdings" w:hAnsi="Wingdings" w:hint="default"/>
+      </w:rPr>
+    </w:lvl>
+    <w:lvl w:ilvl="6" w:tplc="04160001" w:tentative="1">
+      <w:start w:val="1"/>
+      <w:numFmt w:val="bullet"/>
+      <w:lvlText w:val=""/>
+      <w:lvlJc w:val="left"/>
+      <w:pPr>
+        <w:ind w:left="5040" w:hanging="360"/>
+      </w:pPr>
+      <w:rPr>
+        <w:rFonts w:ascii="Symbol" w:hAnsi="Symbol" w:hint="default"/>
+      </w:rPr>
+    </w:lvl>
+    <w:lvl w:ilvl="7" w:tplc="04160003" w:tentative="1">
+      <w:start w:val="1"/>
+      <w:numFmt w:val="bullet"/>
+      <w:lvlText w:val="o"/>
+      <w:lvlJc w:val="left"/>
+      <w:pPr>
+        <w:ind w:left="5760" w:hanging="360"/>
+      </w:pPr>
+      <w:rPr>
+        <w:rFonts w:ascii="Courier New" w:hAnsi="Courier New" w:cs="Courier New" w:hint="default"/>
+      </w:rPr>
+    </w:lvl>
+    <w:lvl w:ilvl="8" w:tplc="04160005" w:tentative="1">
+      <w:start w:val="1"/>
+      <w:numFmt w:val="bullet"/>
+      <w:lvlText w:val=""/>
+      <w:lvlJc w:val="left"/>
+      <w:pPr>
+        <w:ind w:left="6480" w:hanging="360"/>
+      </w:pPr>
+      <w:rPr>
+        <w:rFonts w:ascii="Wingdings" w:hAnsi="Wingdings" w:hint="default"/>
+      </w:rPr>
+    </w:lvl>
+  </w:abstractNum>
+  <w:abstractNum w:abstractNumId="2" w15:restartNumberingAfterBreak="0">
+    <w:nsid w:val="2DA26E9F"/>
+    <w:multiLevelType w:val="hybridMultilevel"/>
+    <w:tmpl w:val="14B4BDEA"/>
+    <w:lvl w:ilvl="0" w:tplc="04160001">
+      <w:start w:val="1"/>
+      <w:numFmt w:val="bullet"/>
+      <w:lvlText w:val=""/>
+      <w:lvlJc w:val="left"/>
+      <w:pPr>
+        <w:ind w:left="720" w:hanging="360"/>
+      </w:pPr>
+      <w:rPr>
+        <w:rFonts w:ascii="Symbol" w:hAnsi="Symbol" w:hint="default"/>
+      </w:rPr>
+    </w:lvl>
+    <w:lvl w:ilvl="1" w:tplc="04160003" w:tentative="1">
+      <w:start w:val="1"/>
+      <w:numFmt w:val="bullet"/>
+      <w:lvlText w:val="o"/>
+      <w:lvlJc w:val="left"/>
+      <w:pPr>
+        <w:ind w:left="1440" w:hanging="360"/>
+      </w:pPr>
+      <w:rPr>
+        <w:rFonts w:ascii="Courier New" w:hAnsi="Courier New" w:cs="Courier New" w:hint="default"/>
+      </w:rPr>
+    </w:lvl>
+    <w:lvl w:ilvl="2" w:tplc="04160005" w:tentative="1">
+      <w:start w:val="1"/>
+      <w:numFmt w:val="bullet"/>
+      <w:lvlText w:val=""/>
+      <w:lvlJc w:val="left"/>
+      <w:pPr>
+        <w:ind w:left="2160" w:hanging="360"/>
+      </w:pPr>
+      <w:rPr>
+        <w:rFonts w:ascii="Wingdings" w:hAnsi="Wingdings" w:hint="default"/>
+      </w:rPr>
+    </w:lvl>
+    <w:lvl w:ilvl="3" w:tplc="04160001" w:tentative="1">
+      <w:start w:val="1"/>
+      <w:numFmt w:val="bullet"/>
+      <w:lvlText w:val=""/>
+      <w:lvlJc w:val="left"/>
+      <w:pPr>
+        <w:ind w:left="2880" w:hanging="360"/>
+      </w:pPr>
+      <w:rPr>
+        <w:rFonts w:ascii="Symbol" w:hAnsi="Symbol" w:hint="default"/>
+      </w:rPr>
+    </w:lvl>
+    <w:lvl w:ilvl="4" w:tplc="04160003" w:tentative="1">
+      <w:start w:val="1"/>
+      <w:numFmt w:val="bullet"/>
+      <w:lvlText w:val="o"/>
+      <w:lvlJc w:val="left"/>
+      <w:pPr>
+        <w:ind w:left="3600" w:hanging="360"/>
+      </w:pPr>
+      <w:rPr>
+        <w:rFonts w:ascii="Courier New" w:hAnsi="Courier New" w:cs="Courier New" w:hint="default"/>
+      </w:rPr>
+    </w:lvl>
+    <w:lvl w:ilvl="5" w:tplc="04160005" w:tentative="1">
+      <w:start w:val="1"/>
+      <w:numFmt w:val="bullet"/>
+      <w:lvlText w:val=""/>
+      <w:lvlJc w:val="left"/>
+      <w:pPr>
+        <w:ind w:left="4320" w:hanging="360"/>
+      </w:pPr>
+      <w:rPr>
+        <w:rFonts w:ascii="Wingdings" w:hAnsi="Wingdings" w:hint="default"/>
+      </w:rPr>
+    </w:lvl>
+    <w:lvl w:ilvl="6" w:tplc="04160001" w:tentative="1">
+      <w:start w:val="1"/>
+      <w:numFmt w:val="bullet"/>
+      <w:lvlText w:val=""/>
+      <w:lvlJc w:val="left"/>
+      <w:pPr>
+        <w:ind w:left="5040" w:hanging="360"/>
+      </w:pPr>
+      <w:rPr>
+        <w:rFonts w:ascii="Symbol" w:hAnsi="Symbol" w:hint="default"/>
+      </w:rPr>
+    </w:lvl>
+    <w:lvl w:ilvl="7" w:tplc="04160003" w:tentative="1">
+      <w:start w:val="1"/>
+      <w:numFmt w:val="bullet"/>
+      <w:lvlText w:val="o"/>
+      <w:lvlJc w:val="left"/>
+      <w:pPr>
+        <w:ind w:left="5760" w:hanging="360"/>
+      </w:pPr>
+      <w:rPr>
+        <w:rFonts w:ascii="Courier New" w:hAnsi="Courier New" w:cs="Courier New" w:hint="default"/>
+      </w:rPr>
+    </w:lvl>
+    <w:lvl w:ilvl="8" w:tplc="04160005" w:tentative="1">
+      <w:start w:val="1"/>
+      <w:numFmt w:val="bullet"/>
+      <w:lvlText w:val=""/>
+      <w:lvlJc w:val="left"/>
+      <w:pPr>
+        <w:ind w:left="6480" w:hanging="360"/>
+      </w:pPr>
+      <w:rPr>
+        <w:rFonts w:ascii="Wingdings" w:hAnsi="Wingdings" w:hint="default"/>
+      </w:rPr>
+    </w:lvl>
+  </w:abstractNum>
+  <w:abstractNum w:abstractNumId="3" w15:restartNumberingAfterBreak="0">
+    <w:nsid w:val="35C21DF5"/>
+    <w:multiLevelType w:val="hybridMultilevel"/>
+    <w:tmpl w:val="0BF6573C"/>
+    <w:lvl w:ilvl="0" w:tplc="04160001">
+      <w:start w:val="1"/>
+      <w:numFmt w:val="bullet"/>
+      <w:lvlText w:val=""/>
+      <w:lvlJc w:val="left"/>
+      <w:pPr>
+        <w:ind w:left="720" w:hanging="360"/>
+      </w:pPr>
+      <w:rPr>
+        <w:rFonts w:ascii="Symbol" w:hAnsi="Symbol" w:hint="default"/>
+      </w:rPr>
+    </w:lvl>
+    <w:lvl w:ilvl="1" w:tplc="04160003" w:tentative="1">
+      <w:start w:val="1"/>
+      <w:numFmt w:val="bullet"/>
+      <w:lvlText w:val="o"/>
+      <w:lvlJc w:val="left"/>
+      <w:pPr>
+        <w:ind w:left="1440" w:hanging="360"/>
+      </w:pPr>
+      <w:rPr>
+        <w:rFonts w:ascii="Courier New" w:hAnsi="Courier New" w:cs="Courier New" w:hint="default"/>
+      </w:rPr>
+    </w:lvl>
+    <w:lvl w:ilvl="2" w:tplc="04160005" w:tentative="1">
+      <w:start w:val="1"/>
+      <w:numFmt w:val="bullet"/>
+      <w:lvlText w:val=""/>
+      <w:lvlJc w:val="left"/>
+      <w:pPr>
+        <w:ind w:left="2160" w:hanging="360"/>
+      </w:pPr>
+      <w:rPr>
+        <w:rFonts w:ascii="Wingdings" w:hAnsi="Wingdings" w:hint="default"/>
+      </w:rPr>
+    </w:lvl>
+    <w:lvl w:ilvl="3" w:tplc="04160001" w:tentative="1">
+      <w:start w:val="1"/>
+      <w:numFmt w:val="bullet"/>
+      <w:lvlText w:val=""/>
+      <w:lvlJc w:val="left"/>
+      <w:pPr>
+        <w:ind w:left="2880" w:hanging="360"/>
+      </w:pPr>
+      <w:rPr>
+        <w:rFonts w:ascii="Symbol" w:hAnsi="Symbol" w:hint="default"/>
+      </w:rPr>
+    </w:lvl>
+    <w:lvl w:ilvl="4" w:tplc="04160003" w:tentative="1">
+      <w:start w:val="1"/>
+      <w:numFmt w:val="bullet"/>
+      <w:lvlText w:val="o"/>
+      <w:lvlJc w:val="left"/>
+      <w:pPr>
+        <w:ind w:left="3600" w:hanging="360"/>
+      </w:pPr>
+      <w:rPr>
+        <w:rFonts w:ascii="Courier New" w:hAnsi="Courier New" w:cs="Courier New" w:hint="default"/>
+      </w:rPr>
+    </w:lvl>
+    <w:lvl w:ilvl="5" w:tplc="04160005" w:tentative="1">
+      <w:start w:val="1"/>
+      <w:numFmt w:val="bullet"/>
+      <w:lvlText w:val=""/>
+      <w:lvlJc w:val="left"/>
+      <w:pPr>
+        <w:ind w:left="4320" w:hanging="360"/>
+      </w:pPr>
+      <w:rPr>
+        <w:rFonts w:ascii="Wingdings" w:hAnsi="Wingdings" w:hint="default"/>
+      </w:rPr>
+    </w:lvl>
+    <w:lvl w:ilvl="6" w:tplc="04160001" w:tentative="1">
+      <w:start w:val="1"/>
+      <w:numFmt w:val="bullet"/>
+      <w:lvlText w:val=""/>
+      <w:lvlJc w:val="left"/>
+      <w:pPr>
+        <w:ind w:left="5040" w:hanging="360"/>
+      </w:pPr>
+      <w:rPr>
+        <w:rFonts w:ascii="Symbol" w:hAnsi="Symbol" w:hint="default"/>
+      </w:rPr>
+    </w:lvl>
+    <w:lvl w:ilvl="7" w:tplc="04160003" w:tentative="1">
+      <w:start w:val="1"/>
+      <w:numFmt w:val="bullet"/>
+      <w:lvlText w:val="o"/>
+      <w:lvlJc w:val="left"/>
+      <w:pPr>
+        <w:ind w:left="5760" w:hanging="360"/>
+      </w:pPr>
+      <w:rPr>
+        <w:rFonts w:ascii="Courier New" w:hAnsi="Courier New" w:cs="Courier New" w:hint="default"/>
+      </w:rPr>
+    </w:lvl>
+    <w:lvl w:ilvl="8" w:tplc="04160005" w:tentative="1">
+      <w:start w:val="1"/>
+      <w:numFmt w:val="bullet"/>
+      <w:lvlText w:val=""/>
+      <w:lvlJc w:val="left"/>
+      <w:pPr>
+        <w:ind w:left="6480" w:hanging="360"/>
+      </w:pPr>
+      <w:rPr>
+        <w:rFonts w:ascii="Wingdings" w:hAnsi="Wingdings" w:hint="default"/>
+      </w:rPr>
+    </w:lvl>
+  </w:abstractNum>
+  <w:abstractNum w:abstractNumId="4" w15:restartNumberingAfterBreak="0">
+    <w:nsid w:val="472F082C"/>
+    <w:multiLevelType w:val="hybridMultilevel"/>
+    <w:tmpl w:val="88AE03FC"/>
+    <w:lvl w:ilvl="0" w:tplc="04160001">
+      <w:start w:val="1"/>
+      <w:numFmt w:val="bullet"/>
+      <w:lvlText w:val=""/>
+      <w:lvlJc w:val="left"/>
+      <w:pPr>
+        <w:ind w:left="720" w:hanging="360"/>
+      </w:pPr>
+      <w:rPr>
+        <w:rFonts w:ascii="Symbol" w:hAnsi="Symbol" w:hint="default"/>
+      </w:rPr>
+    </w:lvl>
+    <w:lvl w:ilvl="1" w:tplc="04160003">
+      <w:start w:val="1"/>
+      <w:numFmt w:val="bullet"/>
+      <w:lvlText w:val="o"/>
+      <w:lvlJc w:val="left"/>
+      <w:pPr>
+        <w:ind w:left="1440" w:hanging="360"/>
+      </w:pPr>
+      <w:rPr>
+        <w:rFonts w:ascii="Courier New" w:hAnsi="Courier New" w:cs="Courier New" w:hint="default"/>
+      </w:rPr>
+    </w:lvl>
+    <w:lvl w:ilvl="2" w:tplc="04160005" w:tentative="1">
+      <w:start w:val="1"/>
+      <w:numFmt w:val="bullet"/>
+      <w:lvlText w:val=""/>
+      <w:lvlJc w:val="left"/>
+      <w:pPr>
+        <w:ind w:left="2160" w:hanging="360"/>
+      </w:pPr>
+      <w:rPr>
+        <w:rFonts w:ascii="Wingdings" w:hAnsi="Wingdings" w:hint="default"/>
+      </w:rPr>
+    </w:lvl>
+    <w:lvl w:ilvl="3" w:tplc="04160001" w:tentative="1">
+      <w:start w:val="1"/>
+      <w:numFmt w:val="bullet"/>
+      <w:lvlText w:val=""/>
+      <w:lvlJc w:val="left"/>
+      <w:pPr>
+        <w:ind w:left="2880" w:hanging="360"/>
+      </w:pPr>
+      <w:rPr>
+        <w:rFonts w:ascii="Symbol" w:hAnsi="Symbol" w:hint="default"/>
+      </w:rPr>
+    </w:lvl>
+    <w:lvl w:ilvl="4" w:tplc="04160003" w:tentative="1">
+      <w:start w:val="1"/>
+      <w:numFmt w:val="bullet"/>
+      <w:lvlText w:val="o"/>
+      <w:lvlJc w:val="left"/>
+      <w:pPr>
+        <w:ind w:left="3600" w:hanging="360"/>
+      </w:pPr>
+      <w:rPr>
+        <w:rFonts w:ascii="Courier New" w:hAnsi="Courier New" w:cs="Courier New" w:hint="default"/>
+      </w:rPr>
+    </w:lvl>
+    <w:lvl w:ilvl="5" w:tplc="04160005" w:tentative="1">
+      <w:start w:val="1"/>
+      <w:numFmt w:val="bullet"/>
+      <w:lvlText w:val=""/>
+      <w:lvlJc w:val="left"/>
+      <w:pPr>
+        <w:ind w:left="4320" w:hanging="360"/>
+      </w:pPr>
+      <w:rPr>
+        <w:rFonts w:ascii="Wingdings" w:hAnsi="Wingdings" w:hint="default"/>
+      </w:rPr>
+    </w:lvl>
+    <w:lvl w:ilvl="6" w:tplc="04160001" w:tentative="1">
+      <w:start w:val="1"/>
+      <w:numFmt w:val="bullet"/>
+      <w:lvlText w:val=""/>
+      <w:lvlJc w:val="left"/>
+      <w:pPr>
+        <w:ind w:left="5040" w:hanging="360"/>
+      </w:pPr>
+      <w:rPr>
+        <w:rFonts w:ascii="Symbol" w:hAnsi="Symbol" w:hint="default"/>
+      </w:rPr>
+    </w:lvl>
+    <w:lvl w:ilvl="7" w:tplc="04160003" w:tentative="1">
+      <w:start w:val="1"/>
+      <w:numFmt w:val="bullet"/>
+      <w:lvlText w:val="o"/>
+      <w:lvlJc w:val="left"/>
+      <w:pPr>
+        <w:ind w:left="5760" w:hanging="360"/>
+      </w:pPr>
+      <w:rPr>
+        <w:rFonts w:ascii="Courier New" w:hAnsi="Courier New" w:cs="Courier New" w:hint="default"/>
+      </w:rPr>
+    </w:lvl>
+    <w:lvl w:ilvl="8" w:tplc="04160005" w:tentative="1">
+      <w:start w:val="1"/>
+      <w:numFmt w:val="bullet"/>
+      <w:lvlText w:val=""/>
+      <w:lvlJc w:val="left"/>
+      <w:pPr>
+        <w:ind w:left="6480" w:hanging="360"/>
+      </w:pPr>
+      <w:rPr>
+        <w:rFonts w:ascii="Wingdings" w:hAnsi="Wingdings" w:hint="default"/>
+      </w:rPr>
+    </w:lvl>
+  </w:abstractNum>
+  <w:abstractNum w:abstractNumId="5" w15:restartNumberingAfterBreak="0">
+    <w:nsid w:val="4E607FA1"/>
+    <w:multiLevelType w:val="hybridMultilevel"/>
+    <w:tmpl w:val="484E3632"/>
+    <w:lvl w:ilvl="0" w:tplc="04160001">
+      <w:start w:val="1"/>
+      <w:numFmt w:val="bullet"/>
+      <w:lvlText w:val=""/>
+      <w:lvlJc w:val="left"/>
+      <w:pPr>
+        <w:ind w:left="720" w:hanging="360"/>
+      </w:pPr>
+      <w:rPr>
+        <w:rFonts w:ascii="Symbol" w:hAnsi="Symbol" w:hint="default"/>
+      </w:rPr>
+    </w:lvl>
+    <w:lvl w:ilvl="1" w:tplc="04160003" w:tentative="1">
+      <w:start w:val="1"/>
+      <w:numFmt w:val="bullet"/>
+      <w:lvlText w:val="o"/>
+      <w:lvlJc w:val="left"/>
+      <w:pPr>
+        <w:ind w:left="1440" w:hanging="360"/>
+      </w:pPr>
+      <w:rPr>
+        <w:rFonts w:ascii="Courier New" w:hAnsi="Courier New" w:cs="Courier New" w:hint="default"/>
+      </w:rPr>
+    </w:lvl>
+    <w:lvl w:ilvl="2" w:tplc="04160005" w:tentative="1">
+      <w:start w:val="1"/>
+      <w:numFmt w:val="bullet"/>
+      <w:lvlText w:val=""/>
+      <w:lvlJc w:val="left"/>
+      <w:pPr>
+        <w:ind w:left="2160" w:hanging="360"/>
+      </w:pPr>
+      <w:rPr>
+        <w:rFonts w:ascii="Wingdings" w:hAnsi="Wingdings" w:hint="default"/>
+      </w:rPr>
+    </w:lvl>
+    <w:lvl w:ilvl="3" w:tplc="04160001" w:tentative="1">
+      <w:start w:val="1"/>
+      <w:numFmt w:val="bullet"/>
+      <w:lvlText w:val=""/>
+      <w:lvlJc w:val="left"/>
+      <w:pPr>
+        <w:ind w:left="2880" w:hanging="360"/>
+      </w:pPr>
+      <w:rPr>
+        <w:rFonts w:ascii="Symbol" w:hAnsi="Symbol" w:hint="default"/>
+      </w:rPr>
+    </w:lvl>
+    <w:lvl w:ilvl="4" w:tplc="04160003" w:tentative="1">
+      <w:start w:val="1"/>
+      <w:numFmt w:val="bullet"/>
+      <w:lvlText w:val="o"/>
+      <w:lvlJc w:val="left"/>
+      <w:pPr>
+        <w:ind w:left="3600" w:hanging="360"/>
+      </w:pPr>
+      <w:rPr>
+        <w:rFonts w:ascii="Courier New" w:hAnsi="Courier New" w:cs="Courier New" w:hint="default"/>
+      </w:rPr>
+    </w:lvl>
+    <w:lvl w:ilvl="5" w:tplc="04160005" w:tentative="1">
+      <w:start w:val="1"/>
+      <w:numFmt w:val="bullet"/>
+      <w:lvlText w:val=""/>
+      <w:lvlJc w:val="left"/>
+      <w:pPr>
+        <w:ind w:left="4320" w:hanging="360"/>
+      </w:pPr>
+      <w:rPr>
+        <w:rFonts w:ascii="Wingdings" w:hAnsi="Wingdings" w:hint="default"/>
+      </w:rPr>
+    </w:lvl>
+    <w:lvl w:ilvl="6" w:tplc="04160001" w:tentative="1">
+      <w:start w:val="1"/>
+      <w:numFmt w:val="bullet"/>
+      <w:lvlText w:val=""/>
+      <w:lvlJc w:val="left"/>
+      <w:pPr>
+        <w:ind w:left="5040" w:hanging="360"/>
+      </w:pPr>
+      <w:rPr>
+        <w:rFonts w:ascii="Symbol" w:hAnsi="Symbol" w:hint="default"/>
+      </w:rPr>
+    </w:lvl>
+    <w:lvl w:ilvl="7" w:tplc="04160003" w:tentative="1">
+      <w:start w:val="1"/>
+      <w:numFmt w:val="bullet"/>
+      <w:lvlText w:val="o"/>
+      <w:lvlJc w:val="left"/>
+      <w:pPr>
+        <w:ind w:left="5760" w:hanging="360"/>
+      </w:pPr>
+      <w:rPr>
+        <w:rFonts w:ascii="Courier New" w:hAnsi="Courier New" w:cs="Courier New" w:hint="default"/>
+      </w:rPr>
+    </w:lvl>
+    <w:lvl w:ilvl="8" w:tplc="04160005" w:tentative="1">
+      <w:start w:val="1"/>
+      <w:numFmt w:val="bullet"/>
+      <w:lvlText w:val=""/>
+      <w:lvlJc w:val="left"/>
+      <w:pPr>
+        <w:ind w:left="6480" w:hanging="360"/>
+      </w:pPr>
+      <w:rPr>
+        <w:rFonts w:ascii="Wingdings" w:hAnsi="Wingdings" w:hint="default"/>
+      </w:rPr>
+    </w:lvl>
+  </w:abstractNum>
+  <w:abstractNum w:abstractNumId="6" w15:restartNumberingAfterBreak="0">
     <w:nsid w:val="6175077E"/>
     <w:multiLevelType w:val="hybridMultilevel"/>
     <w:tmpl w:val="596CFC12"/>
@@ -238,7 +3341,233 @@
       </w:rPr>
     </w:lvl>
   </w:abstractNum>
-  <w:abstractNum w:abstractNumId="1" w15:restartNumberingAfterBreak="0">
+  <w:abstractNum w:abstractNumId="7" w15:restartNumberingAfterBreak="0">
+    <w:nsid w:val="663F4799"/>
+    <w:multiLevelType w:val="hybridMultilevel"/>
+    <w:tmpl w:val="E71A8E24"/>
+    <w:lvl w:ilvl="0" w:tplc="04160001">
+      <w:start w:val="1"/>
+      <w:numFmt w:val="bullet"/>
+      <w:lvlText w:val=""/>
+      <w:lvlJc w:val="left"/>
+      <w:pPr>
+        <w:ind w:left="720" w:hanging="360"/>
+      </w:pPr>
+      <w:rPr>
+        <w:rFonts w:ascii="Symbol" w:hAnsi="Symbol" w:hint="default"/>
+      </w:rPr>
+    </w:lvl>
+    <w:lvl w:ilvl="1" w:tplc="04160003" w:tentative="1">
+      <w:start w:val="1"/>
+      <w:numFmt w:val="bullet"/>
+      <w:lvlText w:val="o"/>
+      <w:lvlJc w:val="left"/>
+      <w:pPr>
+        <w:ind w:left="1440" w:hanging="360"/>
+      </w:pPr>
+      <w:rPr>
+        <w:rFonts w:ascii="Courier New" w:hAnsi="Courier New" w:cs="Courier New" w:hint="default"/>
+      </w:rPr>
+    </w:lvl>
+    <w:lvl w:ilvl="2" w:tplc="04160005" w:tentative="1">
+      <w:start w:val="1"/>
+      <w:numFmt w:val="bullet"/>
+      <w:lvlText w:val=""/>
+      <w:lvlJc w:val="left"/>
+      <w:pPr>
+        <w:ind w:left="2160" w:hanging="360"/>
+      </w:pPr>
+      <w:rPr>
+        <w:rFonts w:ascii="Wingdings" w:hAnsi="Wingdings" w:hint="default"/>
+      </w:rPr>
+    </w:lvl>
+    <w:lvl w:ilvl="3" w:tplc="04160001" w:tentative="1">
+      <w:start w:val="1"/>
+      <w:numFmt w:val="bullet"/>
+      <w:lvlText w:val=""/>
+      <w:lvlJc w:val="left"/>
+      <w:pPr>
+        <w:ind w:left="2880" w:hanging="360"/>
+      </w:pPr>
+      <w:rPr>
+        <w:rFonts w:ascii="Symbol" w:hAnsi="Symbol" w:hint="default"/>
+      </w:rPr>
+    </w:lvl>
+    <w:lvl w:ilvl="4" w:tplc="04160003" w:tentative="1">
+      <w:start w:val="1"/>
+      <w:numFmt w:val="bullet"/>
+      <w:lvlText w:val="o"/>
+      <w:lvlJc w:val="left"/>
+      <w:pPr>
+        <w:ind w:left="3600" w:hanging="360"/>
+      </w:pPr>
+      <w:rPr>
+        <w:rFonts w:ascii="Courier New" w:hAnsi="Courier New" w:cs="Courier New" w:hint="default"/>
+      </w:rPr>
+    </w:lvl>
+    <w:lvl w:ilvl="5" w:tplc="04160005" w:tentative="1">
+      <w:start w:val="1"/>
+      <w:numFmt w:val="bullet"/>
+      <w:lvlText w:val=""/>
+      <w:lvlJc w:val="left"/>
+      <w:pPr>
+        <w:ind w:left="4320" w:hanging="360"/>
+      </w:pPr>
+      <w:rPr>
+        <w:rFonts w:ascii="Wingdings" w:hAnsi="Wingdings" w:hint="default"/>
+      </w:rPr>
+    </w:lvl>
+    <w:lvl w:ilvl="6" w:tplc="04160001" w:tentative="1">
+      <w:start w:val="1"/>
+      <w:numFmt w:val="bullet"/>
+      <w:lvlText w:val=""/>
+      <w:lvlJc w:val="left"/>
+      <w:pPr>
+        <w:ind w:left="5040" w:hanging="360"/>
+      </w:pPr>
+      <w:rPr>
+        <w:rFonts w:ascii="Symbol" w:hAnsi="Symbol" w:hint="default"/>
+      </w:rPr>
+    </w:lvl>
+    <w:lvl w:ilvl="7" w:tplc="04160003" w:tentative="1">
+      <w:start w:val="1"/>
+      <w:numFmt w:val="bullet"/>
+      <w:lvlText w:val="o"/>
+      <w:lvlJc w:val="left"/>
+      <w:pPr>
+        <w:ind w:left="5760" w:hanging="360"/>
+      </w:pPr>
+      <w:rPr>
+        <w:rFonts w:ascii="Courier New" w:hAnsi="Courier New" w:cs="Courier New" w:hint="default"/>
+      </w:rPr>
+    </w:lvl>
+    <w:lvl w:ilvl="8" w:tplc="04160005" w:tentative="1">
+      <w:start w:val="1"/>
+      <w:numFmt w:val="bullet"/>
+      <w:lvlText w:val=""/>
+      <w:lvlJc w:val="left"/>
+      <w:pPr>
+        <w:ind w:left="6480" w:hanging="360"/>
+      </w:pPr>
+      <w:rPr>
+        <w:rFonts w:ascii="Wingdings" w:hAnsi="Wingdings" w:hint="default"/>
+      </w:rPr>
+    </w:lvl>
+  </w:abstractNum>
+  <w:abstractNum w:abstractNumId="8" w15:restartNumberingAfterBreak="0">
+    <w:nsid w:val="681B264A"/>
+    <w:multiLevelType w:val="hybridMultilevel"/>
+    <w:tmpl w:val="3AAC3820"/>
+    <w:lvl w:ilvl="0" w:tplc="04160001">
+      <w:start w:val="1"/>
+      <w:numFmt w:val="bullet"/>
+      <w:lvlText w:val=""/>
+      <w:lvlJc w:val="left"/>
+      <w:pPr>
+        <w:ind w:left="720" w:hanging="360"/>
+      </w:pPr>
+      <w:rPr>
+        <w:rFonts w:ascii="Symbol" w:hAnsi="Symbol" w:hint="default"/>
+      </w:rPr>
+    </w:lvl>
+    <w:lvl w:ilvl="1" w:tplc="04160003">
+      <w:start w:val="1"/>
+      <w:numFmt w:val="bullet"/>
+      <w:lvlText w:val="o"/>
+      <w:lvlJc w:val="left"/>
+      <w:pPr>
+        <w:ind w:left="1440" w:hanging="360"/>
+      </w:pPr>
+      <w:rPr>
+        <w:rFonts w:ascii="Courier New" w:hAnsi="Courier New" w:cs="Courier New" w:hint="default"/>
+      </w:rPr>
+    </w:lvl>
+    <w:lvl w:ilvl="2" w:tplc="04160005">
+      <w:start w:val="1"/>
+      <w:numFmt w:val="bullet"/>
+      <w:lvlText w:val=""/>
+      <w:lvlJc w:val="left"/>
+      <w:pPr>
+        <w:ind w:left="2160" w:hanging="360"/>
+      </w:pPr>
+      <w:rPr>
+        <w:rFonts w:ascii="Wingdings" w:hAnsi="Wingdings" w:hint="default"/>
+      </w:rPr>
+    </w:lvl>
+    <w:lvl w:ilvl="3" w:tplc="04160001" w:tentative="1">
+      <w:start w:val="1"/>
+      <w:numFmt w:val="bullet"/>
+      <w:lvlText w:val=""/>
+      <w:lvlJc w:val="left"/>
+      <w:pPr>
+        <w:ind w:left="2880" w:hanging="360"/>
+      </w:pPr>
+      <w:rPr>
+        <w:rFonts w:ascii="Symbol" w:hAnsi="Symbol" w:hint="default"/>
+      </w:rPr>
+    </w:lvl>
+    <w:lvl w:ilvl="4" w:tplc="04160003" w:tentative="1">
+      <w:start w:val="1"/>
+      <w:numFmt w:val="bullet"/>
+      <w:lvlText w:val="o"/>
+      <w:lvlJc w:val="left"/>
+      <w:pPr>
+        <w:ind w:left="3600" w:hanging="360"/>
+      </w:pPr>
+      <w:rPr>
+        <w:rFonts w:ascii="Courier New" w:hAnsi="Courier New" w:cs="Courier New" w:hint="default"/>
+      </w:rPr>
+    </w:lvl>
+    <w:lvl w:ilvl="5" w:tplc="04160005" w:tentative="1">
+      <w:start w:val="1"/>
+      <w:numFmt w:val="bullet"/>
+      <w:lvlText w:val=""/>
+      <w:lvlJc w:val="left"/>
+      <w:pPr>
+        <w:ind w:left="4320" w:hanging="360"/>
+      </w:pPr>
+      <w:rPr>
+        <w:rFonts w:ascii="Wingdings" w:hAnsi="Wingdings" w:hint="default"/>
+      </w:rPr>
+    </w:lvl>
+    <w:lvl w:ilvl="6" w:tplc="04160001" w:tentative="1">
+      <w:start w:val="1"/>
+      <w:numFmt w:val="bullet"/>
+      <w:lvlText w:val=""/>
+      <w:lvlJc w:val="left"/>
+      <w:pPr>
+        <w:ind w:left="5040" w:hanging="360"/>
+      </w:pPr>
+      <w:rPr>
+        <w:rFonts w:ascii="Symbol" w:hAnsi="Symbol" w:hint="default"/>
+      </w:rPr>
+    </w:lvl>
+    <w:lvl w:ilvl="7" w:tplc="04160003" w:tentative="1">
+      <w:start w:val="1"/>
+      <w:numFmt w:val="bullet"/>
+      <w:lvlText w:val="o"/>
+      <w:lvlJc w:val="left"/>
+      <w:pPr>
+        <w:ind w:left="5760" w:hanging="360"/>
+      </w:pPr>
+      <w:rPr>
+        <w:rFonts w:ascii="Courier New" w:hAnsi="Courier New" w:cs="Courier New" w:hint="default"/>
+      </w:rPr>
+    </w:lvl>
+    <w:lvl w:ilvl="8" w:tplc="04160005" w:tentative="1">
+      <w:start w:val="1"/>
+      <w:numFmt w:val="bullet"/>
+      <w:lvlText w:val=""/>
+      <w:lvlJc w:val="left"/>
+      <w:pPr>
+        <w:ind w:left="6480" w:hanging="360"/>
+      </w:pPr>
+      <w:rPr>
+        <w:rFonts w:ascii="Wingdings" w:hAnsi="Wingdings" w:hint="default"/>
+      </w:rPr>
+    </w:lvl>
+  </w:abstractNum>
+  <w:abstractNum w:abstractNumId="9" w15:restartNumberingAfterBreak="0">
     <w:nsid w:val="699E0F31"/>
     <w:multiLevelType w:val="hybridMultilevel"/>
     <w:tmpl w:val="FDB46C26"/>
@@ -352,10 +3681,34 @@
     </w:lvl>
   </w:abstractNum>
   <w:num w:numId="1">
+    <w:abstractNumId w:val="9"/>
+  </w:num>
+  <w:num w:numId="2">
+    <w:abstractNumId w:val="6"/>
+  </w:num>
+  <w:num w:numId="3">
+    <w:abstractNumId w:val="5"/>
+  </w:num>
+  <w:num w:numId="4">
+    <w:abstractNumId w:val="4"/>
+  </w:num>
+  <w:num w:numId="5">
+    <w:abstractNumId w:val="0"/>
+  </w:num>
+  <w:num w:numId="6">
+    <w:abstractNumId w:val="8"/>
+  </w:num>
+  <w:num w:numId="7">
     <w:abstractNumId w:val="1"/>
   </w:num>
-  <w:num w:numId="2">
-    <w:abstractNumId w:val="0"/>
+  <w:num w:numId="8">
+    <w:abstractNumId w:val="3"/>
+  </w:num>
+  <w:num w:numId="9">
+    <w:abstractNumId w:val="7"/>
+  </w:num>
+  <w:num w:numId="10">
+    <w:abstractNumId w:val="2"/>
   </w:num>
 </w:numbering>
 </file>

</xml_diff>

<commit_message>
novas atualizações com DI
</commit_message>
<xml_diff>
--- a/notas.docx
+++ b/notas.docx
@@ -2005,7 +2005,13 @@
       </w:r>
       <w:proofErr w:type="spellStart"/>
       <w:r>
-        <w:t>Invertion</w:t>
+        <w:t>Inver</w:t>
+      </w:r>
+      <w:r>
+        <w:t>si</w:t>
+      </w:r>
+      <w:r>
+        <w:t>on</w:t>
       </w:r>
       <w:proofErr w:type="spellEnd"/>
       <w:r>
@@ -2527,6 +2533,727 @@
       <w:r>
         <w:t>, pois o tipo é específico. Logo, é necessário definir uma estratégia para tornar num acoplamento fraco, para isso, se faz uma Interface (no Eclipse IDE é possível extrair uma interface a partir de uma classe concreta).</w:t>
       </w:r>
+    </w:p>
+    <w:p>
+      <w:pPr>
+        <w:pStyle w:val="PargrafodaLista"/>
+        <w:numPr>
+          <w:ilvl w:val="0"/>
+          <w:numId w:val="10"/>
+        </w:numPr>
+        <w:jc w:val="both"/>
+      </w:pPr>
+      <w:r>
+        <w:t xml:space="preserve">Neste vídeo aprendemos como definir um </w:t>
+      </w:r>
+      <w:proofErr w:type="spellStart"/>
+      <w:r>
+        <w:t>bean</w:t>
+      </w:r>
+      <w:proofErr w:type="spellEnd"/>
+      <w:r>
+        <w:t xml:space="preserve"> com @Component, no próximo será visto com criar um </w:t>
+      </w:r>
+      <w:proofErr w:type="spellStart"/>
+      <w:r>
+        <w:t>bean</w:t>
+      </w:r>
+      <w:proofErr w:type="spellEnd"/>
+      <w:r>
+        <w:t xml:space="preserve"> de forma diferente, por meio de uma configuração de </w:t>
+      </w:r>
+      <w:proofErr w:type="spellStart"/>
+      <w:r>
+        <w:t>bean</w:t>
+      </w:r>
+      <w:proofErr w:type="spellEnd"/>
+      <w:r>
+        <w:t>.</w:t>
+      </w:r>
+    </w:p>
+    <w:p>
+      <w:pPr>
+        <w:jc w:val="both"/>
+      </w:pPr>
+      <w:r>
+        <w:t xml:space="preserve">Vídeo 2.13 - </w:t>
+      </w:r>
+      <w:r>
+        <w:t xml:space="preserve">Usando @Configuration e @Bean para definir </w:t>
+      </w:r>
+      <w:proofErr w:type="spellStart"/>
+      <w:r>
+        <w:t>beans</w:t>
+      </w:r>
+      <w:proofErr w:type="spellEnd"/>
+    </w:p>
+    <w:p>
+      <w:pPr>
+        <w:pStyle w:val="PargrafodaLista"/>
+        <w:numPr>
+          <w:ilvl w:val="0"/>
+          <w:numId w:val="10"/>
+        </w:numPr>
+        <w:jc w:val="both"/>
+      </w:pPr>
+      <w:r>
+        <w:t xml:space="preserve">Problema: O notificador de Email passa a ter duas configurações essenciais na sua inicialização – uma é a exibição (caixa alta ou não) e outra o SMTP do email. Neste caso, para fazer a injeção de dependência é necessário que esses valores sejam conhecidos, logo, como configurar esses valores em um </w:t>
+      </w:r>
+      <w:proofErr w:type="spellStart"/>
+      <w:r>
+        <w:t>bean</w:t>
+      </w:r>
+      <w:proofErr w:type="spellEnd"/>
+      <w:r>
+        <w:t xml:space="preserve"> gerenciável pelo Spring? Uso de @Configuration e @Bean</w:t>
+      </w:r>
+    </w:p>
+    <w:p>
+      <w:pPr>
+        <w:pStyle w:val="PargrafodaLista"/>
+        <w:numPr>
+          <w:ilvl w:val="0"/>
+          <w:numId w:val="10"/>
+        </w:numPr>
+        <w:jc w:val="both"/>
+      </w:pPr>
+      <w:r>
+        <w:t xml:space="preserve">Neste exemplo, haverá a necessidade de customizar a instanciação do </w:t>
+      </w:r>
+      <w:proofErr w:type="spellStart"/>
+      <w:r>
+        <w:t>Bean</w:t>
+      </w:r>
+      <w:proofErr w:type="spellEnd"/>
+      <w:r>
+        <w:t xml:space="preserve"> (configuração de inicialização), para isso a necessidade de implementar outras classes de configuração do </w:t>
+      </w:r>
+      <w:proofErr w:type="spellStart"/>
+      <w:r>
+        <w:t>Bean</w:t>
+      </w:r>
+      <w:proofErr w:type="spellEnd"/>
+      <w:r>
+        <w:t>. Caso contrário o erro a seguir será disparado na inicialização:</w:t>
+      </w:r>
+    </w:p>
+    <w:p>
+      <w:pPr>
+        <w:pStyle w:val="PargrafodaLista"/>
+        <w:jc w:val="both"/>
+      </w:pPr>
+    </w:p>
+    <w:p>
+      <w:pPr>
+        <w:pStyle w:val="PargrafodaLista"/>
+        <w:jc w:val="both"/>
+      </w:pPr>
+      <w:r>
+        <w:rPr>
+          <w:noProof/>
+        </w:rPr>
+        <w:lastRenderedPageBreak/>
+        <mc:AlternateContent>
+          <mc:Choice Requires="wps">
+            <w:drawing>
+              <wp:anchor distT="45720" distB="45720" distL="114300" distR="114300" simplePos="0" relativeHeight="251659264" behindDoc="0" locked="0" layoutInCell="1" allowOverlap="1" wp14:anchorId="191155D2" wp14:editId="08715B72">
+                <wp:simplePos x="0" y="0"/>
+                <wp:positionH relativeFrom="column">
+                  <wp:posOffset>139065</wp:posOffset>
+                </wp:positionH>
+                <wp:positionV relativeFrom="paragraph">
+                  <wp:posOffset>186055</wp:posOffset>
+                </wp:positionV>
+                <wp:extent cx="5505450" cy="1404620"/>
+                <wp:effectExtent l="0" t="0" r="19050" b="21590"/>
+                <wp:wrapSquare wrapText="bothSides"/>
+                <wp:docPr id="217" name="Caixa de Texto 2"/>
+                <wp:cNvGraphicFramePr>
+                  <a:graphicFrameLocks xmlns:a="http://schemas.openxmlformats.org/drawingml/2006/main"/>
+                </wp:cNvGraphicFramePr>
+                <a:graphic xmlns:a="http://schemas.openxmlformats.org/drawingml/2006/main">
+                  <a:graphicData uri="http://schemas.microsoft.com/office/word/2010/wordprocessingShape">
+                    <wps:wsp>
+                      <wps:cNvSpPr txBox="1">
+                        <a:spLocks noChangeArrowheads="1"/>
+                      </wps:cNvSpPr>
+                      <wps:spPr bwMode="auto">
+                        <a:xfrm>
+                          <a:off x="0" y="0"/>
+                          <a:ext cx="5505450" cy="1404620"/>
+                        </a:xfrm>
+                        <a:prstGeom prst="rect">
+                          <a:avLst/>
+                        </a:prstGeom>
+                        <a:solidFill>
+                          <a:srgbClr val="FFFFFF"/>
+                        </a:solidFill>
+                        <a:ln w="9525">
+                          <a:solidFill>
+                            <a:srgbClr val="000000"/>
+                          </a:solidFill>
+                          <a:miter lim="800000"/>
+                          <a:headEnd/>
+                          <a:tailEnd/>
+                        </a:ln>
+                      </wps:spPr>
+                      <wps:txbx>
+                        <w:txbxContent>
+                          <w:p>
+                            <w:pPr>
+                              <w:rPr>
+                                <w:rFonts w:ascii="Courier New" w:hAnsi="Courier New" w:cs="Courier New"/>
+                                <w:lang w:val="en-US"/>
+                              </w:rPr>
+                            </w:pPr>
+                            <w:r>
+                              <w:rPr>
+                                <w:rFonts w:ascii="Courier New" w:hAnsi="Courier New" w:cs="Courier New"/>
+                                <w:lang w:val="en-US"/>
+                              </w:rPr>
+                              <w:t>APPLICATION FAILED TO START</w:t>
+                            </w:r>
+                          </w:p>
+                          <w:p>
+                            <w:pPr>
+                              <w:rPr>
+                                <w:rFonts w:ascii="Courier New" w:hAnsi="Courier New" w:cs="Courier New"/>
+                                <w:lang w:val="en-US"/>
+                              </w:rPr>
+                            </w:pPr>
+                            <w:r>
+                              <w:rPr>
+                                <w:rFonts w:ascii="Courier New" w:hAnsi="Courier New" w:cs="Courier New"/>
+                                <w:lang w:val="en-US"/>
+                              </w:rPr>
+                              <w:t>***************************</w:t>
+                            </w:r>
+                          </w:p>
+                          <w:p>
+                            <w:pPr>
+                              <w:rPr>
+                                <w:rFonts w:ascii="Courier New" w:hAnsi="Courier New" w:cs="Courier New"/>
+                                <w:lang w:val="en-US"/>
+                              </w:rPr>
+                            </w:pPr>
+                            <w:r>
+                              <w:rPr>
+                                <w:rFonts w:ascii="Courier New" w:hAnsi="Courier New" w:cs="Courier New"/>
+                                <w:lang w:val="en-US"/>
+                              </w:rPr>
+                              <w:t>Description:</w:t>
+                            </w:r>
+                          </w:p>
+                          <w:p>
+                            <w:pPr>
+                              <w:rPr>
+                                <w:rFonts w:ascii="Courier New" w:hAnsi="Courier New" w:cs="Courier New"/>
+                                <w:lang w:val="en-US"/>
+                              </w:rPr>
+                            </w:pPr>
+                            <w:r>
+                              <w:rPr>
+                                <w:rFonts w:ascii="Courier New" w:hAnsi="Courier New" w:cs="Courier New"/>
+                                <w:lang w:val="en-US"/>
+                              </w:rPr>
+                              <w:t xml:space="preserve">Parameter 0 of constructor in </w:t>
+                            </w:r>
+                            <w:proofErr w:type="spellStart"/>
+                            <w:proofErr w:type="gramStart"/>
+                            <w:r>
+                              <w:rPr>
+                                <w:rFonts w:ascii="Courier New" w:hAnsi="Courier New" w:cs="Courier New"/>
+                                <w:lang w:val="en-US"/>
+                              </w:rPr>
+                              <w:t>net.map.myalgafood</w:t>
+                            </w:r>
+                            <w:proofErr w:type="gramEnd"/>
+                            <w:r>
+                              <w:rPr>
+                                <w:rFonts w:ascii="Courier New" w:hAnsi="Courier New" w:cs="Courier New"/>
+                                <w:lang w:val="en-US"/>
+                              </w:rPr>
+                              <w:t>.di.notificacao.NotificacaoEmail</w:t>
+                            </w:r>
+                            <w:proofErr w:type="spellEnd"/>
+                            <w:r>
+                              <w:rPr>
+                                <w:rFonts w:ascii="Courier New" w:hAnsi="Courier New" w:cs="Courier New"/>
+                                <w:lang w:val="en-US"/>
+                              </w:rPr>
+                              <w:t xml:space="preserve"> required a bean of type '</w:t>
+                            </w:r>
+                            <w:proofErr w:type="spellStart"/>
+                            <w:r>
+                              <w:rPr>
+                                <w:rFonts w:ascii="Courier New" w:hAnsi="Courier New" w:cs="Courier New"/>
+                                <w:lang w:val="en-US"/>
+                              </w:rPr>
+                              <w:t>java.lang.String</w:t>
+                            </w:r>
+                            <w:proofErr w:type="spellEnd"/>
+                            <w:r>
+                              <w:rPr>
+                                <w:rFonts w:ascii="Courier New" w:hAnsi="Courier New" w:cs="Courier New"/>
+                                <w:lang w:val="en-US"/>
+                              </w:rPr>
+                              <w:t>' that could not be found.</w:t>
+                            </w:r>
+                          </w:p>
+                          <w:p>
+                            <w:pPr>
+                              <w:rPr>
+                                <w:rFonts w:ascii="Courier New" w:hAnsi="Courier New" w:cs="Courier New"/>
+                                <w:lang w:val="en-US"/>
+                              </w:rPr>
+                            </w:pPr>
+                            <w:r>
+                              <w:rPr>
+                                <w:rFonts w:ascii="Courier New" w:hAnsi="Courier New" w:cs="Courier New"/>
+                                <w:lang w:val="en-US"/>
+                              </w:rPr>
+                              <w:t>Action:</w:t>
+                            </w:r>
+                          </w:p>
+                          <w:p>
+                            <w:pPr>
+                              <w:rPr>
+                                <w:rFonts w:ascii="Courier New" w:hAnsi="Courier New" w:cs="Courier New"/>
+                                <w:lang w:val="en-US"/>
+                              </w:rPr>
+                            </w:pPr>
+                            <w:r>
+                              <w:rPr>
+                                <w:rFonts w:ascii="Courier New" w:hAnsi="Courier New" w:cs="Courier New"/>
+                                <w:lang w:val="en-US"/>
+                              </w:rPr>
+                              <w:t>Consider defining a bean of type '</w:t>
+                            </w:r>
+                            <w:proofErr w:type="spellStart"/>
+                            <w:proofErr w:type="gramStart"/>
+                            <w:r>
+                              <w:rPr>
+                                <w:rFonts w:ascii="Courier New" w:hAnsi="Courier New" w:cs="Courier New"/>
+                                <w:lang w:val="en-US"/>
+                              </w:rPr>
+                              <w:t>java.lang</w:t>
+                            </w:r>
+                            <w:proofErr w:type="gramEnd"/>
+                            <w:r>
+                              <w:rPr>
+                                <w:rFonts w:ascii="Courier New" w:hAnsi="Courier New" w:cs="Courier New"/>
+                                <w:lang w:val="en-US"/>
+                              </w:rPr>
+                              <w:t>.String</w:t>
+                            </w:r>
+                            <w:proofErr w:type="spellEnd"/>
+                            <w:r>
+                              <w:rPr>
+                                <w:rFonts w:ascii="Courier New" w:hAnsi="Courier New" w:cs="Courier New"/>
+                                <w:lang w:val="en-US"/>
+                              </w:rPr>
+                              <w:t>' in your configuration.</w:t>
+                            </w:r>
+                          </w:p>
+                        </w:txbxContent>
+                      </wps:txbx>
+                      <wps:bodyPr rot="0" vert="horz" wrap="square" lIns="91440" tIns="45720" rIns="91440" bIns="45720" anchor="t" anchorCtr="0">
+                        <a:spAutoFit/>
+                      </wps:bodyPr>
+                    </wps:wsp>
+                  </a:graphicData>
+                </a:graphic>
+                <wp14:sizeRelH relativeFrom="margin">
+                  <wp14:pctWidth>0</wp14:pctWidth>
+                </wp14:sizeRelH>
+                <wp14:sizeRelV relativeFrom="margin">
+                  <wp14:pctHeight>20000</wp14:pctHeight>
+                </wp14:sizeRelV>
+              </wp:anchor>
+            </w:drawing>
+          </mc:Choice>
+          <mc:Fallback>
+            <w:pict>
+              <v:shapetype w14:anchorId="191155D2" id="_x0000_t202" coordsize="21600,21600" o:spt="202" path="m,l,21600r21600,l21600,xe">
+                <v:stroke joinstyle="miter"/>
+                <v:path gradientshapeok="t" o:connecttype="rect"/>
+              </v:shapetype>
+              <v:shape id="Caixa de Texto 2" o:spid="_x0000_s1026" type="#_x0000_t202" style="position:absolute;left:0;text-align:left;margin-left:10.95pt;margin-top:14.65pt;width:433.5pt;height:110.6pt;z-index:251659264;visibility:visible;mso-wrap-style:square;mso-width-percent:0;mso-height-percent:200;mso-wrap-distance-left:9pt;mso-wrap-distance-top:3.6pt;mso-wrap-distance-right:9pt;mso-wrap-distance-bottom:3.6pt;mso-position-horizontal:absolute;mso-position-horizontal-relative:text;mso-position-vertical:absolute;mso-position-vertical-relative:text;mso-width-percent:0;mso-height-percent:200;mso-width-relative:margin;mso-height-relative:margin;v-text-anchor:top" o:gfxdata="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">
+                <v:textbox style="mso-fit-shape-to-text:t">
+                  <w:txbxContent>
+                    <w:p>
+                      <w:pPr>
+                        <w:rPr>
+                          <w:rFonts w:ascii="Courier New" w:hAnsi="Courier New" w:cs="Courier New"/>
+                          <w:lang w:val="en-US"/>
+                        </w:rPr>
+                      </w:pPr>
+                      <w:r>
+                        <w:rPr>
+                          <w:rFonts w:ascii="Courier New" w:hAnsi="Courier New" w:cs="Courier New"/>
+                          <w:lang w:val="en-US"/>
+                        </w:rPr>
+                        <w:t>APPLICATION FAILED TO START</w:t>
+                      </w:r>
+                    </w:p>
+                    <w:p>
+                      <w:pPr>
+                        <w:rPr>
+                          <w:rFonts w:ascii="Courier New" w:hAnsi="Courier New" w:cs="Courier New"/>
+                          <w:lang w:val="en-US"/>
+                        </w:rPr>
+                      </w:pPr>
+                      <w:r>
+                        <w:rPr>
+                          <w:rFonts w:ascii="Courier New" w:hAnsi="Courier New" w:cs="Courier New"/>
+                          <w:lang w:val="en-US"/>
+                        </w:rPr>
+                        <w:t>***************************</w:t>
+                      </w:r>
+                    </w:p>
+                    <w:p>
+                      <w:pPr>
+                        <w:rPr>
+                          <w:rFonts w:ascii="Courier New" w:hAnsi="Courier New" w:cs="Courier New"/>
+                          <w:lang w:val="en-US"/>
+                        </w:rPr>
+                      </w:pPr>
+                      <w:r>
+                        <w:rPr>
+                          <w:rFonts w:ascii="Courier New" w:hAnsi="Courier New" w:cs="Courier New"/>
+                          <w:lang w:val="en-US"/>
+                        </w:rPr>
+                        <w:t>Description:</w:t>
+                      </w:r>
+                    </w:p>
+                    <w:p>
+                      <w:pPr>
+                        <w:rPr>
+                          <w:rFonts w:ascii="Courier New" w:hAnsi="Courier New" w:cs="Courier New"/>
+                          <w:lang w:val="en-US"/>
+                        </w:rPr>
+                      </w:pPr>
+                      <w:r>
+                        <w:rPr>
+                          <w:rFonts w:ascii="Courier New" w:hAnsi="Courier New" w:cs="Courier New"/>
+                          <w:lang w:val="en-US"/>
+                        </w:rPr>
+                        <w:t xml:space="preserve">Parameter 0 of constructor in </w:t>
+                      </w:r>
+                      <w:proofErr w:type="spellStart"/>
+                      <w:proofErr w:type="gramStart"/>
+                      <w:r>
+                        <w:rPr>
+                          <w:rFonts w:ascii="Courier New" w:hAnsi="Courier New" w:cs="Courier New"/>
+                          <w:lang w:val="en-US"/>
+                        </w:rPr>
+                        <w:t>net.map.myalgafood</w:t>
+                      </w:r>
+                      <w:proofErr w:type="gramEnd"/>
+                      <w:r>
+                        <w:rPr>
+                          <w:rFonts w:ascii="Courier New" w:hAnsi="Courier New" w:cs="Courier New"/>
+                          <w:lang w:val="en-US"/>
+                        </w:rPr>
+                        <w:t>.di.notificacao.NotificacaoEmail</w:t>
+                      </w:r>
+                      <w:proofErr w:type="spellEnd"/>
+                      <w:r>
+                        <w:rPr>
+                          <w:rFonts w:ascii="Courier New" w:hAnsi="Courier New" w:cs="Courier New"/>
+                          <w:lang w:val="en-US"/>
+                        </w:rPr>
+                        <w:t xml:space="preserve"> required a bean of type '</w:t>
+                      </w:r>
+                      <w:proofErr w:type="spellStart"/>
+                      <w:r>
+                        <w:rPr>
+                          <w:rFonts w:ascii="Courier New" w:hAnsi="Courier New" w:cs="Courier New"/>
+                          <w:lang w:val="en-US"/>
+                        </w:rPr>
+                        <w:t>java.lang.String</w:t>
+                      </w:r>
+                      <w:proofErr w:type="spellEnd"/>
+                      <w:r>
+                        <w:rPr>
+                          <w:rFonts w:ascii="Courier New" w:hAnsi="Courier New" w:cs="Courier New"/>
+                          <w:lang w:val="en-US"/>
+                        </w:rPr>
+                        <w:t>' that could not be found.</w:t>
+                      </w:r>
+                    </w:p>
+                    <w:p>
+                      <w:pPr>
+                        <w:rPr>
+                          <w:rFonts w:ascii="Courier New" w:hAnsi="Courier New" w:cs="Courier New"/>
+                          <w:lang w:val="en-US"/>
+                        </w:rPr>
+                      </w:pPr>
+                      <w:r>
+                        <w:rPr>
+                          <w:rFonts w:ascii="Courier New" w:hAnsi="Courier New" w:cs="Courier New"/>
+                          <w:lang w:val="en-US"/>
+                        </w:rPr>
+                        <w:t>Action:</w:t>
+                      </w:r>
+                    </w:p>
+                    <w:p>
+                      <w:pPr>
+                        <w:rPr>
+                          <w:rFonts w:ascii="Courier New" w:hAnsi="Courier New" w:cs="Courier New"/>
+                          <w:lang w:val="en-US"/>
+                        </w:rPr>
+                      </w:pPr>
+                      <w:r>
+                        <w:rPr>
+                          <w:rFonts w:ascii="Courier New" w:hAnsi="Courier New" w:cs="Courier New"/>
+                          <w:lang w:val="en-US"/>
+                        </w:rPr>
+                        <w:t>Consider defining a bean of type '</w:t>
+                      </w:r>
+                      <w:proofErr w:type="spellStart"/>
+                      <w:proofErr w:type="gramStart"/>
+                      <w:r>
+                        <w:rPr>
+                          <w:rFonts w:ascii="Courier New" w:hAnsi="Courier New" w:cs="Courier New"/>
+                          <w:lang w:val="en-US"/>
+                        </w:rPr>
+                        <w:t>java.lang</w:t>
+                      </w:r>
+                      <w:proofErr w:type="gramEnd"/>
+                      <w:r>
+                        <w:rPr>
+                          <w:rFonts w:ascii="Courier New" w:hAnsi="Courier New" w:cs="Courier New"/>
+                          <w:lang w:val="en-US"/>
+                        </w:rPr>
+                        <w:t>.String</w:t>
+                      </w:r>
+                      <w:proofErr w:type="spellEnd"/>
+                      <w:r>
+                        <w:rPr>
+                          <w:rFonts w:ascii="Courier New" w:hAnsi="Courier New" w:cs="Courier New"/>
+                          <w:lang w:val="en-US"/>
+                        </w:rPr>
+                        <w:t>' in your configuration.</w:t>
+                      </w:r>
+                    </w:p>
+                  </w:txbxContent>
+                </v:textbox>
+                <w10:wrap type="square"/>
+              </v:shape>
+            </w:pict>
+          </mc:Fallback>
+        </mc:AlternateContent>
+      </w:r>
+    </w:p>
+    <w:p>
+      <w:pPr>
+        <w:pStyle w:val="PargrafodaLista"/>
+        <w:jc w:val="both"/>
+      </w:pPr>
+    </w:p>
+    <w:p>
+      <w:pPr>
+        <w:pStyle w:val="PargrafodaLista"/>
+        <w:numPr>
+          <w:ilvl w:val="0"/>
+          <w:numId w:val="10"/>
+        </w:numPr>
+        <w:jc w:val="both"/>
+      </w:pPr>
+      <w:r>
+        <w:t xml:space="preserve">Corrigindo o problema, deixamos de usar a anotação @Component e passamos usar @Configuration e @Bean em outras classes que servirão de base para a criação do </w:t>
+      </w:r>
+      <w:proofErr w:type="spellStart"/>
+      <w:r>
+        <w:t>bean</w:t>
+      </w:r>
+      <w:proofErr w:type="spellEnd"/>
+      <w:r>
+        <w:t xml:space="preserve"> </w:t>
+      </w:r>
+      <w:proofErr w:type="spellStart"/>
+      <w:r>
+        <w:t>NotificacaoEmail</w:t>
+      </w:r>
+      <w:proofErr w:type="spellEnd"/>
+    </w:p>
+    <w:p>
+      <w:pPr>
+        <w:pStyle w:val="PargrafodaLista"/>
+        <w:numPr>
+          <w:ilvl w:val="0"/>
+          <w:numId w:val="10"/>
+        </w:numPr>
+        <w:jc w:val="both"/>
+      </w:pPr>
+      <w:r>
+        <w:t>Uma das vantagens de fazer isso é que ao tirar o @Component a classe passa a ser uma classe normal Java e não tem mais a dependência do Spring</w:t>
+      </w:r>
+      <w:r>
+        <w:t xml:space="preserve">, delegando esta tarefa para outra classe. Mas vale destacar que isso não é um problema, cada situação deve ser avaliada para definir quando ou não criar classes de configuração e inicialização de </w:t>
+      </w:r>
+      <w:proofErr w:type="spellStart"/>
+      <w:r>
+        <w:t>beans</w:t>
+      </w:r>
+      <w:proofErr w:type="spellEnd"/>
+      <w:r>
+        <w:t xml:space="preserve"> gerenciáveis.</w:t>
+      </w:r>
+    </w:p>
+    <w:p>
+      <w:pPr>
+        <w:jc w:val="both"/>
+      </w:pPr>
+      <w:r>
+        <w:t xml:space="preserve">Vídeo 2.14 - </w:t>
+      </w:r>
+      <w:r>
+        <w:t>Conhecendo os pontos de injeção e a anotação @Autowired</w:t>
+      </w:r>
+    </w:p>
+    <w:p>
+      <w:pPr>
+        <w:pStyle w:val="PargrafodaLista"/>
+        <w:numPr>
+          <w:ilvl w:val="0"/>
+          <w:numId w:val="11"/>
+        </w:numPr>
+        <w:jc w:val="both"/>
+      </w:pPr>
+      <w:r>
+        <w:t>Pode ser feito de três formas</w:t>
+      </w:r>
+    </w:p>
+    <w:p>
+      <w:pPr>
+        <w:pStyle w:val="PargrafodaLista"/>
+        <w:numPr>
+          <w:ilvl w:val="1"/>
+          <w:numId w:val="11"/>
+        </w:numPr>
+        <w:jc w:val="both"/>
+      </w:pPr>
+      <w:r>
+        <w:t>Pelo método construtor</w:t>
+      </w:r>
+      <w:r>
+        <w:t xml:space="preserve"> (é um dos melhores locais para se definir o ponto de injeção)</w:t>
+      </w:r>
+    </w:p>
+    <w:p>
+      <w:pPr>
+        <w:pStyle w:val="PargrafodaLista"/>
+        <w:numPr>
+          <w:ilvl w:val="1"/>
+          <w:numId w:val="11"/>
+        </w:numPr>
+        <w:jc w:val="both"/>
+      </w:pPr>
+      <w:r>
+        <w:t xml:space="preserve">Por método </w:t>
+      </w:r>
+      <w:proofErr w:type="spellStart"/>
+      <w:r>
+        <w:t>setter</w:t>
+      </w:r>
+      <w:proofErr w:type="spellEnd"/>
+      <w:r>
+        <w:t xml:space="preserve"> </w:t>
+      </w:r>
+    </w:p>
+    <w:p>
+      <w:pPr>
+        <w:pStyle w:val="PargrafodaLista"/>
+        <w:numPr>
+          <w:ilvl w:val="1"/>
+          <w:numId w:val="11"/>
+        </w:numPr>
+        <w:jc w:val="both"/>
+      </w:pPr>
+      <w:r>
+        <w:t xml:space="preserve">No </w:t>
+      </w:r>
+      <w:r>
+        <w:t>atributo</w:t>
+      </w:r>
+    </w:p>
+    <w:p>
+      <w:pPr>
+        <w:jc w:val="both"/>
+      </w:pPr>
+      <w:r>
+        <w:t xml:space="preserve">Vídeo 2.15 </w:t>
+      </w:r>
+      <w:r>
+        <w:t>Dependência opcional com @Autowired</w:t>
+      </w:r>
+    </w:p>
+    <w:p>
+      <w:pPr>
+        <w:pStyle w:val="PargrafodaLista"/>
+        <w:numPr>
+          <w:ilvl w:val="0"/>
+          <w:numId w:val="11"/>
+        </w:numPr>
+        <w:jc w:val="both"/>
+      </w:pPr>
+      <w:r>
+        <w:t>@</w:t>
+      </w:r>
+      <w:proofErr w:type="gramStart"/>
+      <w:r>
+        <w:t>Autowired(</w:t>
+      </w:r>
+      <w:proofErr w:type="gramEnd"/>
+      <w:r>
+        <w:t xml:space="preserve">required = false) </w:t>
+      </w:r>
+    </w:p>
+    <w:p>
+      <w:pPr>
+        <w:pStyle w:val="PargrafodaLista"/>
+        <w:numPr>
+          <w:ilvl w:val="1"/>
+          <w:numId w:val="11"/>
+        </w:numPr>
+        <w:jc w:val="both"/>
+      </w:pPr>
+      <w:r>
+        <w:t xml:space="preserve">Esta instrução irá dizer como ter uma dependência opcional dentro de um </w:t>
+      </w:r>
+      <w:proofErr w:type="spellStart"/>
+      <w:r>
+        <w:t>bean</w:t>
+      </w:r>
+      <w:proofErr w:type="spellEnd"/>
+    </w:p>
+    <w:p>
+      <w:pPr>
+        <w:pStyle w:val="PargrafodaLista"/>
+        <w:numPr>
+          <w:ilvl w:val="0"/>
+          <w:numId w:val="11"/>
+        </w:numPr>
+        <w:jc w:val="both"/>
+      </w:pPr>
+      <w:r>
+        <w:t xml:space="preserve">Para fazer o teste é necessário tirar @Component da classe </w:t>
+      </w:r>
+      <w:proofErr w:type="spellStart"/>
+      <w:r>
+        <w:t>NotificacaoEmail</w:t>
+      </w:r>
+      <w:proofErr w:type="spellEnd"/>
+      <w:r>
+        <w:t xml:space="preserve"> que é um componente Spring.</w:t>
+      </w:r>
+    </w:p>
+    <w:p>
+      <w:pPr>
+        <w:jc w:val="both"/>
+      </w:pPr>
     </w:p>
     <w:p>
       <w:pPr>
@@ -2777,9 +3504,122 @@
     </w:lvl>
   </w:abstractNum>
   <w:abstractNum w:abstractNumId="2" w15:restartNumberingAfterBreak="0">
+    <w:nsid w:val="1D8231AC"/>
+    <w:multiLevelType w:val="hybridMultilevel"/>
+    <w:tmpl w:val="F25E9506"/>
+    <w:lvl w:ilvl="0" w:tplc="04160001">
+      <w:start w:val="1"/>
+      <w:numFmt w:val="bullet"/>
+      <w:lvlText w:val=""/>
+      <w:lvlJc w:val="left"/>
+      <w:pPr>
+        <w:ind w:left="720" w:hanging="360"/>
+      </w:pPr>
+      <w:rPr>
+        <w:rFonts w:ascii="Symbol" w:hAnsi="Symbol" w:hint="default"/>
+      </w:rPr>
+    </w:lvl>
+    <w:lvl w:ilvl="1" w:tplc="04160003">
+      <w:start w:val="1"/>
+      <w:numFmt w:val="bullet"/>
+      <w:lvlText w:val="o"/>
+      <w:lvlJc w:val="left"/>
+      <w:pPr>
+        <w:ind w:left="1440" w:hanging="360"/>
+      </w:pPr>
+      <w:rPr>
+        <w:rFonts w:ascii="Courier New" w:hAnsi="Courier New" w:cs="Courier New" w:hint="default"/>
+      </w:rPr>
+    </w:lvl>
+    <w:lvl w:ilvl="2" w:tplc="04160005" w:tentative="1">
+      <w:start w:val="1"/>
+      <w:numFmt w:val="bullet"/>
+      <w:lvlText w:val=""/>
+      <w:lvlJc w:val="left"/>
+      <w:pPr>
+        <w:ind w:left="2160" w:hanging="360"/>
+      </w:pPr>
+      <w:rPr>
+        <w:rFonts w:ascii="Wingdings" w:hAnsi="Wingdings" w:hint="default"/>
+      </w:rPr>
+    </w:lvl>
+    <w:lvl w:ilvl="3" w:tplc="04160001" w:tentative="1">
+      <w:start w:val="1"/>
+      <w:numFmt w:val="bullet"/>
+      <w:lvlText w:val=""/>
+      <w:lvlJc w:val="left"/>
+      <w:pPr>
+        <w:ind w:left="2880" w:hanging="360"/>
+      </w:pPr>
+      <w:rPr>
+        <w:rFonts w:ascii="Symbol" w:hAnsi="Symbol" w:hint="default"/>
+      </w:rPr>
+    </w:lvl>
+    <w:lvl w:ilvl="4" w:tplc="04160003" w:tentative="1">
+      <w:start w:val="1"/>
+      <w:numFmt w:val="bullet"/>
+      <w:lvlText w:val="o"/>
+      <w:lvlJc w:val="left"/>
+      <w:pPr>
+        <w:ind w:left="3600" w:hanging="360"/>
+      </w:pPr>
+      <w:rPr>
+        <w:rFonts w:ascii="Courier New" w:hAnsi="Courier New" w:cs="Courier New" w:hint="default"/>
+      </w:rPr>
+    </w:lvl>
+    <w:lvl w:ilvl="5" w:tplc="04160005" w:tentative="1">
+      <w:start w:val="1"/>
+      <w:numFmt w:val="bullet"/>
+      <w:lvlText w:val=""/>
+      <w:lvlJc w:val="left"/>
+      <w:pPr>
+        <w:ind w:left="4320" w:hanging="360"/>
+      </w:pPr>
+      <w:rPr>
+        <w:rFonts w:ascii="Wingdings" w:hAnsi="Wingdings" w:hint="default"/>
+      </w:rPr>
+    </w:lvl>
+    <w:lvl w:ilvl="6" w:tplc="04160001" w:tentative="1">
+      <w:start w:val="1"/>
+      <w:numFmt w:val="bullet"/>
+      <w:lvlText w:val=""/>
+      <w:lvlJc w:val="left"/>
+      <w:pPr>
+        <w:ind w:left="5040" w:hanging="360"/>
+      </w:pPr>
+      <w:rPr>
+        <w:rFonts w:ascii="Symbol" w:hAnsi="Symbol" w:hint="default"/>
+      </w:rPr>
+    </w:lvl>
+    <w:lvl w:ilvl="7" w:tplc="04160003" w:tentative="1">
+      <w:start w:val="1"/>
+      <w:numFmt w:val="bullet"/>
+      <w:lvlText w:val="o"/>
+      <w:lvlJc w:val="left"/>
+      <w:pPr>
+        <w:ind w:left="5760" w:hanging="360"/>
+      </w:pPr>
+      <w:rPr>
+        <w:rFonts w:ascii="Courier New" w:hAnsi="Courier New" w:cs="Courier New" w:hint="default"/>
+      </w:rPr>
+    </w:lvl>
+    <w:lvl w:ilvl="8" w:tplc="04160005" w:tentative="1">
+      <w:start w:val="1"/>
+      <w:numFmt w:val="bullet"/>
+      <w:lvlText w:val=""/>
+      <w:lvlJc w:val="left"/>
+      <w:pPr>
+        <w:ind w:left="6480" w:hanging="360"/>
+      </w:pPr>
+      <w:rPr>
+        <w:rFonts w:ascii="Wingdings" w:hAnsi="Wingdings" w:hint="default"/>
+      </w:rPr>
+    </w:lvl>
+  </w:abstractNum>
+  <w:abstractNum w:abstractNumId="3" w15:restartNumberingAfterBreak="0">
     <w:nsid w:val="2DA26E9F"/>
     <w:multiLevelType w:val="hybridMultilevel"/>
-    <w:tmpl w:val="14B4BDEA"/>
+    <w:tmpl w:val="293A0E52"/>
     <w:lvl w:ilvl="0" w:tplc="04160001">
       <w:start w:val="1"/>
       <w:numFmt w:val="bullet"/>
@@ -2889,7 +3729,7 @@
       </w:rPr>
     </w:lvl>
   </w:abstractNum>
-  <w:abstractNum w:abstractNumId="3" w15:restartNumberingAfterBreak="0">
+  <w:abstractNum w:abstractNumId="4" w15:restartNumberingAfterBreak="0">
     <w:nsid w:val="35C21DF5"/>
     <w:multiLevelType w:val="hybridMultilevel"/>
     <w:tmpl w:val="0BF6573C"/>
@@ -3002,7 +3842,7 @@
       </w:rPr>
     </w:lvl>
   </w:abstractNum>
-  <w:abstractNum w:abstractNumId="4" w15:restartNumberingAfterBreak="0">
+  <w:abstractNum w:abstractNumId="5" w15:restartNumberingAfterBreak="0">
     <w:nsid w:val="472F082C"/>
     <w:multiLevelType w:val="hybridMultilevel"/>
     <w:tmpl w:val="88AE03FC"/>
@@ -3115,7 +3955,7 @@
       </w:rPr>
     </w:lvl>
   </w:abstractNum>
-  <w:abstractNum w:abstractNumId="5" w15:restartNumberingAfterBreak="0">
+  <w:abstractNum w:abstractNumId="6" w15:restartNumberingAfterBreak="0">
     <w:nsid w:val="4E607FA1"/>
     <w:multiLevelType w:val="hybridMultilevel"/>
     <w:tmpl w:val="484E3632"/>
@@ -3228,7 +4068,7 @@
       </w:rPr>
     </w:lvl>
   </w:abstractNum>
-  <w:abstractNum w:abstractNumId="6" w15:restartNumberingAfterBreak="0">
+  <w:abstractNum w:abstractNumId="7" w15:restartNumberingAfterBreak="0">
     <w:nsid w:val="6175077E"/>
     <w:multiLevelType w:val="hybridMultilevel"/>
     <w:tmpl w:val="596CFC12"/>
@@ -3341,7 +4181,7 @@
       </w:rPr>
     </w:lvl>
   </w:abstractNum>
-  <w:abstractNum w:abstractNumId="7" w15:restartNumberingAfterBreak="0">
+  <w:abstractNum w:abstractNumId="8" w15:restartNumberingAfterBreak="0">
     <w:nsid w:val="663F4799"/>
     <w:multiLevelType w:val="hybridMultilevel"/>
     <w:tmpl w:val="E71A8E24"/>
@@ -3454,7 +4294,7 @@
       </w:rPr>
     </w:lvl>
   </w:abstractNum>
-  <w:abstractNum w:abstractNumId="8" w15:restartNumberingAfterBreak="0">
+  <w:abstractNum w:abstractNumId="9" w15:restartNumberingAfterBreak="0">
     <w:nsid w:val="681B264A"/>
     <w:multiLevelType w:val="hybridMultilevel"/>
     <w:tmpl w:val="3AAC3820"/>
@@ -3567,7 +4407,7 @@
       </w:rPr>
     </w:lvl>
   </w:abstractNum>
-  <w:abstractNum w:abstractNumId="9" w15:restartNumberingAfterBreak="0">
+  <w:abstractNum w:abstractNumId="10" w15:restartNumberingAfterBreak="0">
     <w:nsid w:val="699E0F31"/>
     <w:multiLevelType w:val="hybridMultilevel"/>
     <w:tmpl w:val="FDB46C26"/>
@@ -3681,33 +4521,36 @@
     </w:lvl>
   </w:abstractNum>
   <w:num w:numId="1">
-    <w:abstractNumId w:val="9"/>
+    <w:abstractNumId w:val="10"/>
   </w:num>
   <w:num w:numId="2">
+    <w:abstractNumId w:val="7"/>
+  </w:num>
+  <w:num w:numId="3">
     <w:abstractNumId w:val="6"/>
   </w:num>
-  <w:num w:numId="3">
+  <w:num w:numId="4">
     <w:abstractNumId w:val="5"/>
-  </w:num>
-  <w:num w:numId="4">
-    <w:abstractNumId w:val="4"/>
   </w:num>
   <w:num w:numId="5">
     <w:abstractNumId w:val="0"/>
   </w:num>
   <w:num w:numId="6">
-    <w:abstractNumId w:val="8"/>
+    <w:abstractNumId w:val="9"/>
   </w:num>
   <w:num w:numId="7">
     <w:abstractNumId w:val="1"/>
   </w:num>
   <w:num w:numId="8">
+    <w:abstractNumId w:val="4"/>
+  </w:num>
+  <w:num w:numId="9">
+    <w:abstractNumId w:val="8"/>
+  </w:num>
+  <w:num w:numId="10">
     <w:abstractNumId w:val="3"/>
   </w:num>
-  <w:num w:numId="9">
-    <w:abstractNumId w:val="7"/>
-  </w:num>
-  <w:num w:numId="10">
+  <w:num w:numId="11">
     <w:abstractNumId w:val="2"/>
   </w:num>
 </w:numbering>

</xml_diff>

<commit_message>
atualização parte 2 do curso
</commit_message>
<xml_diff>
--- a/notas.docx
+++ b/notas.docx
@@ -91,16 +91,59 @@
       <w:r>
         <w:t xml:space="preserve"> – um MVP (</w:t>
       </w:r>
-      <w:hyperlink r:id="rId5" w:history="1">
-        <w:r>
-          <w:rPr>
-            <w:rStyle w:val="Hyperlink"/>
-            <w:i/>
-            <w:iCs/>
-          </w:rPr>
-          <w:t>Minimum Viable Product</w:t>
-        </w:r>
-      </w:hyperlink>
+      <w:proofErr w:type="spellStart"/>
+      <w:r>
+        <w:fldChar w:fldCharType="begin"/>
+      </w:r>
+      <w:r>
+        <w:instrText xml:space="preserve"> HYPERLINK "https://blog.sage.com.br/o-que-e-significado-mvp/" </w:instrText>
+      </w:r>
+      <w:r>
+        <w:fldChar w:fldCharType="separate"/>
+      </w:r>
+      <w:r>
+        <w:rPr>
+          <w:rStyle w:val="Hyperlink"/>
+          <w:i/>
+          <w:iCs/>
+        </w:rPr>
+        <w:t>Minimum</w:t>
+      </w:r>
+      <w:proofErr w:type="spellEnd"/>
+      <w:r>
+        <w:rPr>
+          <w:rStyle w:val="Hyperlink"/>
+          <w:i/>
+          <w:iCs/>
+        </w:rPr>
+        <w:t xml:space="preserve"> </w:t>
+      </w:r>
+      <w:proofErr w:type="spellStart"/>
+      <w:r>
+        <w:rPr>
+          <w:rStyle w:val="Hyperlink"/>
+          <w:i/>
+          <w:iCs/>
+        </w:rPr>
+        <w:t>Viable</w:t>
+      </w:r>
+      <w:proofErr w:type="spellEnd"/>
+      <w:r>
+        <w:rPr>
+          <w:rStyle w:val="Hyperlink"/>
+          <w:i/>
+          <w:iCs/>
+        </w:rPr>
+        <w:t xml:space="preserve"> Product</w:t>
+      </w:r>
+      <w:r>
+        <w:rPr>
+          <w:rStyle w:val="Hyperlink"/>
+          <w:i/>
+          <w:iCs/>
+        </w:rPr>
+        <w:fldChar w:fldCharType="end"/>
+      </w:r>
       <w:r>
         <w:t xml:space="preserve">) de um sistema de vendas de comidas (tipo </w:t>
       </w:r>
@@ -681,125 +724,108 @@
         <w:rPr>
           <w:rFonts w:ascii="Courier New" w:hAnsi="Courier New" w:cs="Courier New"/>
         </w:rPr>
-        <w:t xml:space="preserve"> /c "\"\"C:\\Program Files\\NetBeans-11.1_Apache\\netbeans\\java\\maven\\bin\\mvn.cmd\" </w:t>
-      </w:r>
-      <w:proofErr w:type="gramStart"/>
+        <w:t xml:space="preserve"> /c "\"\"C:\\Program Files\\NetBeans-11.1_Apache\\netbeans\\java\\maven\\bin\\mvn.cmd\" -</w:t>
+      </w:r>
+      <w:proofErr w:type="spellStart"/>
       <w:r>
         <w:rPr>
           <w:rFonts w:ascii="Courier New" w:hAnsi="Courier New" w:cs="Courier New"/>
         </w:rPr>
-        <w:t>-</w:t>
-      </w:r>
-      <w:proofErr w:type="spellStart"/>
+        <w:t>Dmaven.ext.class.path</w:t>
+      </w:r>
+      <w:proofErr w:type="spellEnd"/>
       <w:r>
         <w:rPr>
           <w:rFonts w:ascii="Courier New" w:hAnsi="Courier New" w:cs="Courier New"/>
         </w:rPr>
+        <w:t>=\"C:\\Program Files\\NetBeans-11.1_Apache\\netbeans\\java\\maven-nblib\\netbeans-eventspy.jar\" -</w:t>
+      </w:r>
+      <w:proofErr w:type="spellStart"/>
+      <w:r>
+        <w:rPr>
+          <w:rFonts w:ascii="Courier New" w:hAnsi="Courier New" w:cs="Courier New"/>
+        </w:rPr>
+        <w:t>Dfile.encoding</w:t>
+      </w:r>
+      <w:proofErr w:type="spellEnd"/>
+      <w:r>
+        <w:rPr>
+          <w:rFonts w:ascii="Courier New" w:hAnsi="Courier New" w:cs="Courier New"/>
+        </w:rPr>
+        <w:t xml:space="preserve">=UTF-8 clean </w:t>
+      </w:r>
+      <w:proofErr w:type="spellStart"/>
+      <w:r>
+        <w:rPr>
+          <w:rFonts w:ascii="Courier New" w:hAnsi="Courier New" w:cs="Courier New"/>
+        </w:rPr>
+        <w:t>install</w:t>
+      </w:r>
+      <w:proofErr w:type="spellEnd"/>
+      <w:r>
+        <w:rPr>
+          <w:rFonts w:ascii="Courier New" w:hAnsi="Courier New" w:cs="Courier New"/>
+        </w:rPr>
+        <w:t>\""</w:t>
+      </w:r>
+    </w:p>
+    <w:p>
+      <w:pPr>
+        <w:pStyle w:val="PargrafodaLista"/>
+        <w:ind w:left="2160"/>
+        <w:rPr>
+          <w:rFonts w:ascii="Courier New" w:hAnsi="Courier New" w:cs="Courier New"/>
+          <w:lang w:val="en-US"/>
+        </w:rPr>
+      </w:pPr>
+      <w:r>
+        <w:rPr>
+          <w:rFonts w:ascii="Courier New" w:hAnsi="Courier New" w:cs="Courier New"/>
+          <w:lang w:val="en-US"/>
+        </w:rPr>
+        <w:t>Cannot run program "</w:t>
+      </w:r>
+      <w:proofErr w:type="spellStart"/>
+      <w:r>
+        <w:rPr>
+          <w:rFonts w:ascii="Courier New" w:hAnsi="Courier New" w:cs="Courier New"/>
+          <w:lang w:val="en-US"/>
+        </w:rPr>
+        <w:t>cmd</w:t>
+      </w:r>
+      <w:proofErr w:type="spellEnd"/>
+      <w:r>
+        <w:rPr>
+          <w:rFonts w:ascii="Courier New" w:hAnsi="Courier New" w:cs="Courier New"/>
+          <w:lang w:val="en-US"/>
+        </w:rPr>
+        <w:t>" (in directory "C:\project_folder\InitializrSpringbootProject"): Malformed argument has embedded quote: "C:\Program Files\NetBeans-11.1_Apache\</w:t>
+      </w:r>
+      <w:proofErr w:type="spellStart"/>
+      <w:r>
+        <w:rPr>
+          <w:rFonts w:ascii="Courier New" w:hAnsi="Courier New" w:cs="Courier New"/>
+          <w:lang w:val="en-US"/>
+        </w:rPr>
+        <w:t>netbeans</w:t>
+      </w:r>
+      <w:proofErr w:type="spellEnd"/>
+      <w:r>
+        <w:rPr>
+          <w:rFonts w:ascii="Courier New" w:hAnsi="Courier New" w:cs="Courier New"/>
+          <w:lang w:val="en-US"/>
+        </w:rPr>
+        <w:t>\java\maven\bin\mvn.cmd" -</w:t>
+      </w:r>
+      <w:proofErr w:type="spellStart"/>
+      <w:r>
+        <w:rPr>
+          <w:rFonts w:ascii="Courier New" w:hAnsi="Courier New" w:cs="Courier New"/>
+          <w:lang w:val="en-US"/>
+        </w:rPr>
         <w:t>Dmaven.ext.class.path</w:t>
       </w:r>
       <w:proofErr w:type="spellEnd"/>
-      <w:proofErr w:type="gramEnd"/>
-      <w:r>
-        <w:rPr>
-          <w:rFonts w:ascii="Courier New" w:hAnsi="Courier New" w:cs="Courier New"/>
-        </w:rPr>
-        <w:t>=\"C:\\Program Files\\NetBeans-11.1_Apache\\netbeans\\java\\maven-nblib\\netbeans-eventspy.jar\" -</w:t>
-      </w:r>
-      <w:proofErr w:type="spellStart"/>
-      <w:r>
-        <w:rPr>
-          <w:rFonts w:ascii="Courier New" w:hAnsi="Courier New" w:cs="Courier New"/>
-        </w:rPr>
-        <w:t>Dfile.encoding</w:t>
-      </w:r>
-      <w:proofErr w:type="spellEnd"/>
-      <w:r>
-        <w:rPr>
-          <w:rFonts w:ascii="Courier New" w:hAnsi="Courier New" w:cs="Courier New"/>
-        </w:rPr>
-        <w:t xml:space="preserve">=UTF-8 clean </w:t>
-      </w:r>
-      <w:proofErr w:type="spellStart"/>
-      <w:r>
-        <w:rPr>
-          <w:rFonts w:ascii="Courier New" w:hAnsi="Courier New" w:cs="Courier New"/>
-        </w:rPr>
-        <w:t>install</w:t>
-      </w:r>
-      <w:proofErr w:type="spellEnd"/>
-      <w:r>
-        <w:rPr>
-          <w:rFonts w:ascii="Courier New" w:hAnsi="Courier New" w:cs="Courier New"/>
-        </w:rPr>
-        <w:t>\""</w:t>
-      </w:r>
-    </w:p>
-    <w:p>
-      <w:pPr>
-        <w:pStyle w:val="PargrafodaLista"/>
-        <w:ind w:left="2160"/>
-        <w:rPr>
-          <w:rFonts w:ascii="Courier New" w:hAnsi="Courier New" w:cs="Courier New"/>
-          <w:lang w:val="en-US"/>
-        </w:rPr>
-      </w:pPr>
-      <w:r>
-        <w:rPr>
-          <w:rFonts w:ascii="Courier New" w:hAnsi="Courier New" w:cs="Courier New"/>
-          <w:lang w:val="en-US"/>
-        </w:rPr>
-        <w:t>Cannot run program "</w:t>
-      </w:r>
-      <w:proofErr w:type="spellStart"/>
-      <w:r>
-        <w:rPr>
-          <w:rFonts w:ascii="Courier New" w:hAnsi="Courier New" w:cs="Courier New"/>
-          <w:lang w:val="en-US"/>
-        </w:rPr>
-        <w:t>cmd</w:t>
-      </w:r>
-      <w:proofErr w:type="spellEnd"/>
-      <w:r>
-        <w:rPr>
-          <w:rFonts w:ascii="Courier New" w:hAnsi="Courier New" w:cs="Courier New"/>
-          <w:lang w:val="en-US"/>
-        </w:rPr>
-        <w:t>" (in directory "C:\project_folder\InitializrSpringbootProject"): Malformed argument has embedded quote: "C:\Program Files\NetBeans-11.1_Apache\</w:t>
-      </w:r>
-      <w:proofErr w:type="spellStart"/>
-      <w:r>
-        <w:rPr>
-          <w:rFonts w:ascii="Courier New" w:hAnsi="Courier New" w:cs="Courier New"/>
-          <w:lang w:val="en-US"/>
-        </w:rPr>
-        <w:t>netbeans</w:t>
-      </w:r>
-      <w:proofErr w:type="spellEnd"/>
-      <w:r>
-        <w:rPr>
-          <w:rFonts w:ascii="Courier New" w:hAnsi="Courier New" w:cs="Courier New"/>
-          <w:lang w:val="en-US"/>
-        </w:rPr>
-        <w:t xml:space="preserve">\java\maven\bin\mvn.cmd" </w:t>
-      </w:r>
-      <w:proofErr w:type="gramStart"/>
-      <w:r>
-        <w:rPr>
-          <w:rFonts w:ascii="Courier New" w:hAnsi="Courier New" w:cs="Courier New"/>
-          <w:lang w:val="en-US"/>
-        </w:rPr>
-        <w:t>-</w:t>
-      </w:r>
-      <w:proofErr w:type="spellStart"/>
-      <w:r>
-        <w:rPr>
-          <w:rFonts w:ascii="Courier New" w:hAnsi="Courier New" w:cs="Courier New"/>
-          <w:lang w:val="en-US"/>
-        </w:rPr>
-        <w:t>Dmaven.ext.class.path</w:t>
-      </w:r>
-      <w:proofErr w:type="spellEnd"/>
-      <w:proofErr w:type="gramEnd"/>
       <w:r>
         <w:rPr>
           <w:rFonts w:ascii="Courier New" w:hAnsi="Courier New" w:cs="Courier New"/>
@@ -1045,7 +1071,6 @@
         <w:t xml:space="preserve">mvnw </w:t>
       </w:r>
       <w:proofErr w:type="spellStart"/>
-      <w:proofErr w:type="gramStart"/>
       <w:r>
         <w:rPr>
           <w:rFonts w:ascii="Courier New" w:hAnsi="Courier New" w:cs="Courier New"/>
@@ -1054,7 +1079,6 @@
         <w:t>dependency:tree</w:t>
       </w:r>
       <w:proofErr w:type="spellEnd"/>
-      <w:proofErr w:type="gramEnd"/>
     </w:p>
     <w:p>
       <w:pPr>
@@ -1094,7 +1118,6 @@
         <w:t xml:space="preserve">mvnw </w:t>
       </w:r>
       <w:proofErr w:type="spellStart"/>
-      <w:proofErr w:type="gramStart"/>
       <w:r>
         <w:rPr>
           <w:rFonts w:ascii="Courier New" w:hAnsi="Courier New" w:cs="Courier New"/>
@@ -1103,7 +1126,6 @@
         <w:t>dependency:resolve</w:t>
       </w:r>
       <w:proofErr w:type="spellEnd"/>
-      <w:proofErr w:type="gramEnd"/>
     </w:p>
     <w:p>
       <w:pPr>
@@ -1136,21 +1158,12 @@
         <w:t xml:space="preserve">C:\project_folder&gt;mvnw </w:t>
       </w:r>
       <w:proofErr w:type="spellStart"/>
-      <w:proofErr w:type="gramStart"/>
       <w:r>
         <w:rPr>
           <w:rFonts w:ascii="Courier New" w:hAnsi="Courier New" w:cs="Courier New"/>
           <w:lang w:val="en-US"/>
         </w:rPr>
-        <w:t>help:effective</w:t>
-      </w:r>
-      <w:proofErr w:type="gramEnd"/>
-      <w:r>
-        <w:rPr>
-          <w:rFonts w:ascii="Courier New" w:hAnsi="Courier New" w:cs="Courier New"/>
-          <w:lang w:val="en-US"/>
-        </w:rPr>
-        <w:t>-pom</w:t>
+        <w:t>help:effective-pom</w:t>
       </w:r>
       <w:proofErr w:type="spellEnd"/>
     </w:p>
@@ -1505,18 +1518,13 @@
         </w:numPr>
       </w:pPr>
       <w:r>
-        <w:t xml:space="preserve">Em </w:t>
-      </w:r>
-      <w:proofErr w:type="gramStart"/>
-      <w:r>
-        <w:t xml:space="preserve">outras </w:t>
+        <w:t xml:space="preserve">Em outras </w:t>
       </w:r>
       <w:proofErr w:type="spellStart"/>
       <w:r>
         <w:t>IDEs</w:t>
       </w:r>
       <w:proofErr w:type="spellEnd"/>
-      <w:proofErr w:type="gramEnd"/>
       <w:r>
         <w:t xml:space="preserve"> pode-se adicionar diretamente no pom.xml</w:t>
       </w:r>
@@ -1531,6 +1539,7 @@
           <w:rFonts w:ascii="Consolas" w:hAnsi="Consolas" w:cs="Consolas"/>
           <w:sz w:val="20"/>
           <w:szCs w:val="20"/>
+          <w:lang w:val="en-US"/>
         </w:rPr>
       </w:pPr>
       <w:r>
@@ -1557,26 +1566,27 @@
           <w:color w:val="008080"/>
           <w:sz w:val="20"/>
           <w:szCs w:val="20"/>
+          <w:lang w:val="en-US"/>
         </w:rPr>
         <w:t>&lt;</w:t>
       </w:r>
-      <w:proofErr w:type="spellStart"/>
       <w:r>
         <w:rPr>
           <w:rFonts w:ascii="Consolas" w:hAnsi="Consolas" w:cs="Consolas"/>
           <w:color w:val="3F7F7F"/>
           <w:sz w:val="20"/>
           <w:szCs w:val="20"/>
+          <w:lang w:val="en-US"/>
         </w:rPr>
         <w:t>dependency</w:t>
       </w:r>
-      <w:proofErr w:type="spellEnd"/>
       <w:r>
         <w:rPr>
           <w:rFonts w:ascii="Consolas" w:hAnsi="Consolas" w:cs="Consolas"/>
           <w:color w:val="008080"/>
           <w:sz w:val="20"/>
           <w:szCs w:val="20"/>
+          <w:lang w:val="en-US"/>
         </w:rPr>
         <w:t>&gt;</w:t>
       </w:r>
@@ -1624,7 +1634,6 @@
         </w:rPr>
         <w:tab/>
       </w:r>
-      <w:proofErr w:type="gramStart"/>
       <w:r>
         <w:rPr>
           <w:rFonts w:ascii="Consolas" w:hAnsi="Consolas" w:cs="Consolas"/>
@@ -1669,7 +1678,6 @@
         <w:t>org.springframework.boot</w:t>
       </w:r>
       <w:proofErr w:type="spellEnd"/>
-      <w:proofErr w:type="gramEnd"/>
       <w:r>
         <w:rPr>
           <w:rFonts w:ascii="Consolas" w:hAnsi="Consolas" w:cs="Consolas"/>
@@ -2065,15 +2073,7 @@
       </w:r>
       <w:proofErr w:type="spellEnd"/>
       <w:r>
-        <w:t xml:space="preserve"> – inversão de controle – a instanciação do tipo de mensagem foi retirada do serviço, tornando as classes de serviços menos independente (acoplamento fraco), fazendo com que o método de notificação </w:t>
-      </w:r>
-      <w:proofErr w:type="gramStart"/>
-      <w:r>
-        <w:t>torne-se</w:t>
-      </w:r>
-      <w:proofErr w:type="gramEnd"/>
-      <w:r>
-        <w:t xml:space="preserve"> mais dinâmico, exigindo menor grau de atualização de código em eventuais manutenções. </w:t>
+        <w:t xml:space="preserve"> – inversão de controle – a instanciação do tipo de mensagem foi retirada do serviço, tornando as classes de serviços menos independente (acoplamento fraco), fazendo com que o método de notificação torne-se mais dinâmico, exigindo menor grau de atualização de código em eventuais manutenções. </w:t>
       </w:r>
     </w:p>
     <w:p>
@@ -2193,11 +2193,6 @@
     <w:p>
       <w:pPr>
         <w:pStyle w:val="PargrafodaLista"/>
-        <w:numPr>
-          <w:ilvl w:val="0"/>
-          <w:numId w:val="8"/>
-        </w:numPr>
-        <w:jc w:val="both"/>
       </w:pPr>
       <w:r>
         <w:t xml:space="preserve">Este Container de </w:t>
@@ -2323,10 +2318,7 @@
       </w:r>
       <w:proofErr w:type="spellStart"/>
       <w:r>
-        <w:t>b</w:t>
-      </w:r>
-      <w:r>
-        <w:t>eans</w:t>
+        <w:t>beans</w:t>
       </w:r>
       <w:proofErr w:type="spellEnd"/>
       <w:r>
@@ -2442,67 +2434,31 @@
           <w:sz w:val="16"/>
           <w:szCs w:val="16"/>
         </w:rPr>
-        <w:t xml:space="preserve">: </w:t>
-      </w:r>
-      <w:proofErr w:type="gramStart"/>
+        <w:t>: net.map.myalgafood.di.notificacao.NotificacaoEmail@231676a4</w:t>
+      </w:r>
+    </w:p>
+    <w:p>
+      <w:pPr>
+        <w:pStyle w:val="PargrafodaLista"/>
+        <w:jc w:val="both"/>
+      </w:pPr>
+      <w:proofErr w:type="spellStart"/>
       <w:r>
         <w:rPr>
           <w:rFonts w:ascii="Courier New" w:hAnsi="Courier New" w:cs="Courier New"/>
           <w:sz w:val="16"/>
           <w:szCs w:val="16"/>
         </w:rPr>
-        <w:t>net.map.myalgafood</w:t>
-      </w:r>
-      <w:proofErr w:type="gramEnd"/>
+        <w:t>MeuPrimeiroController</w:t>
+      </w:r>
+      <w:proofErr w:type="spellEnd"/>
       <w:r>
         <w:rPr>
           <w:rFonts w:ascii="Courier New" w:hAnsi="Courier New" w:cs="Courier New"/>
           <w:sz w:val="16"/>
           <w:szCs w:val="16"/>
         </w:rPr>
-        <w:t>.di.notificacao.NotificacaoEmail@231676a4</w:t>
-      </w:r>
-    </w:p>
-    <w:p>
-      <w:pPr>
-        <w:pStyle w:val="PargrafodaLista"/>
-        <w:jc w:val="both"/>
-      </w:pPr>
-      <w:proofErr w:type="spellStart"/>
-      <w:r>
-        <w:rPr>
-          <w:rFonts w:ascii="Courier New" w:hAnsi="Courier New" w:cs="Courier New"/>
-          <w:sz w:val="16"/>
-          <w:szCs w:val="16"/>
-        </w:rPr>
-        <w:t>MeuPrimeiroController</w:t>
-      </w:r>
-      <w:proofErr w:type="spellEnd"/>
-      <w:r>
-        <w:rPr>
-          <w:rFonts w:ascii="Courier New" w:hAnsi="Courier New" w:cs="Courier New"/>
-          <w:sz w:val="16"/>
-          <w:szCs w:val="16"/>
-        </w:rPr>
-        <w:t xml:space="preserve">: </w:t>
-      </w:r>
-      <w:proofErr w:type="gramStart"/>
-      <w:r>
-        <w:rPr>
-          <w:rFonts w:ascii="Courier New" w:hAnsi="Courier New" w:cs="Courier New"/>
-          <w:sz w:val="16"/>
-          <w:szCs w:val="16"/>
-        </w:rPr>
-        <w:t>net.map.myalgafood</w:t>
-      </w:r>
-      <w:proofErr w:type="gramEnd"/>
-      <w:r>
-        <w:rPr>
-          <w:rFonts w:ascii="Courier New" w:hAnsi="Courier New" w:cs="Courier New"/>
-          <w:sz w:val="16"/>
-          <w:szCs w:val="16"/>
-        </w:rPr>
-        <w:t>.di.service.AtivacaoClienteService@2bd34bbe</w:t>
+        <w:t>: net.map.myalgafood.di.service.AtivacaoClienteService@2bd34bbe</w:t>
       </w:r>
     </w:p>
     <w:p>
@@ -2656,7 +2612,7 @@
         <mc:AlternateContent>
           <mc:Choice Requires="wps">
             <w:drawing>
-              <wp:anchor distT="45720" distB="45720" distL="114300" distR="114300" simplePos="0" relativeHeight="251659264" behindDoc="0" locked="0" layoutInCell="1" allowOverlap="1" wp14:anchorId="191155D2" wp14:editId="08715B72">
+              <wp:anchor distT="45720" distB="45720" distL="114300" distR="114300" simplePos="0" relativeHeight="251659264" behindDoc="0" locked="0" layoutInCell="1" allowOverlap="1" wp14:anchorId="191155D2" wp14:editId="068F8AAF">
                 <wp:simplePos x="0" y="0"/>
                 <wp:positionH relativeFrom="column">
                   <wp:posOffset>139065</wp:posOffset>
@@ -2759,21 +2715,12 @@
                               <w:t xml:space="preserve">Parameter 0 of constructor in </w:t>
                             </w:r>
                             <w:proofErr w:type="spellStart"/>
-                            <w:proofErr w:type="gramStart"/>
                             <w:r>
                               <w:rPr>
                                 <w:rFonts w:ascii="Courier New" w:hAnsi="Courier New" w:cs="Courier New"/>
                                 <w:lang w:val="en-US"/>
                               </w:rPr>
-                              <w:t>net.map.myalgafood</w:t>
-                            </w:r>
-                            <w:proofErr w:type="gramEnd"/>
-                            <w:r>
-                              <w:rPr>
-                                <w:rFonts w:ascii="Courier New" w:hAnsi="Courier New" w:cs="Courier New"/>
-                                <w:lang w:val="en-US"/>
-                              </w:rPr>
-                              <w:t>.di.notificacao.NotificacaoEmail</w:t>
+                              <w:t>net.map.myalgafood.di.notificacao.NotificacaoEmail</w:t>
                             </w:r>
                             <w:proofErr w:type="spellEnd"/>
                             <w:r>
@@ -2830,21 +2777,12 @@
                               <w:t>Consider defining a bean of type '</w:t>
                             </w:r>
                             <w:proofErr w:type="spellStart"/>
-                            <w:proofErr w:type="gramStart"/>
                             <w:r>
                               <w:rPr>
                                 <w:rFonts w:ascii="Courier New" w:hAnsi="Courier New" w:cs="Courier New"/>
                                 <w:lang w:val="en-US"/>
                               </w:rPr>
-                              <w:t>java.lang</w:t>
-                            </w:r>
-                            <w:proofErr w:type="gramEnd"/>
-                            <w:r>
-                              <w:rPr>
-                                <w:rFonts w:ascii="Courier New" w:hAnsi="Courier New" w:cs="Courier New"/>
-                                <w:lang w:val="en-US"/>
-                              </w:rPr>
-                              <w:t>.String</w:t>
+                              <w:t>java.lang.String</w:t>
                             </w:r>
                             <w:proofErr w:type="spellEnd"/>
                             <w:r>
@@ -2941,21 +2879,12 @@
                         <w:t xml:space="preserve">Parameter 0 of constructor in </w:t>
                       </w:r>
                       <w:proofErr w:type="spellStart"/>
-                      <w:proofErr w:type="gramStart"/>
                       <w:r>
                         <w:rPr>
                           <w:rFonts w:ascii="Courier New" w:hAnsi="Courier New" w:cs="Courier New"/>
                           <w:lang w:val="en-US"/>
                         </w:rPr>
-                        <w:t>net.map.myalgafood</w:t>
-                      </w:r>
-                      <w:proofErr w:type="gramEnd"/>
-                      <w:r>
-                        <w:rPr>
-                          <w:rFonts w:ascii="Courier New" w:hAnsi="Courier New" w:cs="Courier New"/>
-                          <w:lang w:val="en-US"/>
-                        </w:rPr>
-                        <w:t>.di.notificacao.NotificacaoEmail</w:t>
+                        <w:t>net.map.myalgafood.di.notificacao.NotificacaoEmail</w:t>
                       </w:r>
                       <w:proofErr w:type="spellEnd"/>
                       <w:r>
@@ -3012,21 +2941,12 @@
                         <w:t>Consider defining a bean of type '</w:t>
                       </w:r>
                       <w:proofErr w:type="spellStart"/>
-                      <w:proofErr w:type="gramStart"/>
                       <w:r>
                         <w:rPr>
                           <w:rFonts w:ascii="Courier New" w:hAnsi="Courier New" w:cs="Courier New"/>
                           <w:lang w:val="en-US"/>
                         </w:rPr>
-                        <w:t>java.lang</w:t>
-                      </w:r>
-                      <w:proofErr w:type="gramEnd"/>
-                      <w:r>
-                        <w:rPr>
-                          <w:rFonts w:ascii="Courier New" w:hAnsi="Courier New" w:cs="Courier New"/>
-                          <w:lang w:val="en-US"/>
-                        </w:rPr>
-                        <w:t>.String</w:t>
+                        <w:t>java.lang.String</w:t>
                       </w:r>
                       <w:proofErr w:type="spellEnd"/>
                       <w:r>
@@ -3200,15 +3120,7 @@
         <w:jc w:val="both"/>
       </w:pPr>
       <w:r>
-        <w:t>@</w:t>
-      </w:r>
-      <w:proofErr w:type="gramStart"/>
-      <w:r>
-        <w:t>Autowired(</w:t>
-      </w:r>
-      <w:proofErr w:type="gramEnd"/>
-      <w:r>
-        <w:t xml:space="preserve">required = false) </w:t>
+        <w:t xml:space="preserve">@Autowired(required = false) </w:t>
       </w:r>
     </w:p>
     <w:p>
@@ -3254,15 +3166,2280 @@
       <w:pPr>
         <w:jc w:val="both"/>
       </w:pPr>
-    </w:p>
-    <w:p>
-      <w:pPr>
-        <w:jc w:val="both"/>
-      </w:pPr>
-    </w:p>
-    <w:p>
-      <w:pPr>
-        <w:jc w:val="both"/>
+      <w:r>
+        <w:t xml:space="preserve">Vídeo 2.16 </w:t>
+      </w:r>
+      <w:r>
+        <w:t xml:space="preserve">Ambiguidade de </w:t>
+      </w:r>
+      <w:proofErr w:type="spellStart"/>
+      <w:r>
+        <w:t>beans</w:t>
+      </w:r>
+      <w:proofErr w:type="spellEnd"/>
+      <w:r>
+        <w:t xml:space="preserve"> e injeção de lista de </w:t>
+      </w:r>
+      <w:proofErr w:type="spellStart"/>
+      <w:r>
+        <w:t>beans</w:t>
+      </w:r>
+      <w:proofErr w:type="spellEnd"/>
+    </w:p>
+    <w:p>
+      <w:pPr>
+        <w:pStyle w:val="PargrafodaLista"/>
+        <w:numPr>
+          <w:ilvl w:val="0"/>
+          <w:numId w:val="12"/>
+        </w:numPr>
+        <w:jc w:val="both"/>
+      </w:pPr>
+      <w:r>
+        <w:t>Neste exemplo é criado mais um notificador (</w:t>
+      </w:r>
+      <w:proofErr w:type="spellStart"/>
+      <w:r>
+        <w:t>NotificacaoSMS</w:t>
+      </w:r>
+      <w:proofErr w:type="spellEnd"/>
+      <w:r>
+        <w:t xml:space="preserve">), </w:t>
+      </w:r>
+      <w:r>
+        <w:t xml:space="preserve">logo, teremos dois </w:t>
+      </w:r>
+      <w:proofErr w:type="spellStart"/>
+      <w:r>
+        <w:t>beans</w:t>
+      </w:r>
+      <w:proofErr w:type="spellEnd"/>
+      <w:r>
+        <w:t xml:space="preserve"> no container. Sendo assim</w:t>
+      </w:r>
+      <w:r>
+        <w:t xml:space="preserve">, qual será o </w:t>
+      </w:r>
+      <w:proofErr w:type="spellStart"/>
+      <w:r>
+        <w:t>bean</w:t>
+      </w:r>
+      <w:proofErr w:type="spellEnd"/>
+      <w:r>
+        <w:t xml:space="preserve"> que o </w:t>
+      </w:r>
+      <w:r>
+        <w:t>Spring</w:t>
+      </w:r>
+      <w:r>
+        <w:t xml:space="preserve"> irá escolher para injetar </w:t>
+      </w:r>
+      <w:r>
+        <w:t xml:space="preserve">no notificador (Notificador) do </w:t>
+      </w:r>
+      <w:proofErr w:type="spellStart"/>
+      <w:r>
+        <w:t>bean</w:t>
+      </w:r>
+      <w:proofErr w:type="spellEnd"/>
+      <w:r>
+        <w:t xml:space="preserve"> de ativação do cliente (</w:t>
+      </w:r>
+      <w:proofErr w:type="spellStart"/>
+      <w:r>
+        <w:t>AtivacaoClienteService</w:t>
+      </w:r>
+      <w:proofErr w:type="spellEnd"/>
+      <w:r>
+        <w:t>).</w:t>
+      </w:r>
+    </w:p>
+    <w:p>
+      <w:pPr>
+        <w:pStyle w:val="PargrafodaLista"/>
+        <w:numPr>
+          <w:ilvl w:val="0"/>
+          <w:numId w:val="12"/>
+        </w:numPr>
+        <w:jc w:val="both"/>
+      </w:pPr>
+      <w:r>
+        <w:t xml:space="preserve">Na verdade o container irá identificar dois </w:t>
+      </w:r>
+      <w:proofErr w:type="spellStart"/>
+      <w:r>
+        <w:t>beans</w:t>
+      </w:r>
+      <w:proofErr w:type="spellEnd"/>
+      <w:r>
+        <w:t xml:space="preserve"> e não saberá qual utilizar, gerando um erro na inicialização</w:t>
+      </w:r>
+    </w:p>
+    <w:p>
+      <w:pPr>
+        <w:pStyle w:val="PargrafodaLista"/>
+        <w:numPr>
+          <w:ilvl w:val="0"/>
+          <w:numId w:val="12"/>
+        </w:numPr>
+        <w:jc w:val="both"/>
+      </w:pPr>
+      <w:r>
+        <w:t>Problema: ambiguidade (isso requer agora uma desambiguação)</w:t>
+      </w:r>
+    </w:p>
+    <w:p>
+      <w:pPr>
+        <w:jc w:val="both"/>
+      </w:pPr>
+    </w:p>
+    <w:p>
+      <w:pPr>
+        <w:jc w:val="both"/>
+      </w:pPr>
+    </w:p>
+    <w:p>
+      <w:pPr>
+        <w:jc w:val="both"/>
+      </w:pPr>
+      <w:r>
+        <w:rPr>
+          <w:noProof/>
+        </w:rPr>
+        <w:lastRenderedPageBreak/>
+        <mc:AlternateContent>
+          <mc:Choice Requires="wps">
+            <w:drawing>
+              <wp:anchor distT="45720" distB="45720" distL="114300" distR="114300" simplePos="0" relativeHeight="251661312" behindDoc="0" locked="0" layoutInCell="1" allowOverlap="1" wp14:anchorId="7B0C8B20" wp14:editId="2A87718F">
+                <wp:simplePos x="0" y="0"/>
+                <wp:positionH relativeFrom="margin">
+                  <wp:posOffset>94615</wp:posOffset>
+                </wp:positionH>
+                <wp:positionV relativeFrom="paragraph">
+                  <wp:posOffset>0</wp:posOffset>
+                </wp:positionV>
+                <wp:extent cx="5495925" cy="1247775"/>
+                <wp:effectExtent l="0" t="0" r="28575" b="28575"/>
+                <wp:wrapSquare wrapText="bothSides"/>
+                <wp:docPr id="1" name="Caixa de Texto 2"/>
+                <wp:cNvGraphicFramePr>
+                  <a:graphicFrameLocks xmlns:a="http://schemas.openxmlformats.org/drawingml/2006/main"/>
+                </wp:cNvGraphicFramePr>
+                <a:graphic xmlns:a="http://schemas.openxmlformats.org/drawingml/2006/main">
+                  <a:graphicData uri="http://schemas.microsoft.com/office/word/2010/wordprocessingShape">
+                    <wps:wsp>
+                      <wps:cNvSpPr txBox="1">
+                        <a:spLocks noChangeArrowheads="1"/>
+                      </wps:cNvSpPr>
+                      <wps:spPr bwMode="auto">
+                        <a:xfrm>
+                          <a:off x="0" y="0"/>
+                          <a:ext cx="5495925" cy="1247775"/>
+                        </a:xfrm>
+                        <a:prstGeom prst="rect">
+                          <a:avLst/>
+                        </a:prstGeom>
+                        <a:solidFill>
+                          <a:srgbClr val="FFFFFF"/>
+                        </a:solidFill>
+                        <a:ln w="9525">
+                          <a:solidFill>
+                            <a:srgbClr val="000000"/>
+                          </a:solidFill>
+                          <a:miter lim="800000"/>
+                          <a:headEnd/>
+                          <a:tailEnd/>
+                        </a:ln>
+                      </wps:spPr>
+                      <wps:txbx>
+                        <w:txbxContent>
+                          <w:p>
+                            <w:pPr>
+                              <w:rPr>
+                                <w:rFonts w:ascii="Courier New" w:hAnsi="Courier New" w:cs="Courier New"/>
+                                <w:lang w:val="en-US"/>
+                              </w:rPr>
+                            </w:pPr>
+                            <w:r>
+                              <w:rPr>
+                                <w:rFonts w:ascii="Courier New" w:hAnsi="Courier New" w:cs="Courier New"/>
+                                <w:lang w:val="en-US"/>
+                              </w:rPr>
+                              <w:t xml:space="preserve">Field </w:t>
+                            </w:r>
+                            <w:proofErr w:type="spellStart"/>
+                            <w:r>
+                              <w:rPr>
+                                <w:rFonts w:ascii="Courier New" w:hAnsi="Courier New" w:cs="Courier New"/>
+                                <w:lang w:val="en-US"/>
+                              </w:rPr>
+                              <w:t>notificador</w:t>
+                            </w:r>
+                            <w:proofErr w:type="spellEnd"/>
+                            <w:r>
+                              <w:rPr>
+                                <w:rFonts w:ascii="Courier New" w:hAnsi="Courier New" w:cs="Courier New"/>
+                                <w:lang w:val="en-US"/>
+                              </w:rPr>
+                              <w:t xml:space="preserve"> in </w:t>
+                            </w:r>
+                            <w:proofErr w:type="spellStart"/>
+                            <w:r>
+                              <w:rPr>
+                                <w:rFonts w:ascii="Courier New" w:hAnsi="Courier New" w:cs="Courier New"/>
+                                <w:lang w:val="en-US"/>
+                              </w:rPr>
+                              <w:t>net.map.myalgafood.di.service.AtivacaoClienteService</w:t>
+                            </w:r>
+                            <w:proofErr w:type="spellEnd"/>
+                            <w:r>
+                              <w:rPr>
+                                <w:rFonts w:ascii="Courier New" w:hAnsi="Courier New" w:cs="Courier New"/>
+                                <w:lang w:val="en-US"/>
+                              </w:rPr>
+                              <w:t xml:space="preserve"> required a single bean, but 2 were found:</w:t>
+                            </w:r>
+                          </w:p>
+                          <w:p>
+                            <w:pPr>
+                              <w:rPr>
+                                <w:lang w:val="en-US"/>
+                              </w:rPr>
+                            </w:pPr>
+                            <w:r>
+                              <w:rPr>
+                                <w:rFonts w:ascii="Courier New" w:hAnsi="Courier New" w:cs="Courier New"/>
+                                <w:lang w:val="en-US"/>
+                              </w:rPr>
+                              <w:tab/>
+                              <w:t xml:space="preserve">- </w:t>
+                            </w:r>
+                            <w:proofErr w:type="spellStart"/>
+                            <w:r>
+                              <w:rPr>
+                                <w:rFonts w:ascii="Courier New" w:hAnsi="Courier New" w:cs="Courier New"/>
+                                <w:lang w:val="en-US"/>
+                              </w:rPr>
+                              <w:t>notificacaoEmail</w:t>
+                            </w:r>
+                            <w:proofErr w:type="spellEnd"/>
+                            <w:r>
+                              <w:rPr>
+                                <w:rFonts w:ascii="Courier New" w:hAnsi="Courier New" w:cs="Courier New"/>
+                                <w:lang w:val="en-US"/>
+                              </w:rPr>
+                              <w:t>: defined in file [C:\marcosap\Cursos Online\Algaworks\ESR\MyAlgaFoods\myalgafood-api-video2.16\target\classes\net\map\myalgafood\di\notificacao\NotificacaoEmail.class</w:t>
+                            </w:r>
+                            <w:r>
+                              <w:rPr>
+                                <w:lang w:val="en-US"/>
+                              </w:rPr>
+                              <w:t>]</w:t>
+                            </w:r>
+                          </w:p>
+                          <w:p>
+                            <w:pPr>
+                              <w:rPr>
+                                <w:lang w:val="en-US"/>
+                              </w:rPr>
+                            </w:pPr>
+                            <w:r>
+                              <w:rPr>
+                                <w:lang w:val="en-US"/>
+                              </w:rPr>
+                              <w:tab/>
+                              <w:t xml:space="preserve">- </w:t>
+                            </w:r>
+                            <w:proofErr w:type="spellStart"/>
+                            <w:r>
+                              <w:rPr>
+                                <w:lang w:val="en-US"/>
+                              </w:rPr>
+                              <w:t>notificacaoSMS</w:t>
+                            </w:r>
+                            <w:proofErr w:type="spellEnd"/>
+                            <w:r>
+                              <w:rPr>
+                                <w:lang w:val="en-US"/>
+                              </w:rPr>
+                              <w:t>: defined in file [C:\marcosap\Cursos Online\Algaworks\ESR\MyAlgaFoods\myalgafood-api-video2.16\target\classes\net\map\myalgafood\di\notificacao\NotificacaoSMS.class]</w:t>
+                            </w:r>
+                          </w:p>
+                          <w:p>
+                            <w:pPr>
+                              <w:rPr>
+                                <w:lang w:val="en-US"/>
+                              </w:rPr>
+                            </w:pPr>
+                          </w:p>
+                          <w:p>
+                            <w:pPr>
+                              <w:rPr>
+                                <w:lang w:val="en-US"/>
+                              </w:rPr>
+                            </w:pPr>
+                          </w:p>
+                          <w:p>
+                            <w:pPr>
+                              <w:rPr>
+                                <w:lang w:val="en-US"/>
+                              </w:rPr>
+                            </w:pPr>
+                            <w:r>
+                              <w:rPr>
+                                <w:lang w:val="en-US"/>
+                              </w:rPr>
+                              <w:t>Action:</w:t>
+                            </w:r>
+                          </w:p>
+                          <w:p>
+                            <w:pPr>
+                              <w:rPr>
+                                <w:lang w:val="en-US"/>
+                              </w:rPr>
+                            </w:pPr>
+                          </w:p>
+                          <w:p>
+                            <w:pPr>
+                              <w:rPr>
+                                <w:lang w:val="en-US"/>
+                              </w:rPr>
+                            </w:pPr>
+                            <w:r>
+                              <w:rPr>
+                                <w:lang w:val="en-US"/>
+                              </w:rPr>
+                              <w:t>Consider marking one of the beans as @Primary, updating the consumer to accept multiple beans, or using @Qualifier to identify the bean that should be consumed</w:t>
+                            </w:r>
+                          </w:p>
+                          <w:p>
+                            <w:pPr>
+                              <w:rPr>
+                                <w:lang w:val="en-US"/>
+                              </w:rPr>
+                            </w:pPr>
+                          </w:p>
+                        </w:txbxContent>
+                      </wps:txbx>
+                      <wps:bodyPr rot="0" vert="horz" wrap="square" lIns="91440" tIns="45720" rIns="91440" bIns="45720" anchor="t" anchorCtr="0">
+                        <a:noAutofit/>
+                      </wps:bodyPr>
+                    </wps:wsp>
+                  </a:graphicData>
+                </a:graphic>
+                <wp14:sizeRelH relativeFrom="margin">
+                  <wp14:pctWidth>0</wp14:pctWidth>
+                </wp14:sizeRelH>
+                <wp14:sizeRelV relativeFrom="margin">
+                  <wp14:pctHeight>0</wp14:pctHeight>
+                </wp14:sizeRelV>
+              </wp:anchor>
+            </w:drawing>
+          </mc:Choice>
+          <mc:Fallback>
+            <w:pict>
+              <v:shape w14:anchorId="7B0C8B20" id="_x0000_s1027" type="#_x0000_t202" style="position:absolute;left:0;text-align:left;margin-left:7.45pt;margin-top:0;width:432.75pt;height:98.25pt;z-index:251661312;visibility:visible;mso-wrap-style:square;mso-width-percent:0;mso-height-percent:0;mso-wrap-distance-left:9pt;mso-wrap-distance-top:3.6pt;mso-wrap-distance-right:9pt;mso-wrap-distance-bottom:3.6pt;mso-position-horizontal:absolute;mso-position-horizontal-relative:margin;mso-position-vertical:absolute;mso-position-vertical-relative:text;mso-width-percent:0;mso-height-percent:0;mso-width-relative:margin;mso-height-relative:margin;v-text-anchor:top" o:gfxdata="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">
+                <v:textbox>
+                  <w:txbxContent>
+                    <w:p>
+                      <w:pPr>
+                        <w:rPr>
+                          <w:rFonts w:ascii="Courier New" w:hAnsi="Courier New" w:cs="Courier New"/>
+                          <w:lang w:val="en-US"/>
+                        </w:rPr>
+                      </w:pPr>
+                      <w:r>
+                        <w:rPr>
+                          <w:rFonts w:ascii="Courier New" w:hAnsi="Courier New" w:cs="Courier New"/>
+                          <w:lang w:val="en-US"/>
+                        </w:rPr>
+                        <w:t xml:space="preserve">Field </w:t>
+                      </w:r>
+                      <w:proofErr w:type="spellStart"/>
+                      <w:r>
+                        <w:rPr>
+                          <w:rFonts w:ascii="Courier New" w:hAnsi="Courier New" w:cs="Courier New"/>
+                          <w:lang w:val="en-US"/>
+                        </w:rPr>
+                        <w:t>notificador</w:t>
+                      </w:r>
+                      <w:proofErr w:type="spellEnd"/>
+                      <w:r>
+                        <w:rPr>
+                          <w:rFonts w:ascii="Courier New" w:hAnsi="Courier New" w:cs="Courier New"/>
+                          <w:lang w:val="en-US"/>
+                        </w:rPr>
+                        <w:t xml:space="preserve"> in </w:t>
+                      </w:r>
+                      <w:proofErr w:type="spellStart"/>
+                      <w:r>
+                        <w:rPr>
+                          <w:rFonts w:ascii="Courier New" w:hAnsi="Courier New" w:cs="Courier New"/>
+                          <w:lang w:val="en-US"/>
+                        </w:rPr>
+                        <w:t>net.map.myalgafood.di.service.AtivacaoClienteService</w:t>
+                      </w:r>
+                      <w:proofErr w:type="spellEnd"/>
+                      <w:r>
+                        <w:rPr>
+                          <w:rFonts w:ascii="Courier New" w:hAnsi="Courier New" w:cs="Courier New"/>
+                          <w:lang w:val="en-US"/>
+                        </w:rPr>
+                        <w:t xml:space="preserve"> required a single bean, but 2 were found:</w:t>
+                      </w:r>
+                    </w:p>
+                    <w:p>
+                      <w:pPr>
+                        <w:rPr>
+                          <w:lang w:val="en-US"/>
+                        </w:rPr>
+                      </w:pPr>
+                      <w:r>
+                        <w:rPr>
+                          <w:rFonts w:ascii="Courier New" w:hAnsi="Courier New" w:cs="Courier New"/>
+                          <w:lang w:val="en-US"/>
+                        </w:rPr>
+                        <w:tab/>
+                        <w:t xml:space="preserve">- </w:t>
+                      </w:r>
+                      <w:proofErr w:type="spellStart"/>
+                      <w:r>
+                        <w:rPr>
+                          <w:rFonts w:ascii="Courier New" w:hAnsi="Courier New" w:cs="Courier New"/>
+                          <w:lang w:val="en-US"/>
+                        </w:rPr>
+                        <w:t>notificacaoEmail</w:t>
+                      </w:r>
+                      <w:proofErr w:type="spellEnd"/>
+                      <w:r>
+                        <w:rPr>
+                          <w:rFonts w:ascii="Courier New" w:hAnsi="Courier New" w:cs="Courier New"/>
+                          <w:lang w:val="en-US"/>
+                        </w:rPr>
+                        <w:t>: defined in file [C:\marcosap\Cursos Online\Algaworks\ESR\MyAlgaFoods\myalgafood-api-video2.16\target\classes\net\map\myalgafood\di\notificacao\NotificacaoEmail.class</w:t>
+                      </w:r>
+                      <w:r>
+                        <w:rPr>
+                          <w:lang w:val="en-US"/>
+                        </w:rPr>
+                        <w:t>]</w:t>
+                      </w:r>
+                    </w:p>
+                    <w:p>
+                      <w:pPr>
+                        <w:rPr>
+                          <w:lang w:val="en-US"/>
+                        </w:rPr>
+                      </w:pPr>
+                      <w:r>
+                        <w:rPr>
+                          <w:lang w:val="en-US"/>
+                        </w:rPr>
+                        <w:tab/>
+                        <w:t xml:space="preserve">- </w:t>
+                      </w:r>
+                      <w:proofErr w:type="spellStart"/>
+                      <w:r>
+                        <w:rPr>
+                          <w:lang w:val="en-US"/>
+                        </w:rPr>
+                        <w:t>notificacaoSMS</w:t>
+                      </w:r>
+                      <w:proofErr w:type="spellEnd"/>
+                      <w:r>
+                        <w:rPr>
+                          <w:lang w:val="en-US"/>
+                        </w:rPr>
+                        <w:t>: defined in file [C:\marcosap\Cursos Online\Algaworks\ESR\MyAlgaFoods\myalgafood-api-video2.16\target\classes\net\map\myalgafood\di\notificacao\NotificacaoSMS.class]</w:t>
+                      </w:r>
+                    </w:p>
+                    <w:p>
+                      <w:pPr>
+                        <w:rPr>
+                          <w:lang w:val="en-US"/>
+                        </w:rPr>
+                      </w:pPr>
+                    </w:p>
+                    <w:p>
+                      <w:pPr>
+                        <w:rPr>
+                          <w:lang w:val="en-US"/>
+                        </w:rPr>
+                      </w:pPr>
+                    </w:p>
+                    <w:p>
+                      <w:pPr>
+                        <w:rPr>
+                          <w:lang w:val="en-US"/>
+                        </w:rPr>
+                      </w:pPr>
+                      <w:r>
+                        <w:rPr>
+                          <w:lang w:val="en-US"/>
+                        </w:rPr>
+                        <w:t>Action:</w:t>
+                      </w:r>
+                    </w:p>
+                    <w:p>
+                      <w:pPr>
+                        <w:rPr>
+                          <w:lang w:val="en-US"/>
+                        </w:rPr>
+                      </w:pPr>
+                    </w:p>
+                    <w:p>
+                      <w:pPr>
+                        <w:rPr>
+                          <w:lang w:val="en-US"/>
+                        </w:rPr>
+                      </w:pPr>
+                      <w:r>
+                        <w:rPr>
+                          <w:lang w:val="en-US"/>
+                        </w:rPr>
+                        <w:t>Consider marking one of the beans as @Primary, updating the consumer to accept multiple beans, or using @Qualifier to identify the bean that should be consumed</w:t>
+                      </w:r>
+                    </w:p>
+                    <w:p>
+                      <w:pPr>
+                        <w:rPr>
+                          <w:lang w:val="en-US"/>
+                        </w:rPr>
+                      </w:pPr>
+                    </w:p>
+                  </w:txbxContent>
+                </v:textbox>
+                <w10:wrap type="square" anchorx="margin"/>
+              </v:shape>
+            </w:pict>
+          </mc:Fallback>
+        </mc:AlternateContent>
+      </w:r>
+    </w:p>
+    <w:p>
+      <w:pPr>
+        <w:pStyle w:val="PargrafodaLista"/>
+        <w:numPr>
+          <w:ilvl w:val="0"/>
+          <w:numId w:val="12"/>
+        </w:numPr>
+        <w:jc w:val="both"/>
+      </w:pPr>
+      <w:r>
+        <w:t xml:space="preserve">Solução: injetar uma </w:t>
+      </w:r>
+      <w:proofErr w:type="spellStart"/>
+      <w:r>
+        <w:t>List</w:t>
+      </w:r>
+      <w:proofErr w:type="spellEnd"/>
+      <w:r>
+        <w:t xml:space="preserve">&lt;Notificador&gt; e trata-los em um laço na classe onde os </w:t>
+      </w:r>
+      <w:proofErr w:type="spellStart"/>
+      <w:r>
+        <w:t>beans</w:t>
+      </w:r>
+      <w:proofErr w:type="spellEnd"/>
+      <w:r>
+        <w:t xml:space="preserve"> são injetados (</w:t>
+      </w:r>
+      <w:proofErr w:type="spellStart"/>
+      <w:r>
+        <w:t>AtivacaoClienteService</w:t>
+      </w:r>
+      <w:proofErr w:type="spellEnd"/>
+      <w:r>
+        <w:t>)</w:t>
+      </w:r>
+    </w:p>
+    <w:p>
+      <w:pPr>
+        <w:jc w:val="both"/>
+      </w:pPr>
+    </w:p>
+    <w:p>
+      <w:pPr>
+        <w:jc w:val="both"/>
+      </w:pPr>
+      <w:r>
+        <w:t xml:space="preserve">Vídeo 2.17 - </w:t>
+      </w:r>
+      <w:r>
+        <w:t xml:space="preserve">Desambiguação de </w:t>
+      </w:r>
+      <w:proofErr w:type="spellStart"/>
+      <w:r>
+        <w:t>beans</w:t>
+      </w:r>
+      <w:proofErr w:type="spellEnd"/>
+      <w:r>
+        <w:t xml:space="preserve"> com @Primary</w:t>
+      </w:r>
+    </w:p>
+    <w:p>
+      <w:pPr>
+        <w:pStyle w:val="PargrafodaLista"/>
+        <w:numPr>
+          <w:ilvl w:val="0"/>
+          <w:numId w:val="12"/>
+        </w:numPr>
+        <w:jc w:val="both"/>
+      </w:pPr>
+      <w:r>
+        <w:t xml:space="preserve">Deixou de usar um for em </w:t>
+      </w:r>
+      <w:proofErr w:type="spellStart"/>
+      <w:r>
+        <w:t>List</w:t>
+      </w:r>
+      <w:proofErr w:type="spellEnd"/>
+      <w:r>
+        <w:t xml:space="preserve"> de Notificador para dar prioridade a um dos tipos de notificador, ou seja, aquele anotado com @Primary</w:t>
+      </w:r>
+    </w:p>
+    <w:p>
+      <w:pPr>
+        <w:jc w:val="both"/>
+      </w:pPr>
+      <w:r>
+        <w:t xml:space="preserve">Vídeo 2.18 - </w:t>
+      </w:r>
+      <w:r>
+        <w:t xml:space="preserve">Desambiguação de </w:t>
+      </w:r>
+      <w:proofErr w:type="spellStart"/>
+      <w:r>
+        <w:t>beans</w:t>
+      </w:r>
+      <w:proofErr w:type="spellEnd"/>
+      <w:r>
+        <w:t xml:space="preserve"> com @Qualifier</w:t>
+      </w:r>
+    </w:p>
+    <w:p>
+      <w:pPr>
+        <w:pStyle w:val="PargrafodaLista"/>
+        <w:numPr>
+          <w:ilvl w:val="0"/>
+          <w:numId w:val="12"/>
+        </w:numPr>
+        <w:jc w:val="both"/>
+      </w:pPr>
+      <w:r>
+        <w:t xml:space="preserve">Esta é outra forma de eliminar </w:t>
+      </w:r>
+      <w:r>
+        <w:t xml:space="preserve">a ambiguidade de </w:t>
+      </w:r>
+      <w:proofErr w:type="spellStart"/>
+      <w:r>
+        <w:t>managed</w:t>
+      </w:r>
+      <w:proofErr w:type="spellEnd"/>
+      <w:r>
+        <w:t xml:space="preserve"> </w:t>
+      </w:r>
+      <w:proofErr w:type="spellStart"/>
+      <w:r>
+        <w:t>beans</w:t>
+      </w:r>
+      <w:proofErr w:type="spellEnd"/>
+      <w:r>
+        <w:t xml:space="preserve"> - @Qualifier</w:t>
+      </w:r>
+    </w:p>
+    <w:p>
+      <w:pPr>
+        <w:jc w:val="both"/>
+      </w:pPr>
+      <w:r>
+        <w:t xml:space="preserve">Vídeo 2.19 - </w:t>
+      </w:r>
+      <w:r>
+        <w:t xml:space="preserve">Desambiguação de </w:t>
+      </w:r>
+      <w:proofErr w:type="spellStart"/>
+      <w:r>
+        <w:t>beans</w:t>
+      </w:r>
+      <w:proofErr w:type="spellEnd"/>
+      <w:r>
+        <w:t xml:space="preserve"> com anotação customizada</w:t>
+      </w:r>
+    </w:p>
+    <w:p>
+      <w:pPr>
+        <w:pStyle w:val="PargrafodaLista"/>
+        <w:numPr>
+          <w:ilvl w:val="0"/>
+          <w:numId w:val="12"/>
+        </w:numPr>
+        <w:jc w:val="both"/>
+      </w:pPr>
+      <w:r>
+        <w:t xml:space="preserve">Neste exemplo </w:t>
+      </w:r>
+      <w:r>
+        <w:t xml:space="preserve">é mostrado como personalizar uma anotação. Para esse fim foi criada uma @Interface e um </w:t>
+      </w:r>
+      <w:proofErr w:type="spellStart"/>
+      <w:r>
+        <w:t>Enum</w:t>
+      </w:r>
+      <w:proofErr w:type="spellEnd"/>
+    </w:p>
+    <w:p>
+      <w:pPr>
+        <w:pStyle w:val="PargrafodaLista"/>
+        <w:numPr>
+          <w:ilvl w:val="0"/>
+          <w:numId w:val="12"/>
+        </w:numPr>
+        <w:jc w:val="both"/>
+      </w:pPr>
+      <w:r>
+        <w:t xml:space="preserve">Com este tipo de implementação é possível atingir um </w:t>
+      </w:r>
+      <w:r>
+        <w:rPr>
+          <w:b/>
+          <w:bCs/>
+        </w:rPr>
+        <w:t>acoplamento mais baixo</w:t>
+      </w:r>
+      <w:r>
+        <w:t>, o que é desejável em boas práticas de programação</w:t>
+      </w:r>
+    </w:p>
+    <w:p>
+      <w:pPr>
+        <w:jc w:val="both"/>
+      </w:pPr>
+      <w:r>
+        <w:t xml:space="preserve">Vídeo 2.20 - </w:t>
+      </w:r>
+      <w:r>
+        <w:t>Mudando o comportamento da aplicação com Spring Profiles</w:t>
+      </w:r>
+    </w:p>
+    <w:p>
+      <w:pPr>
+        <w:pStyle w:val="PargrafodaLista"/>
+        <w:numPr>
+          <w:ilvl w:val="0"/>
+          <w:numId w:val="12"/>
+        </w:numPr>
+        <w:jc w:val="both"/>
+      </w:pPr>
+      <w:r>
+        <w:t>Spring profiles permite configurar a aplicação de modo que ela possa ser executada conforme o tipo do cliente, ou seja, pode se comportar de forma diferente para cada cliente.</w:t>
+      </w:r>
+    </w:p>
+    <w:p>
+      <w:pPr>
+        <w:pStyle w:val="PargrafodaLista"/>
+        <w:numPr>
+          <w:ilvl w:val="0"/>
+          <w:numId w:val="12"/>
+        </w:numPr>
+        <w:jc w:val="both"/>
+      </w:pPr>
+      <w:r>
+        <w:t>No exemplo foi mostrado como criar um profile para desenvolvimento (</w:t>
+      </w:r>
+      <w:proofErr w:type="spellStart"/>
+      <w:r>
+        <w:t>dev</w:t>
+      </w:r>
+      <w:proofErr w:type="spellEnd"/>
+      <w:r>
+        <w:t xml:space="preserve"> – ambiente de teste) com classes MOCK e outro de produção (</w:t>
+      </w:r>
+      <w:proofErr w:type="spellStart"/>
+      <w:r>
+        <w:t>prod</w:t>
+      </w:r>
+      <w:proofErr w:type="spellEnd"/>
+      <w:r>
+        <w:t xml:space="preserve"> – que é utilizado para </w:t>
+      </w:r>
+      <w:proofErr w:type="spellStart"/>
+      <w:r>
+        <w:t>deploy</w:t>
+      </w:r>
+      <w:proofErr w:type="spellEnd"/>
+      <w:r>
+        <w:t xml:space="preserve"> final) </w:t>
+      </w:r>
+    </w:p>
+    <w:p>
+      <w:pPr>
+        <w:pStyle w:val="PargrafodaLista"/>
+        <w:numPr>
+          <w:ilvl w:val="0"/>
+          <w:numId w:val="12"/>
+        </w:numPr>
+        <w:jc w:val="both"/>
+      </w:pPr>
+      <w:r>
+        <w:t>Configurando a aplicação para rodar com o profile  ‘</w:t>
+      </w:r>
+      <w:proofErr w:type="spellStart"/>
+      <w:r>
+        <w:t>prod</w:t>
+      </w:r>
+      <w:proofErr w:type="spellEnd"/>
+      <w:r>
+        <w:t>’ no container (</w:t>
+      </w:r>
+      <w:proofErr w:type="spellStart"/>
+      <w:r>
+        <w:t>tomcat</w:t>
+      </w:r>
+      <w:proofErr w:type="spellEnd"/>
+      <w:r>
+        <w:t>).</w:t>
+      </w:r>
+    </w:p>
+    <w:p>
+      <w:pPr>
+        <w:pStyle w:val="PargrafodaLista"/>
+        <w:jc w:val="both"/>
+        <w:rPr>
+          <w:lang w:val="en-GB"/>
+        </w:rPr>
+      </w:pPr>
+      <w:r>
+        <w:rPr>
+          <w:lang w:val="en-GB"/>
+        </w:rPr>
+        <w:drawing>
+          <wp:inline distT="0" distB="0" distL="0" distR="0" wp14:anchorId="1016F5FD" wp14:editId="3C906368">
+            <wp:extent cx="5400040" cy="2422525"/>
+            <wp:effectExtent l="0" t="0" r="0" b="0"/>
+            <wp:docPr id="5" name="Imagem 5"/>
+            <wp:cNvGraphicFramePr>
+              <a:graphicFrameLocks xmlns:a="http://schemas.openxmlformats.org/drawingml/2006/main" noChangeAspect="1"/>
+            </wp:cNvGraphicFramePr>
+            <a:graphic xmlns:a="http://schemas.openxmlformats.org/drawingml/2006/main">
+              <a:graphicData uri="http://schemas.openxmlformats.org/drawingml/2006/picture">
+                <pic:pic xmlns:pic="http://schemas.openxmlformats.org/drawingml/2006/picture">
+                  <pic:nvPicPr>
+                    <pic:cNvPr id="1" name=""/>
+                    <pic:cNvPicPr/>
+                  </pic:nvPicPr>
+                  <pic:blipFill>
+                    <a:blip r:embed="rId5"/>
+                    <a:stretch>
+                      <a:fillRect/>
+                    </a:stretch>
+                  </pic:blipFill>
+                  <pic:spPr>
+                    <a:xfrm>
+                      <a:off x="0" y="0"/>
+                      <a:ext cx="5400040" cy="2422525"/>
+                    </a:xfrm>
+                    <a:prstGeom prst="rect">
+                      <a:avLst/>
+                    </a:prstGeom>
+                  </pic:spPr>
+                </pic:pic>
+              </a:graphicData>
+            </a:graphic>
+          </wp:inline>
+        </w:drawing>
+      </w:r>
+    </w:p>
+    <w:p>
+      <w:pPr>
+        <w:pStyle w:val="PargrafodaLista"/>
+        <w:jc w:val="both"/>
+      </w:pPr>
+      <w:r>
+        <w:rPr>
+          <w:noProof/>
+        </w:rPr>
+        <w:lastRenderedPageBreak/>
+        <mc:AlternateContent>
+          <mc:Choice Requires="wps">
+            <w:drawing>
+              <wp:anchor distT="0" distB="0" distL="114300" distR="114300" simplePos="0" relativeHeight="251662336" behindDoc="0" locked="0" layoutInCell="1" allowOverlap="1" wp14:anchorId="4ABAAD70" wp14:editId="1BA8DBD3">
+                <wp:simplePos x="0" y="0"/>
+                <wp:positionH relativeFrom="column">
+                  <wp:posOffset>2787015</wp:posOffset>
+                </wp:positionH>
+                <wp:positionV relativeFrom="paragraph">
+                  <wp:posOffset>1652905</wp:posOffset>
+                </wp:positionV>
+                <wp:extent cx="485775" cy="323850"/>
+                <wp:effectExtent l="38100" t="38100" r="28575" b="19050"/>
+                <wp:wrapNone/>
+                <wp:docPr id="3" name="Conector de Seta Reta 3"/>
+                <wp:cNvGraphicFramePr/>
+                <a:graphic xmlns:a="http://schemas.openxmlformats.org/drawingml/2006/main">
+                  <a:graphicData uri="http://schemas.microsoft.com/office/word/2010/wordprocessingShape">
+                    <wps:wsp>
+                      <wps:cNvCnPr/>
+                      <wps:spPr>
+                        <a:xfrm flipH="1" flipV="1">
+                          <a:off x="0" y="0"/>
+                          <a:ext cx="485775" cy="323850"/>
+                        </a:xfrm>
+                        <a:prstGeom prst="straightConnector1">
+                          <a:avLst/>
+                        </a:prstGeom>
+                        <a:ln w="12700">
+                          <a:solidFill>
+                            <a:srgbClr val="FF0000"/>
+                          </a:solidFill>
+                          <a:tailEnd type="triangle"/>
+                        </a:ln>
+                      </wps:spPr>
+                      <wps:style>
+                        <a:lnRef idx="1">
+                          <a:schemeClr val="accent1"/>
+                        </a:lnRef>
+                        <a:fillRef idx="0">
+                          <a:schemeClr val="accent1"/>
+                        </a:fillRef>
+                        <a:effectRef idx="0">
+                          <a:schemeClr val="accent1"/>
+                        </a:effectRef>
+                        <a:fontRef idx="minor">
+                          <a:schemeClr val="tx1"/>
+                        </a:fontRef>
+                      </wps:style>
+                      <wps:bodyPr/>
+                    </wps:wsp>
+                  </a:graphicData>
+                </a:graphic>
+              </wp:anchor>
+            </w:drawing>
+          </mc:Choice>
+          <mc:Fallback>
+            <w:pict>
+              <v:shapetype w14:anchorId="22FA5D0A" id="_x0000_t32" coordsize="21600,21600" o:spt="32" o:oned="t" path="m,l21600,21600e" filled="f">
+                <v:path arrowok="t" fillok="f" o:connecttype="none"/>
+                <o:lock v:ext="edit" shapetype="t"/>
+              </v:shapetype>
+              <v:shape id="Conector de Seta Reta 3" o:spid="_x0000_s1026" type="#_x0000_t32" style="position:absolute;margin-left:219.45pt;margin-top:130.15pt;width:38.25pt;height:25.5pt;flip:x y;z-index:251662336;visibility:visible;mso-wrap-style:square;mso-wrap-distance-left:9pt;mso-wrap-distance-top:0;mso-wrap-distance-right:9pt;mso-wrap-distance-bottom:0;mso-position-horizontal:absolute;mso-position-horizontal-relative:text;mso-position-vertical:absolute;mso-position-vertical-relative:text" o:gfxdata="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" strokecolor="red" strokeweight="1pt">
+                <v:stroke endarrow="block" joinstyle="miter"/>
+              </v:shape>
+            </w:pict>
+          </mc:Fallback>
+        </mc:AlternateContent>
+      </w:r>
+      <w:r>
+        <w:rPr>
+          <w:noProof/>
+        </w:rPr>
+        <w:drawing>
+          <wp:inline distT="0" distB="0" distL="0" distR="0" wp14:anchorId="70C1B767" wp14:editId="62267C41">
+            <wp:extent cx="5400040" cy="4349115"/>
+            <wp:effectExtent l="0" t="0" r="0" b="0"/>
+            <wp:docPr id="2" name="Imagem 2"/>
+            <wp:cNvGraphicFramePr>
+              <a:graphicFrameLocks xmlns:a="http://schemas.openxmlformats.org/drawingml/2006/main" noChangeAspect="1"/>
+            </wp:cNvGraphicFramePr>
+            <a:graphic xmlns:a="http://schemas.openxmlformats.org/drawingml/2006/main">
+              <a:graphicData uri="http://schemas.openxmlformats.org/drawingml/2006/picture">
+                <pic:pic xmlns:pic="http://schemas.openxmlformats.org/drawingml/2006/picture">
+                  <pic:nvPicPr>
+                    <pic:cNvPr id="1" name=""/>
+                    <pic:cNvPicPr/>
+                  </pic:nvPicPr>
+                  <pic:blipFill>
+                    <a:blip r:embed="rId6"/>
+                    <a:stretch>
+                      <a:fillRect/>
+                    </a:stretch>
+                  </pic:blipFill>
+                  <pic:spPr>
+                    <a:xfrm>
+                      <a:off x="0" y="0"/>
+                      <a:ext cx="5400040" cy="4349115"/>
+                    </a:xfrm>
+                    <a:prstGeom prst="rect">
+                      <a:avLst/>
+                    </a:prstGeom>
+                  </pic:spPr>
+                </pic:pic>
+              </a:graphicData>
+            </a:graphic>
+          </wp:inline>
+        </w:drawing>
+      </w:r>
+    </w:p>
+    <w:p>
+      <w:pPr>
+        <w:pStyle w:val="PargrafodaLista"/>
+        <w:jc w:val="both"/>
+      </w:pPr>
+    </w:p>
+    <w:p>
+      <w:pPr>
+        <w:pStyle w:val="PargrafodaLista"/>
+        <w:jc w:val="both"/>
+      </w:pPr>
+      <w:r>
+        <w:t>Com a configuração do profile (figura acima) para ‘</w:t>
+      </w:r>
+      <w:proofErr w:type="spellStart"/>
+      <w:r>
+        <w:t>prod</w:t>
+      </w:r>
+      <w:proofErr w:type="spellEnd"/>
+      <w:r>
+        <w:t xml:space="preserve">’, mesmo que nas propriedades da aplicação (arquivo </w:t>
+      </w:r>
+      <w:proofErr w:type="spellStart"/>
+      <w:r>
+        <w:t>Application.properties</w:t>
+      </w:r>
+      <w:proofErr w:type="spellEnd"/>
+      <w:r>
+        <w:t>) o profile esteja definido como ‘</w:t>
+      </w:r>
+      <w:proofErr w:type="spellStart"/>
+      <w:r>
+        <w:t>dev</w:t>
+      </w:r>
+      <w:proofErr w:type="spellEnd"/>
+      <w:r>
+        <w:t>’, a aplicação irá rodar como ‘</w:t>
+      </w:r>
+      <w:proofErr w:type="spellStart"/>
+      <w:r>
+        <w:t>prod</w:t>
+      </w:r>
+      <w:proofErr w:type="spellEnd"/>
+      <w:r>
+        <w:t xml:space="preserve">’, pois esta é uma configuração do </w:t>
+      </w:r>
+      <w:proofErr w:type="spellStart"/>
+      <w:r>
+        <w:t>Tomcat</w:t>
+      </w:r>
+      <w:proofErr w:type="spellEnd"/>
+      <w:r>
+        <w:t>.</w:t>
+      </w:r>
+    </w:p>
+    <w:p>
+      <w:pPr>
+        <w:jc w:val="both"/>
+      </w:pPr>
+      <w:r>
+        <w:t xml:space="preserve">Vídeo 2.21 - </w:t>
+      </w:r>
+      <w:r>
+        <w:t xml:space="preserve">Criando métodos de </w:t>
+      </w:r>
+      <w:proofErr w:type="spellStart"/>
+      <w:r>
+        <w:t>callback</w:t>
+      </w:r>
+      <w:proofErr w:type="spellEnd"/>
+      <w:r>
+        <w:t xml:space="preserve"> do ciclo de vida dos </w:t>
+      </w:r>
+      <w:proofErr w:type="spellStart"/>
+      <w:r>
+        <w:t>beans</w:t>
+      </w:r>
+      <w:proofErr w:type="spellEnd"/>
+    </w:p>
+    <w:p>
+      <w:pPr>
+        <w:pStyle w:val="PargrafodaLista"/>
+        <w:numPr>
+          <w:ilvl w:val="0"/>
+          <w:numId w:val="13"/>
+        </w:numPr>
+        <w:jc w:val="both"/>
+      </w:pPr>
+      <w:r>
+        <w:t xml:space="preserve">Todo </w:t>
+      </w:r>
+      <w:proofErr w:type="spellStart"/>
+      <w:r>
+        <w:t>bean</w:t>
+      </w:r>
+      <w:proofErr w:type="spellEnd"/>
+      <w:r>
+        <w:t xml:space="preserve"> possui um ciclo de vida – contem fases desde o início de sua existência até o momento que ele deixa de existir.</w:t>
+      </w:r>
+    </w:p>
+    <w:p>
+      <w:pPr>
+        <w:pStyle w:val="PargrafodaLista"/>
+        <w:numPr>
+          <w:ilvl w:val="1"/>
+          <w:numId w:val="13"/>
+        </w:numPr>
+        <w:jc w:val="both"/>
+      </w:pPr>
+      <w:r>
+        <w:t xml:space="preserve">Fase de inicialização do </w:t>
+      </w:r>
+      <w:proofErr w:type="spellStart"/>
+      <w:r>
+        <w:t>bean</w:t>
+      </w:r>
+      <w:proofErr w:type="spellEnd"/>
+    </w:p>
+    <w:p>
+      <w:pPr>
+        <w:pStyle w:val="PargrafodaLista"/>
+        <w:numPr>
+          <w:ilvl w:val="1"/>
+          <w:numId w:val="13"/>
+        </w:numPr>
+        <w:jc w:val="both"/>
+      </w:pPr>
+      <w:r>
+        <w:t xml:space="preserve">Fase de uso do </w:t>
+      </w:r>
+      <w:proofErr w:type="spellStart"/>
+      <w:r>
+        <w:t>bean</w:t>
+      </w:r>
+      <w:proofErr w:type="spellEnd"/>
+    </w:p>
+    <w:p>
+      <w:pPr>
+        <w:pStyle w:val="PargrafodaLista"/>
+        <w:numPr>
+          <w:ilvl w:val="1"/>
+          <w:numId w:val="13"/>
+        </w:numPr>
+        <w:jc w:val="both"/>
+      </w:pPr>
+      <w:r>
+        <w:t xml:space="preserve">Fase de destruição do </w:t>
+      </w:r>
+      <w:proofErr w:type="spellStart"/>
+      <w:r>
+        <w:t>bean</w:t>
+      </w:r>
+      <w:proofErr w:type="spellEnd"/>
+    </w:p>
+    <w:p>
+      <w:pPr>
+        <w:pStyle w:val="PargrafodaLista"/>
+        <w:numPr>
+          <w:ilvl w:val="0"/>
+          <w:numId w:val="13"/>
+        </w:numPr>
+        <w:jc w:val="both"/>
+      </w:pPr>
+      <w:r>
+        <w:t>1ª solução</w:t>
+      </w:r>
+    </w:p>
+    <w:p>
+      <w:pPr>
+        <w:pStyle w:val="PargrafodaLista"/>
+        <w:numPr>
+          <w:ilvl w:val="1"/>
+          <w:numId w:val="13"/>
+        </w:numPr>
+        <w:jc w:val="both"/>
+      </w:pPr>
+      <w:r>
+        <w:t xml:space="preserve">Uso da anotação @PostConstruct para definir um método que deve ser executado quando o </w:t>
+      </w:r>
+      <w:proofErr w:type="spellStart"/>
+      <w:r>
+        <w:t>bean</w:t>
+      </w:r>
+      <w:proofErr w:type="spellEnd"/>
+      <w:r>
+        <w:t xml:space="preserve"> é inicializado (alguma configuração, por exemplo)</w:t>
+      </w:r>
+    </w:p>
+    <w:p>
+      <w:pPr>
+        <w:pStyle w:val="PargrafodaLista"/>
+        <w:numPr>
+          <w:ilvl w:val="1"/>
+          <w:numId w:val="13"/>
+        </w:numPr>
+        <w:jc w:val="both"/>
+      </w:pPr>
+      <w:r>
+        <w:t xml:space="preserve">Uso da anotação @PreDestroy para definir um método para ser executado pouco antes de destruir o </w:t>
+      </w:r>
+      <w:proofErr w:type="spellStart"/>
+      <w:r>
+        <w:t>bean</w:t>
+      </w:r>
+      <w:proofErr w:type="spellEnd"/>
+      <w:r>
+        <w:t xml:space="preserve"> – liberar um recurso, por exemplo.</w:t>
+      </w:r>
+    </w:p>
+    <w:p>
+      <w:pPr>
+        <w:pStyle w:val="PargrafodaLista"/>
+        <w:numPr>
+          <w:ilvl w:val="0"/>
+          <w:numId w:val="13"/>
+        </w:numPr>
+        <w:jc w:val="both"/>
+      </w:pPr>
+      <w:r>
+        <w:t>2ª solução</w:t>
+      </w:r>
+    </w:p>
+    <w:p>
+      <w:pPr>
+        <w:pStyle w:val="PargrafodaLista"/>
+        <w:numPr>
+          <w:ilvl w:val="1"/>
+          <w:numId w:val="13"/>
+        </w:numPr>
+        <w:jc w:val="both"/>
+      </w:pPr>
+      <w:r>
+        <w:t>Criar um classe configuração de serviço</w:t>
+      </w:r>
+    </w:p>
+    <w:p>
+      <w:pPr>
+        <w:pStyle w:val="PargrafodaLista"/>
+        <w:numPr>
+          <w:ilvl w:val="2"/>
+          <w:numId w:val="13"/>
+        </w:numPr>
+        <w:jc w:val="both"/>
+      </w:pPr>
+      <w:proofErr w:type="spellStart"/>
+      <w:r>
+        <w:t>Ex</w:t>
+      </w:r>
+      <w:proofErr w:type="spellEnd"/>
+      <w:r>
+        <w:t xml:space="preserve">: </w:t>
+      </w:r>
+      <w:proofErr w:type="spellStart"/>
+      <w:r>
+        <w:t>ServiceConfig</w:t>
+      </w:r>
+      <w:proofErr w:type="spellEnd"/>
+    </w:p>
+    <w:p>
+      <w:pPr>
+        <w:pStyle w:val="PargrafodaLista"/>
+        <w:numPr>
+          <w:ilvl w:val="1"/>
+          <w:numId w:val="13"/>
+        </w:numPr>
+        <w:jc w:val="both"/>
+      </w:pPr>
+      <w:r>
+        <w:t xml:space="preserve">Criar um método para instanciar o serviço (exemplo: </w:t>
+      </w:r>
+      <w:proofErr w:type="spellStart"/>
+      <w:r>
+        <w:t>ativaçãoClienteService</w:t>
+      </w:r>
+      <w:proofErr w:type="spellEnd"/>
+      <w:r>
+        <w:t>())</w:t>
+      </w:r>
+    </w:p>
+    <w:p>
+      <w:pPr>
+        <w:pStyle w:val="PargrafodaLista"/>
+        <w:numPr>
+          <w:ilvl w:val="1"/>
+          <w:numId w:val="13"/>
+        </w:numPr>
+        <w:jc w:val="both"/>
+      </w:pPr>
+      <w:r>
+        <w:t>Anotar o método com:</w:t>
+      </w:r>
+    </w:p>
+    <w:p>
+      <w:pPr>
+        <w:pStyle w:val="PargrafodaLista"/>
+        <w:ind w:left="1788"/>
+        <w:jc w:val="both"/>
+        <w:rPr>
+          <w:lang w:val="en-US"/>
+        </w:rPr>
+      </w:pPr>
+      <w:r>
+        <w:rPr>
+          <w:rFonts w:ascii="Consolas" w:hAnsi="Consolas" w:cs="Consolas"/>
+          <w:color w:val="646464"/>
+          <w:sz w:val="20"/>
+          <w:szCs w:val="20"/>
+          <w:shd w:val="clear" w:color="auto" w:fill="E8F2FE"/>
+          <w:lang w:val="en-US"/>
+        </w:rPr>
+        <w:t>@Bean</w:t>
+      </w:r>
+      <w:r>
+        <w:rPr>
+          <w:rFonts w:ascii="Consolas" w:hAnsi="Consolas" w:cs="Consolas"/>
+          <w:color w:val="000000"/>
+          <w:sz w:val="20"/>
+          <w:szCs w:val="20"/>
+          <w:shd w:val="clear" w:color="auto" w:fill="E8F2FE"/>
+          <w:lang w:val="en-US"/>
+        </w:rPr>
+        <w:t xml:space="preserve">(initMethod = </w:t>
+      </w:r>
+      <w:r>
+        <w:rPr>
+          <w:rFonts w:ascii="Consolas" w:hAnsi="Consolas" w:cs="Consolas"/>
+          <w:color w:val="2A00FF"/>
+          <w:sz w:val="20"/>
+          <w:szCs w:val="20"/>
+          <w:shd w:val="clear" w:color="auto" w:fill="E8F2FE"/>
+          <w:lang w:val="en-US"/>
+        </w:rPr>
+        <w:t>"</w:t>
+      </w:r>
+      <w:proofErr w:type="spellStart"/>
+      <w:r>
+        <w:rPr>
+          <w:rFonts w:ascii="Consolas" w:hAnsi="Consolas" w:cs="Consolas"/>
+          <w:color w:val="2A00FF"/>
+          <w:sz w:val="20"/>
+          <w:szCs w:val="20"/>
+          <w:shd w:val="clear" w:color="auto" w:fill="E8F2FE"/>
+          <w:lang w:val="en-US"/>
+        </w:rPr>
+        <w:t>init</w:t>
+      </w:r>
+      <w:proofErr w:type="spellEnd"/>
+      <w:r>
+        <w:rPr>
+          <w:rFonts w:ascii="Consolas" w:hAnsi="Consolas" w:cs="Consolas"/>
+          <w:color w:val="2A00FF"/>
+          <w:sz w:val="20"/>
+          <w:szCs w:val="20"/>
+          <w:shd w:val="clear" w:color="auto" w:fill="E8F2FE"/>
+          <w:lang w:val="en-US"/>
+        </w:rPr>
+        <w:t>"</w:t>
+      </w:r>
+      <w:r>
+        <w:rPr>
+          <w:rFonts w:ascii="Consolas" w:hAnsi="Consolas" w:cs="Consolas"/>
+          <w:color w:val="000000"/>
+          <w:sz w:val="20"/>
+          <w:szCs w:val="20"/>
+          <w:shd w:val="clear" w:color="auto" w:fill="E8F2FE"/>
+          <w:lang w:val="en-US"/>
+        </w:rPr>
+        <w:t xml:space="preserve">, </w:t>
+      </w:r>
+      <w:proofErr w:type="spellStart"/>
+      <w:r>
+        <w:rPr>
+          <w:rFonts w:ascii="Consolas" w:hAnsi="Consolas" w:cs="Consolas"/>
+          <w:color w:val="000000"/>
+          <w:sz w:val="20"/>
+          <w:szCs w:val="20"/>
+          <w:shd w:val="clear" w:color="auto" w:fill="E8F2FE"/>
+          <w:lang w:val="en-US"/>
+        </w:rPr>
+        <w:t>destroyMethod</w:t>
+      </w:r>
+      <w:proofErr w:type="spellEnd"/>
+      <w:r>
+        <w:rPr>
+          <w:rFonts w:ascii="Consolas" w:hAnsi="Consolas" w:cs="Consolas"/>
+          <w:color w:val="000000"/>
+          <w:sz w:val="20"/>
+          <w:szCs w:val="20"/>
+          <w:shd w:val="clear" w:color="auto" w:fill="E8F2FE"/>
+          <w:lang w:val="en-US"/>
+        </w:rPr>
+        <w:t xml:space="preserve"> = </w:t>
+      </w:r>
+      <w:r>
+        <w:rPr>
+          <w:rFonts w:ascii="Consolas" w:hAnsi="Consolas" w:cs="Consolas"/>
+          <w:color w:val="2A00FF"/>
+          <w:sz w:val="20"/>
+          <w:szCs w:val="20"/>
+          <w:shd w:val="clear" w:color="auto" w:fill="E8F2FE"/>
+          <w:lang w:val="en-US"/>
+        </w:rPr>
+        <w:t>"destroy"</w:t>
+      </w:r>
+      <w:r>
+        <w:rPr>
+          <w:rFonts w:ascii="Consolas" w:hAnsi="Consolas" w:cs="Consolas"/>
+          <w:color w:val="000000"/>
+          <w:sz w:val="20"/>
+          <w:szCs w:val="20"/>
+          <w:shd w:val="clear" w:color="auto" w:fill="E8F2FE"/>
+          <w:lang w:val="en-US"/>
+        </w:rPr>
+        <w:t>)</w:t>
+      </w:r>
+      <w:r>
+        <w:rPr>
+          <w:rFonts w:ascii="Consolas" w:hAnsi="Consolas" w:cs="Consolas"/>
+          <w:color w:val="000000"/>
+          <w:sz w:val="20"/>
+          <w:szCs w:val="20"/>
+          <w:shd w:val="clear" w:color="auto" w:fill="E8F2FE"/>
+          <w:lang w:val="en-US"/>
+        </w:rPr>
+        <w:t xml:space="preserve"> </w:t>
+      </w:r>
+    </w:p>
+    <w:p>
+      <w:pPr>
+        <w:pStyle w:val="PargrafodaLista"/>
+        <w:numPr>
+          <w:ilvl w:val="1"/>
+          <w:numId w:val="13"/>
+        </w:numPr>
+        <w:jc w:val="both"/>
+      </w:pPr>
+      <w:r>
+        <w:t xml:space="preserve">Retirar @PostConstruct e </w:t>
+      </w:r>
+      <w:proofErr w:type="spellStart"/>
+      <w:r>
+        <w:t>PreDestroy</w:t>
+      </w:r>
+      <w:proofErr w:type="spellEnd"/>
+      <w:r>
+        <w:t xml:space="preserve"> da c</w:t>
+      </w:r>
+      <w:r>
+        <w:t>lasse de serviço</w:t>
+      </w:r>
+    </w:p>
+    <w:p>
+      <w:pPr>
+        <w:pStyle w:val="PargrafodaLista"/>
+        <w:numPr>
+          <w:ilvl w:val="0"/>
+          <w:numId w:val="13"/>
+        </w:numPr>
+        <w:jc w:val="both"/>
+      </w:pPr>
+      <w:r>
+        <w:lastRenderedPageBreak/>
+        <w:t>3ª solução (mas não muito recomendada</w:t>
+      </w:r>
+    </w:p>
+    <w:p>
+      <w:pPr>
+        <w:pStyle w:val="PargrafodaLista"/>
+        <w:numPr>
+          <w:ilvl w:val="1"/>
+          <w:numId w:val="13"/>
+        </w:numPr>
+        <w:jc w:val="both"/>
+      </w:pPr>
+      <w:r>
+        <w:t xml:space="preserve">Implementar a interface </w:t>
+      </w:r>
+      <w:proofErr w:type="spellStart"/>
+      <w:r>
+        <w:t>InitializingBean</w:t>
+      </w:r>
+      <w:proofErr w:type="spellEnd"/>
+      <w:r>
+        <w:t xml:space="preserve"> e </w:t>
+      </w:r>
+      <w:proofErr w:type="spellStart"/>
+      <w:r>
+        <w:t>DisposableBean</w:t>
+      </w:r>
+      <w:proofErr w:type="spellEnd"/>
+      <w:r>
+        <w:t xml:space="preserve"> na classe MB (</w:t>
+      </w:r>
+      <w:proofErr w:type="spellStart"/>
+      <w:r>
+        <w:t>bean</w:t>
+      </w:r>
+      <w:proofErr w:type="spellEnd"/>
+      <w:r>
+        <w:t xml:space="preserve"> gerenciável – neste exemplo </w:t>
+      </w:r>
+      <w:proofErr w:type="spellStart"/>
+      <w:r>
+        <w:t>AtivacaoClienteService</w:t>
+      </w:r>
+      <w:proofErr w:type="spellEnd"/>
+      <w:r>
+        <w:t>)</w:t>
+      </w:r>
+    </w:p>
+    <w:p>
+      <w:pPr>
+        <w:pStyle w:val="PargrafodaLista"/>
+        <w:ind w:left="1788"/>
+        <w:jc w:val="both"/>
+      </w:pPr>
+    </w:p>
+    <w:p>
+      <w:pPr>
+        <w:jc w:val="both"/>
+      </w:pPr>
+      <w:r>
+        <w:drawing>
+          <wp:inline distT="0" distB="0" distL="0" distR="0" wp14:anchorId="50678EBC" wp14:editId="1C997FD8">
+            <wp:extent cx="5400040" cy="154305"/>
+            <wp:effectExtent l="0" t="0" r="0" b="0"/>
+            <wp:docPr id="6" name="Imagem 6"/>
+            <wp:cNvGraphicFramePr>
+              <a:graphicFrameLocks xmlns:a="http://schemas.openxmlformats.org/drawingml/2006/main" noChangeAspect="1"/>
+            </wp:cNvGraphicFramePr>
+            <a:graphic xmlns:a="http://schemas.openxmlformats.org/drawingml/2006/main">
+              <a:graphicData uri="http://schemas.openxmlformats.org/drawingml/2006/picture">
+                <pic:pic xmlns:pic="http://schemas.openxmlformats.org/drawingml/2006/picture">
+                  <pic:nvPicPr>
+                    <pic:cNvPr id="1" name=""/>
+                    <pic:cNvPicPr/>
+                  </pic:nvPicPr>
+                  <pic:blipFill>
+                    <a:blip r:embed="rId7"/>
+                    <a:stretch>
+                      <a:fillRect/>
+                    </a:stretch>
+                  </pic:blipFill>
+                  <pic:spPr>
+                    <a:xfrm>
+                      <a:off x="0" y="0"/>
+                      <a:ext cx="5400040" cy="154305"/>
+                    </a:xfrm>
+                    <a:prstGeom prst="rect">
+                      <a:avLst/>
+                    </a:prstGeom>
+                  </pic:spPr>
+                </pic:pic>
+              </a:graphicData>
+            </a:graphic>
+          </wp:inline>
+        </w:drawing>
+      </w:r>
+    </w:p>
+    <w:p>
+      <w:pPr>
+        <w:jc w:val="both"/>
+      </w:pPr>
+      <w:r>
+        <w:t xml:space="preserve">Vídeo 2.22 - </w:t>
+      </w:r>
+      <w:r>
+        <w:t>Publicando e consumindo eventos customizados</w:t>
+      </w:r>
+    </w:p>
+    <w:p>
+      <w:pPr>
+        <w:pStyle w:val="PargrafodaLista"/>
+        <w:numPr>
+          <w:ilvl w:val="0"/>
+          <w:numId w:val="14"/>
+        </w:numPr>
+        <w:jc w:val="both"/>
+      </w:pPr>
+      <w:r>
+        <w:t xml:space="preserve">Design </w:t>
+      </w:r>
+      <w:proofErr w:type="spellStart"/>
+      <w:r>
+        <w:t>Pattern</w:t>
+      </w:r>
+      <w:proofErr w:type="spellEnd"/>
+      <w:r>
+        <w:t xml:space="preserve"> – </w:t>
+      </w:r>
+      <w:proofErr w:type="spellStart"/>
+      <w:r>
+        <w:t>Observer</w:t>
+      </w:r>
+      <w:proofErr w:type="spellEnd"/>
+    </w:p>
+    <w:p>
+      <w:pPr>
+        <w:pStyle w:val="PargrafodaLista"/>
+        <w:numPr>
+          <w:ilvl w:val="0"/>
+          <w:numId w:val="14"/>
+        </w:numPr>
+        <w:jc w:val="both"/>
+      </w:pPr>
+      <w:r>
+        <w:t xml:space="preserve">Uso de </w:t>
+      </w:r>
+      <w:proofErr w:type="spellStart"/>
+      <w:r>
+        <w:t>ApplicationEventPublisher</w:t>
+      </w:r>
+      <w:proofErr w:type="spellEnd"/>
+      <w:r>
+        <w:t xml:space="preserve"> para executar vários serviços sem precisar explicitar qual</w:t>
+      </w:r>
+    </w:p>
+    <w:p>
+      <w:pPr>
+        <w:pStyle w:val="PargrafodaLista"/>
+        <w:numPr>
+          <w:ilvl w:val="0"/>
+          <w:numId w:val="14"/>
+        </w:numPr>
+        <w:jc w:val="both"/>
+      </w:pPr>
+      <w:r>
+        <w:t xml:space="preserve">O </w:t>
+      </w:r>
+      <w:proofErr w:type="spellStart"/>
+      <w:r>
+        <w:t>EventPublisher</w:t>
+      </w:r>
+      <w:proofErr w:type="spellEnd"/>
+      <w:r>
+        <w:t xml:space="preserve"> é um componente </w:t>
+      </w:r>
+      <w:proofErr w:type="spellStart"/>
+      <w:r>
+        <w:t>spring</w:t>
+      </w:r>
+      <w:proofErr w:type="spellEnd"/>
+      <w:r>
+        <w:t xml:space="preserve"> que fica ouvindo os sinais. </w:t>
+      </w:r>
+      <w:proofErr w:type="spellStart"/>
+      <w:r>
+        <w:t>Alguem</w:t>
+      </w:r>
+      <w:proofErr w:type="spellEnd"/>
+      <w:r>
+        <w:t xml:space="preserve"> terá que enviar o sinal de notificação para executar um método adequado (neste exemplo: </w:t>
+      </w:r>
+      <w:proofErr w:type="spellStart"/>
+      <w:r>
+        <w:t>publishEvent</w:t>
+      </w:r>
+      <w:proofErr w:type="spellEnd"/>
+      <w:r>
+        <w:t>)</w:t>
+      </w:r>
+    </w:p>
+    <w:p>
+      <w:pPr>
+        <w:jc w:val="both"/>
+      </w:pPr>
+      <w:r>
+        <w:t xml:space="preserve">Vídeo 2.23 - </w:t>
+      </w:r>
+      <w:r>
+        <w:t xml:space="preserve">Configurando projetos Spring Boot com o </w:t>
+      </w:r>
+      <w:proofErr w:type="spellStart"/>
+      <w:r>
+        <w:t>application.properties</w:t>
+      </w:r>
+      <w:proofErr w:type="spellEnd"/>
+    </w:p>
+    <w:p>
+      <w:pPr>
+        <w:pStyle w:val="PargrafodaLista"/>
+        <w:numPr>
+          <w:ilvl w:val="0"/>
+          <w:numId w:val="15"/>
+        </w:numPr>
+        <w:jc w:val="both"/>
+      </w:pPr>
+      <w:r>
+        <w:t xml:space="preserve">Serve para definir configuração que não deveriam estar presas ao código fonte </w:t>
+      </w:r>
+      <w:proofErr w:type="spellStart"/>
+      <w:r>
+        <w:t>java</w:t>
+      </w:r>
+      <w:proofErr w:type="spellEnd"/>
+      <w:r>
+        <w:t xml:space="preserve"> (isso oferece uma dinâmica melhor para configurações do sistema).</w:t>
+      </w:r>
+    </w:p>
+    <w:p>
+      <w:pPr>
+        <w:pStyle w:val="PargrafodaLista"/>
+        <w:numPr>
+          <w:ilvl w:val="0"/>
+          <w:numId w:val="15"/>
+        </w:numPr>
+        <w:jc w:val="both"/>
+        <w:rPr>
+          <w:lang w:val="en-US"/>
+        </w:rPr>
+      </w:pPr>
+      <w:r>
+        <w:rPr>
+          <w:lang w:val="en-US"/>
+        </w:rPr>
+        <w:t xml:space="preserve">Properties do spring: </w:t>
+      </w:r>
+      <w:hyperlink r:id="rId8" w:history="1">
+        <w:r>
+          <w:rPr>
+            <w:rStyle w:val="Hyperlink"/>
+            <w:lang w:val="en-US"/>
+          </w:rPr>
+          <w:t>https://docs.spring.io/spring-boot/docs/current/reference/html/appendix-application-properties.html</w:t>
+        </w:r>
+      </w:hyperlink>
+    </w:p>
+    <w:p>
+      <w:pPr>
+        <w:pStyle w:val="PargrafodaLista"/>
+        <w:numPr>
+          <w:ilvl w:val="0"/>
+          <w:numId w:val="15"/>
+        </w:numPr>
+        <w:jc w:val="both"/>
+      </w:pPr>
+      <w:r>
+        <w:t>Qualquer uma dessas propriedades poderá ser alterada</w:t>
+      </w:r>
+    </w:p>
+    <w:p>
+      <w:pPr>
+        <w:pStyle w:val="PargrafodaLista"/>
+        <w:numPr>
+          <w:ilvl w:val="1"/>
+          <w:numId w:val="15"/>
+        </w:numPr>
+        <w:jc w:val="both"/>
+      </w:pPr>
+      <w:r>
+        <w:t xml:space="preserve">Por exemplo: </w:t>
+      </w:r>
+      <w:proofErr w:type="spellStart"/>
+      <w:r>
+        <w:t>server.port</w:t>
+      </w:r>
+      <w:proofErr w:type="spellEnd"/>
+      <w:r>
+        <w:t>: 8080</w:t>
+      </w:r>
+    </w:p>
+    <w:p>
+      <w:pPr>
+        <w:jc w:val="both"/>
+      </w:pPr>
+      <w:r>
+        <w:t xml:space="preserve">Vídeo 2.24 - </w:t>
+      </w:r>
+      <w:r>
+        <w:t>Substituindo propriedades via linha de comando e variáveis de ambiente</w:t>
+      </w:r>
+    </w:p>
+    <w:p>
+      <w:pPr>
+        <w:pStyle w:val="PargrafodaLista"/>
+        <w:numPr>
+          <w:ilvl w:val="0"/>
+          <w:numId w:val="16"/>
+        </w:numPr>
+        <w:jc w:val="both"/>
+      </w:pPr>
+      <w:r>
+        <w:t xml:space="preserve">Usando o comando set para criar uma variável de ambiente. </w:t>
+      </w:r>
+    </w:p>
+    <w:p>
+      <w:pPr>
+        <w:pStyle w:val="PargrafodaLista"/>
+        <w:numPr>
+          <w:ilvl w:val="0"/>
+          <w:numId w:val="16"/>
+        </w:numPr>
+        <w:jc w:val="both"/>
+      </w:pPr>
+      <w:r>
+        <w:t>Exemplo</w:t>
+      </w:r>
+    </w:p>
+    <w:p>
+      <w:pPr>
+        <w:pStyle w:val="PargrafodaLista"/>
+        <w:jc w:val="both"/>
+        <w:rPr>
+          <w:rFonts w:ascii="Courier New" w:hAnsi="Courier New" w:cs="Courier New"/>
+          <w:lang w:val="en-US"/>
+        </w:rPr>
+      </w:pPr>
+      <w:r>
+        <w:rPr>
+          <w:rFonts w:ascii="Courier New" w:hAnsi="Courier New" w:cs="Courier New"/>
+          <w:lang w:val="en-US"/>
+        </w:rPr>
+        <w:t>C:\&gt;set SERVER_PORT=8082</w:t>
+      </w:r>
+    </w:p>
+    <w:p>
+      <w:pPr>
+        <w:pStyle w:val="PargrafodaLista"/>
+        <w:numPr>
+          <w:ilvl w:val="0"/>
+          <w:numId w:val="16"/>
+        </w:numPr>
+        <w:jc w:val="both"/>
+      </w:pPr>
+      <w:proofErr w:type="spellStart"/>
+      <w:r>
+        <w:t>Obs</w:t>
+      </w:r>
+      <w:proofErr w:type="spellEnd"/>
+      <w:r>
+        <w:t>: esta vídeo não meche no código fonte da aplicação, apenas em instruções do prompt do comando.</w:t>
+      </w:r>
+    </w:p>
+    <w:p>
+      <w:pPr>
+        <w:jc w:val="both"/>
+      </w:pPr>
+      <w:r>
+        <w:t xml:space="preserve">Vídeo 2.25 - </w:t>
+      </w:r>
+      <w:r>
+        <w:t>Criando e acessando propriedades customizadas com @Value</w:t>
+      </w:r>
+    </w:p>
+    <w:p>
+      <w:pPr>
+        <w:pStyle w:val="PargrafodaLista"/>
+        <w:numPr>
+          <w:ilvl w:val="0"/>
+          <w:numId w:val="16"/>
+        </w:numPr>
+        <w:jc w:val="both"/>
+      </w:pPr>
+      <w:r>
+        <w:t xml:space="preserve">Nesta aula é mostrada como criar </w:t>
+      </w:r>
+      <w:r>
+        <w:t xml:space="preserve">e usar propriedades customizadas no arquivo </w:t>
+      </w:r>
+      <w:proofErr w:type="spellStart"/>
+      <w:r>
+        <w:rPr>
+          <w:b/>
+          <w:bCs/>
+          <w:i/>
+          <w:iCs/>
+        </w:rPr>
+        <w:t>application.properties</w:t>
+      </w:r>
+      <w:proofErr w:type="spellEnd"/>
+    </w:p>
+    <w:p>
+      <w:pPr>
+        <w:jc w:val="both"/>
+      </w:pPr>
+      <w:r>
+        <w:t xml:space="preserve">Vídeo 2.26 - </w:t>
+      </w:r>
+      <w:r>
+        <w:t>Acessando propriedades com @ConfigurationProperties</w:t>
+      </w:r>
+    </w:p>
+    <w:p>
+      <w:pPr>
+        <w:pStyle w:val="PargrafodaLista"/>
+        <w:numPr>
+          <w:ilvl w:val="0"/>
+          <w:numId w:val="16"/>
+        </w:numPr>
+        <w:jc w:val="both"/>
+      </w:pPr>
+      <w:r>
+        <w:t>Criação de uma classe para configuração de propriedades. Para facilitar e não precisar nominar a propriedade toda vez que precisar usa-la.</w:t>
+      </w:r>
+    </w:p>
+    <w:p>
+      <w:pPr>
+        <w:pStyle w:val="PargrafodaLista"/>
+        <w:numPr>
+          <w:ilvl w:val="0"/>
+          <w:numId w:val="16"/>
+        </w:numPr>
+        <w:jc w:val="both"/>
+      </w:pPr>
+      <w:r>
+        <w:t xml:space="preserve">Uso da anotação @ConfigurationProperties </w:t>
+      </w:r>
+    </w:p>
+    <w:p>
+      <w:pPr>
+        <w:jc w:val="both"/>
+      </w:pPr>
+      <w:r>
+        <w:t xml:space="preserve">Vídeo 2.27 - </w:t>
+      </w:r>
+      <w:r>
+        <w:t>Alterando a configuração do projeto dependendo do ambiente (com Spring Profiles)</w:t>
+      </w:r>
+    </w:p>
+    <w:p>
+      <w:pPr>
+        <w:pStyle w:val="PargrafodaLista"/>
+        <w:numPr>
+          <w:ilvl w:val="0"/>
+          <w:numId w:val="17"/>
+        </w:numPr>
+        <w:jc w:val="both"/>
+      </w:pPr>
+      <w:r>
+        <w:t xml:space="preserve">Foram criados dois arquivos </w:t>
+      </w:r>
+      <w:proofErr w:type="spellStart"/>
+      <w:r>
+        <w:t>properties</w:t>
+      </w:r>
+      <w:proofErr w:type="spellEnd"/>
+    </w:p>
+    <w:p>
+      <w:pPr>
+        <w:pStyle w:val="PargrafodaLista"/>
+        <w:numPr>
+          <w:ilvl w:val="1"/>
+          <w:numId w:val="17"/>
+        </w:numPr>
+        <w:jc w:val="both"/>
+      </w:pPr>
+      <w:r>
+        <w:t>Application-</w:t>
+      </w:r>
+      <w:proofErr w:type="spellStart"/>
+      <w:r>
+        <w:t>development</w:t>
+      </w:r>
+      <w:proofErr w:type="spellEnd"/>
+      <w:r>
+        <w:t xml:space="preserve"> – configurações para tempo de desenvolvimento</w:t>
+      </w:r>
+    </w:p>
+    <w:p>
+      <w:pPr>
+        <w:pStyle w:val="PargrafodaLista"/>
+        <w:numPr>
+          <w:ilvl w:val="1"/>
+          <w:numId w:val="17"/>
+        </w:numPr>
+        <w:jc w:val="both"/>
+      </w:pPr>
+      <w:r>
+        <w:t>Application-</w:t>
+      </w:r>
+      <w:proofErr w:type="spellStart"/>
+      <w:r>
+        <w:t>production</w:t>
+      </w:r>
+      <w:proofErr w:type="spellEnd"/>
+      <w:r>
+        <w:t xml:space="preserve"> – configuração para tempo de produção – o que realmente vai ser executado no cliente</w:t>
+      </w:r>
+    </w:p>
+    <w:p>
+      <w:pPr>
+        <w:pStyle w:val="PargrafodaLista"/>
+        <w:numPr>
+          <w:ilvl w:val="1"/>
+          <w:numId w:val="17"/>
+        </w:numPr>
+        <w:jc w:val="both"/>
+      </w:pPr>
+      <w:r>
+        <w:t xml:space="preserve">No arquivo </w:t>
+      </w:r>
+      <w:proofErr w:type="spellStart"/>
+      <w:r>
+        <w:t>application.properties</w:t>
+      </w:r>
+      <w:proofErr w:type="spellEnd"/>
+      <w:r>
+        <w:t xml:space="preserve"> configura-se uma propriedade para usar produção ou </w:t>
+      </w:r>
+      <w:proofErr w:type="spellStart"/>
+      <w:r>
+        <w:t>development</w:t>
+      </w:r>
+      <w:proofErr w:type="spellEnd"/>
+      <w:r>
+        <w:t>.</w:t>
+      </w:r>
+    </w:p>
+    <w:p>
+      <w:pPr>
+        <w:pStyle w:val="PargrafodaLista"/>
+        <w:numPr>
+          <w:ilvl w:val="1"/>
+          <w:numId w:val="17"/>
+        </w:numPr>
+        <w:jc w:val="both"/>
+      </w:pPr>
+      <w:r>
+        <w:t>Nestes arquivos evitar colocar dados sensíveis, como senhas e outros.</w:t>
+      </w:r>
+    </w:p>
+    <w:p>
+      <w:pPr>
+        <w:pStyle w:val="PargrafodaLista"/>
+        <w:numPr>
+          <w:ilvl w:val="0"/>
+          <w:numId w:val="17"/>
+        </w:numPr>
+        <w:jc w:val="both"/>
+      </w:pPr>
+      <w:r>
+        <w:lastRenderedPageBreak/>
+        <w:t>O arquivo de propriedades a ser executado também pode ser definido pela configuração do arquivo de distribuição do container ... ver figura a seguir:</w:t>
+      </w:r>
+    </w:p>
+    <w:p>
+      <w:pPr>
+        <w:pStyle w:val="PargrafodaLista"/>
+        <w:jc w:val="both"/>
+      </w:pPr>
+      <w:r>
+        <w:drawing>
+          <wp:inline distT="0" distB="0" distL="0" distR="0" wp14:anchorId="686451E5" wp14:editId="1C7C5756">
+            <wp:extent cx="5400040" cy="3724910"/>
+            <wp:effectExtent l="0" t="0" r="0" b="8890"/>
+            <wp:docPr id="7" name="Imagem 7"/>
+            <wp:cNvGraphicFramePr>
+              <a:graphicFrameLocks xmlns:a="http://schemas.openxmlformats.org/drawingml/2006/main" noChangeAspect="1"/>
+            </wp:cNvGraphicFramePr>
+            <a:graphic xmlns:a="http://schemas.openxmlformats.org/drawingml/2006/main">
+              <a:graphicData uri="http://schemas.openxmlformats.org/drawingml/2006/picture">
+                <pic:pic xmlns:pic="http://schemas.openxmlformats.org/drawingml/2006/picture">
+                  <pic:nvPicPr>
+                    <pic:cNvPr id="1" name=""/>
+                    <pic:cNvPicPr/>
+                  </pic:nvPicPr>
+                  <pic:blipFill>
+                    <a:blip r:embed="rId9"/>
+                    <a:stretch>
+                      <a:fillRect/>
+                    </a:stretch>
+                  </pic:blipFill>
+                  <pic:spPr>
+                    <a:xfrm>
+                      <a:off x="0" y="0"/>
+                      <a:ext cx="5400040" cy="3724910"/>
+                    </a:xfrm>
+                    <a:prstGeom prst="rect">
+                      <a:avLst/>
+                    </a:prstGeom>
+                  </pic:spPr>
+                </pic:pic>
+              </a:graphicData>
+            </a:graphic>
+          </wp:inline>
+        </w:drawing>
+      </w:r>
+    </w:p>
+    <w:p>
+      <w:pPr>
+        <w:pStyle w:val="PargrafodaLista"/>
+        <w:jc w:val="both"/>
+      </w:pPr>
+      <w:r>
+        <w:rPr>
+          <w:noProof/>
+        </w:rPr>
+        <w:drawing>
+          <wp:inline distT="0" distB="0" distL="0" distR="0" wp14:anchorId="0471F31C" wp14:editId="63E898AA">
+            <wp:extent cx="5400040" cy="4349115"/>
+            <wp:effectExtent l="0" t="0" r="0" b="0"/>
+            <wp:docPr id="8" name="Imagem 8"/>
+            <wp:cNvGraphicFramePr>
+              <a:graphicFrameLocks xmlns:a="http://schemas.openxmlformats.org/drawingml/2006/main" noChangeAspect="1"/>
+            </wp:cNvGraphicFramePr>
+            <a:graphic xmlns:a="http://schemas.openxmlformats.org/drawingml/2006/main">
+              <a:graphicData uri="http://schemas.openxmlformats.org/drawingml/2006/picture">
+                <pic:pic xmlns:pic="http://schemas.openxmlformats.org/drawingml/2006/picture">
+                  <pic:nvPicPr>
+                    <pic:cNvPr id="1" name=""/>
+                    <pic:cNvPicPr/>
+                  </pic:nvPicPr>
+                  <pic:blipFill>
+                    <a:blip r:embed="rId10"/>
+                    <a:stretch>
+                      <a:fillRect/>
+                    </a:stretch>
+                  </pic:blipFill>
+                  <pic:spPr>
+                    <a:xfrm>
+                      <a:off x="0" y="0"/>
+                      <a:ext cx="5400040" cy="4349115"/>
+                    </a:xfrm>
+                    <a:prstGeom prst="rect">
+                      <a:avLst/>
+                    </a:prstGeom>
+                  </pic:spPr>
+                </pic:pic>
+              </a:graphicData>
+            </a:graphic>
+          </wp:inline>
+        </w:drawing>
+      </w:r>
+    </w:p>
+    <w:p>
+      <w:pPr>
+        <w:pStyle w:val="PargrafodaLista"/>
+        <w:jc w:val="both"/>
+      </w:pPr>
+    </w:p>
+    <w:p>
+      <w:pPr>
+        <w:pStyle w:val="PargrafodaLista"/>
+        <w:jc w:val="both"/>
+      </w:pPr>
+    </w:p>
+    <w:p>
+      <w:pPr>
+        <w:jc w:val="both"/>
+      </w:pPr>
+      <w:r>
+        <w:lastRenderedPageBreak/>
+        <w:t xml:space="preserve">Vídeo 2.28 </w:t>
+      </w:r>
+      <w:r>
+        <w:t>–</w:t>
+      </w:r>
+      <w:r>
+        <w:t xml:space="preserve"> </w:t>
+      </w:r>
+    </w:p>
+    <w:p>
+      <w:pPr>
+        <w:pStyle w:val="PargrafodaLista"/>
+        <w:numPr>
+          <w:ilvl w:val="0"/>
+          <w:numId w:val="17"/>
+        </w:numPr>
+        <w:jc w:val="both"/>
+      </w:pPr>
+      <w:r>
+        <w:t>Executando com profiles pela l</w:t>
+      </w:r>
+      <w:r>
+        <w:t>inha de comando</w:t>
+      </w:r>
+    </w:p>
+    <w:p>
+      <w:pPr>
+        <w:pStyle w:val="PargrafodaLista"/>
+        <w:numPr>
+          <w:ilvl w:val="1"/>
+          <w:numId w:val="17"/>
+        </w:numPr>
+        <w:jc w:val="both"/>
+        <w:rPr>
+          <w:lang w:val="en-US"/>
+        </w:rPr>
+      </w:pPr>
+      <w:r>
+        <w:rPr>
+          <w:lang w:val="en-US"/>
+        </w:rPr>
+        <w:t>java -jar myalgafood-api-0.0.1-SNAPSHOT.jar --</w:t>
+      </w:r>
+      <w:proofErr w:type="spellStart"/>
+      <w:r>
+        <w:rPr>
+          <w:lang w:val="en-US"/>
+        </w:rPr>
+        <w:t>s</w:t>
+      </w:r>
+      <w:r>
+        <w:rPr>
+          <w:lang w:val="en-US"/>
+        </w:rPr>
+        <w:t>pring.profiles.active</w:t>
+      </w:r>
+      <w:proofErr w:type="spellEnd"/>
+      <w:r>
+        <w:rPr>
+          <w:lang w:val="en-US"/>
+        </w:rPr>
+        <w:t>=production</w:t>
+      </w:r>
+    </w:p>
+    <w:p>
+      <w:pPr>
+        <w:ind w:left="360"/>
+        <w:jc w:val="both"/>
+      </w:pPr>
+      <w:r>
+        <w:t>ou definindo uma variável de a</w:t>
+      </w:r>
+      <w:r>
+        <w:t xml:space="preserve">mbiente com </w:t>
+      </w:r>
+    </w:p>
+    <w:p>
+      <w:pPr>
+        <w:pStyle w:val="PargrafodaLista"/>
+        <w:jc w:val="both"/>
+        <w:rPr>
+          <w:rFonts w:ascii="Courier New" w:hAnsi="Courier New" w:cs="Courier New"/>
+          <w:lang w:val="en-US"/>
+        </w:rPr>
+      </w:pPr>
+      <w:r>
+        <w:tab/>
+      </w:r>
+      <w:r>
+        <w:tab/>
+      </w:r>
+      <w:r>
+        <w:rPr>
+          <w:rFonts w:ascii="Courier New" w:hAnsi="Courier New" w:cs="Courier New"/>
+          <w:lang w:val="en-US"/>
+        </w:rPr>
+        <w:t xml:space="preserve">C:\&gt;set </w:t>
+      </w:r>
+      <w:r>
+        <w:rPr>
+          <w:rFonts w:ascii="Courier New" w:hAnsi="Courier New" w:cs="Courier New"/>
+          <w:lang w:val="en-US"/>
+        </w:rPr>
+        <w:t>SPRING_PROFILES_ACTIVE</w:t>
+      </w:r>
+      <w:r>
+        <w:rPr>
+          <w:rFonts w:ascii="Courier New" w:hAnsi="Courier New" w:cs="Courier New"/>
+          <w:lang w:val="en-US"/>
+        </w:rPr>
+        <w:t>=</w:t>
+      </w:r>
+      <w:r>
+        <w:rPr>
+          <w:rFonts w:ascii="Courier New" w:hAnsi="Courier New" w:cs="Courier New"/>
+          <w:lang w:val="en-US"/>
+        </w:rPr>
+        <w:t>production</w:t>
+      </w:r>
+    </w:p>
+    <w:p>
+      <w:pPr>
+        <w:ind w:left="360"/>
+        <w:jc w:val="both"/>
+        <w:rPr>
+          <w:lang w:val="en-US"/>
+        </w:rPr>
       </w:pPr>
     </w:p>
     <w:sectPr>
@@ -3278,6 +5455,119 @@
 <file path=word/numbering.xml><?xml version="1.0" encoding="utf-8"?>
 <w:numbering xmlns:wpc="http://schemas.microsoft.com/office/word/2010/wordprocessingCanvas" xmlns:cx="http://schemas.microsoft.com/office/drawing/2014/chartex" xmlns:cx1="http://schemas.microsoft.com/office/drawing/2015/9/8/chartex" xmlns:cx2="http://schemas.microsoft.com/office/drawing/2015/10/21/chartex" xmlns:cx3="http://schemas.microsoft.com/office/drawing/2016/5/9/chartex" xmlns:cx4="http://schemas.microsoft.com/office/drawing/2016/5/10/chartex" xmlns:cx5="http://schemas.microsoft.com/office/drawing/2016/5/11/chartex" xmlns:cx6="http://schemas.microsoft.com/office/drawing/2016/5/12/chartex" xmlns:cx7="http://schemas.microsoft.com/office/drawing/2016/5/13/chartex" xmlns:cx8="http://schemas.microsoft.com/office/drawing/2016/5/14/chartex" xmlns:mc="http://schemas.openxmlformats.org/markup-compatibility/2006" xmlns:aink="http://schemas.microsoft.com/office/drawing/2016/ink" xmlns:am3d="http://schemas.microsoft.com/office/drawing/2017/model3d" xmlns:o="urn:schemas-microsoft-com:office:office" xmlns:r="http://schemas.openxmlformats.org/officeDocument/2006/relationships" xmlns:m="http://schemas.openxmlformats.org/officeDocument/2006/math" xmlns:v="urn:schemas-microsoft-com:vml" xmlns:wp14="http://schemas.microsoft.com/office/word/2010/wordprocessingDrawing" xmlns:wp="http://schemas.openxmlformats.org/drawingml/2006/wordprocessingDrawing" xmlns:w10="urn:schemas-microsoft-com:office:word" xmlns:w="http://schemas.openxmlformats.org/wordprocessingml/2006/main" xmlns:w14="http://schemas.microsoft.com/office/word/2010/wordml" xmlns:w15="http://schemas.microsoft.com/office/word/2012/wordml" xmlns:w16cex="http://schemas.microsoft.com/office/word/2018/wordml/cex" xmlns:w16cid="http://schemas.microsoft.com/office/word/2016/wordml/cid" xmlns:w16="http://schemas.microsoft.com/office/word/2018/wordml" xmlns:w16se="http://schemas.microsoft.com/office/word/2015/wordml/symex" xmlns:wpg="http://schemas.microsoft.com/office/word/2010/wordprocessingGroup" xmlns:wpi="http://schemas.microsoft.com/office/word/2010/wordprocessingInk" xmlns:wne="http://schemas.microsoft.com/office/word/2006/wordml" xmlns:wps="http://schemas.microsoft.com/office/word/2010/wordprocessingShape" mc:Ignorable="w14 w15 w16se w16cid w16 w16cex wp14">
   <w:abstractNum w:abstractNumId="0" w15:restartNumberingAfterBreak="0">
+    <w:nsid w:val="05350090"/>
+    <w:multiLevelType w:val="hybridMultilevel"/>
+    <w:tmpl w:val="841C9AA6"/>
+    <w:lvl w:ilvl="0" w:tplc="04160001">
+      <w:start w:val="1"/>
+      <w:numFmt w:val="bullet"/>
+      <w:lvlText w:val=""/>
+      <w:lvlJc w:val="left"/>
+      <w:pPr>
+        <w:ind w:left="1068" w:hanging="360"/>
+      </w:pPr>
+      <w:rPr>
+        <w:rFonts w:ascii="Symbol" w:hAnsi="Symbol" w:hint="default"/>
+      </w:rPr>
+    </w:lvl>
+    <w:lvl w:ilvl="1" w:tplc="04160003">
+      <w:start w:val="1"/>
+      <w:numFmt w:val="bullet"/>
+      <w:lvlText w:val="o"/>
+      <w:lvlJc w:val="left"/>
+      <w:pPr>
+        <w:ind w:left="1788" w:hanging="360"/>
+      </w:pPr>
+      <w:rPr>
+        <w:rFonts w:ascii="Courier New" w:hAnsi="Courier New" w:cs="Courier New" w:hint="default"/>
+      </w:rPr>
+    </w:lvl>
+    <w:lvl w:ilvl="2" w:tplc="04160005">
+      <w:start w:val="1"/>
+      <w:numFmt w:val="bullet"/>
+      <w:lvlText w:val=""/>
+      <w:lvlJc w:val="left"/>
+      <w:pPr>
+        <w:ind w:left="2508" w:hanging="360"/>
+      </w:pPr>
+      <w:rPr>
+        <w:rFonts w:ascii="Wingdings" w:hAnsi="Wingdings" w:hint="default"/>
+      </w:rPr>
+    </w:lvl>
+    <w:lvl w:ilvl="3" w:tplc="04160001" w:tentative="1">
+      <w:start w:val="1"/>
+      <w:numFmt w:val="bullet"/>
+      <w:lvlText w:val=""/>
+      <w:lvlJc w:val="left"/>
+      <w:pPr>
+        <w:ind w:left="3228" w:hanging="360"/>
+      </w:pPr>
+      <w:rPr>
+        <w:rFonts w:ascii="Symbol" w:hAnsi="Symbol" w:hint="default"/>
+      </w:rPr>
+    </w:lvl>
+    <w:lvl w:ilvl="4" w:tplc="04160003" w:tentative="1">
+      <w:start w:val="1"/>
+      <w:numFmt w:val="bullet"/>
+      <w:lvlText w:val="o"/>
+      <w:lvlJc w:val="left"/>
+      <w:pPr>
+        <w:ind w:left="3948" w:hanging="360"/>
+      </w:pPr>
+      <w:rPr>
+        <w:rFonts w:ascii="Courier New" w:hAnsi="Courier New" w:cs="Courier New" w:hint="default"/>
+      </w:rPr>
+    </w:lvl>
+    <w:lvl w:ilvl="5" w:tplc="04160005" w:tentative="1">
+      <w:start w:val="1"/>
+      <w:numFmt w:val="bullet"/>
+      <w:lvlText w:val=""/>
+      <w:lvlJc w:val="left"/>
+      <w:pPr>
+        <w:ind w:left="4668" w:hanging="360"/>
+      </w:pPr>
+      <w:rPr>
+        <w:rFonts w:ascii="Wingdings" w:hAnsi="Wingdings" w:hint="default"/>
+      </w:rPr>
+    </w:lvl>
+    <w:lvl w:ilvl="6" w:tplc="04160001" w:tentative="1">
+      <w:start w:val="1"/>
+      <w:numFmt w:val="bullet"/>
+      <w:lvlText w:val=""/>
+      <w:lvlJc w:val="left"/>
+      <w:pPr>
+        <w:ind w:left="5388" w:hanging="360"/>
+      </w:pPr>
+      <w:rPr>
+        <w:rFonts w:ascii="Symbol" w:hAnsi="Symbol" w:hint="default"/>
+      </w:rPr>
+    </w:lvl>
+    <w:lvl w:ilvl="7" w:tplc="04160003" w:tentative="1">
+      <w:start w:val="1"/>
+      <w:numFmt w:val="bullet"/>
+      <w:lvlText w:val="o"/>
+      <w:lvlJc w:val="left"/>
+      <w:pPr>
+        <w:ind w:left="6108" w:hanging="360"/>
+      </w:pPr>
+      <w:rPr>
+        <w:rFonts w:ascii="Courier New" w:hAnsi="Courier New" w:cs="Courier New" w:hint="default"/>
+      </w:rPr>
+    </w:lvl>
+    <w:lvl w:ilvl="8" w:tplc="04160005" w:tentative="1">
+      <w:start w:val="1"/>
+      <w:numFmt w:val="bullet"/>
+      <w:lvlText w:val=""/>
+      <w:lvlJc w:val="left"/>
+      <w:pPr>
+        <w:ind w:left="6828" w:hanging="360"/>
+      </w:pPr>
+      <w:rPr>
+        <w:rFonts w:ascii="Wingdings" w:hAnsi="Wingdings" w:hint="default"/>
+      </w:rPr>
+    </w:lvl>
+  </w:abstractNum>
+  <w:abstractNum w:abstractNumId="1" w15:restartNumberingAfterBreak="0">
     <w:nsid w:val="0BF148C3"/>
     <w:multiLevelType w:val="hybridMultilevel"/>
     <w:tmpl w:val="22767C16"/>
@@ -3390,7 +5680,120 @@
       </w:rPr>
     </w:lvl>
   </w:abstractNum>
-  <w:abstractNum w:abstractNumId="1" w15:restartNumberingAfterBreak="0">
+  <w:abstractNum w:abstractNumId="2" w15:restartNumberingAfterBreak="0">
+    <w:nsid w:val="0C6B1E45"/>
+    <w:multiLevelType w:val="hybridMultilevel"/>
+    <w:tmpl w:val="DC3A58B2"/>
+    <w:lvl w:ilvl="0" w:tplc="04160001">
+      <w:start w:val="1"/>
+      <w:numFmt w:val="bullet"/>
+      <w:lvlText w:val=""/>
+      <w:lvlJc w:val="left"/>
+      <w:pPr>
+        <w:ind w:left="720" w:hanging="360"/>
+      </w:pPr>
+      <w:rPr>
+        <w:rFonts w:ascii="Symbol" w:hAnsi="Symbol" w:hint="default"/>
+      </w:rPr>
+    </w:lvl>
+    <w:lvl w:ilvl="1" w:tplc="04160003" w:tentative="1">
+      <w:start w:val="1"/>
+      <w:numFmt w:val="bullet"/>
+      <w:lvlText w:val="o"/>
+      <w:lvlJc w:val="left"/>
+      <w:pPr>
+        <w:ind w:left="1440" w:hanging="360"/>
+      </w:pPr>
+      <w:rPr>
+        <w:rFonts w:ascii="Courier New" w:hAnsi="Courier New" w:cs="Courier New" w:hint="default"/>
+      </w:rPr>
+    </w:lvl>
+    <w:lvl w:ilvl="2" w:tplc="04160005" w:tentative="1">
+      <w:start w:val="1"/>
+      <w:numFmt w:val="bullet"/>
+      <w:lvlText w:val=""/>
+      <w:lvlJc w:val="left"/>
+      <w:pPr>
+        <w:ind w:left="2160" w:hanging="360"/>
+      </w:pPr>
+      <w:rPr>
+        <w:rFonts w:ascii="Wingdings" w:hAnsi="Wingdings" w:hint="default"/>
+      </w:rPr>
+    </w:lvl>
+    <w:lvl w:ilvl="3" w:tplc="04160001" w:tentative="1">
+      <w:start w:val="1"/>
+      <w:numFmt w:val="bullet"/>
+      <w:lvlText w:val=""/>
+      <w:lvlJc w:val="left"/>
+      <w:pPr>
+        <w:ind w:left="2880" w:hanging="360"/>
+      </w:pPr>
+      <w:rPr>
+        <w:rFonts w:ascii="Symbol" w:hAnsi="Symbol" w:hint="default"/>
+      </w:rPr>
+    </w:lvl>
+    <w:lvl w:ilvl="4" w:tplc="04160003" w:tentative="1">
+      <w:start w:val="1"/>
+      <w:numFmt w:val="bullet"/>
+      <w:lvlText w:val="o"/>
+      <w:lvlJc w:val="left"/>
+      <w:pPr>
+        <w:ind w:left="3600" w:hanging="360"/>
+      </w:pPr>
+      <w:rPr>
+        <w:rFonts w:ascii="Courier New" w:hAnsi="Courier New" w:cs="Courier New" w:hint="default"/>
+      </w:rPr>
+    </w:lvl>
+    <w:lvl w:ilvl="5" w:tplc="04160005" w:tentative="1">
+      <w:start w:val="1"/>
+      <w:numFmt w:val="bullet"/>
+      <w:lvlText w:val=""/>
+      <w:lvlJc w:val="left"/>
+      <w:pPr>
+        <w:ind w:left="4320" w:hanging="360"/>
+      </w:pPr>
+      <w:rPr>
+        <w:rFonts w:ascii="Wingdings" w:hAnsi="Wingdings" w:hint="default"/>
+      </w:rPr>
+    </w:lvl>
+    <w:lvl w:ilvl="6" w:tplc="04160001" w:tentative="1">
+      <w:start w:val="1"/>
+      <w:numFmt w:val="bullet"/>
+      <w:lvlText w:val=""/>
+      <w:lvlJc w:val="left"/>
+      <w:pPr>
+        <w:ind w:left="5040" w:hanging="360"/>
+      </w:pPr>
+      <w:rPr>
+        <w:rFonts w:ascii="Symbol" w:hAnsi="Symbol" w:hint="default"/>
+      </w:rPr>
+    </w:lvl>
+    <w:lvl w:ilvl="7" w:tplc="04160003" w:tentative="1">
+      <w:start w:val="1"/>
+      <w:numFmt w:val="bullet"/>
+      <w:lvlText w:val="o"/>
+      <w:lvlJc w:val="left"/>
+      <w:pPr>
+        <w:ind w:left="5760" w:hanging="360"/>
+      </w:pPr>
+      <w:rPr>
+        <w:rFonts w:ascii="Courier New" w:hAnsi="Courier New" w:cs="Courier New" w:hint="default"/>
+      </w:rPr>
+    </w:lvl>
+    <w:lvl w:ilvl="8" w:tplc="04160005" w:tentative="1">
+      <w:start w:val="1"/>
+      <w:numFmt w:val="bullet"/>
+      <w:lvlText w:val=""/>
+      <w:lvlJc w:val="left"/>
+      <w:pPr>
+        <w:ind w:left="6480" w:hanging="360"/>
+      </w:pPr>
+      <w:rPr>
+        <w:rFonts w:ascii="Wingdings" w:hAnsi="Wingdings" w:hint="default"/>
+      </w:rPr>
+    </w:lvl>
+  </w:abstractNum>
+  <w:abstractNum w:abstractNumId="3" w15:restartNumberingAfterBreak="0">
     <w:nsid w:val="1C366CE9"/>
     <w:multiLevelType w:val="hybridMultilevel"/>
     <w:tmpl w:val="2C22A0DE"/>
@@ -3503,7 +5906,7 @@
       </w:rPr>
     </w:lvl>
   </w:abstractNum>
-  <w:abstractNum w:abstractNumId="2" w15:restartNumberingAfterBreak="0">
+  <w:abstractNum w:abstractNumId="4" w15:restartNumberingAfterBreak="0">
     <w:nsid w:val="1D8231AC"/>
     <w:multiLevelType w:val="hybridMultilevel"/>
     <w:tmpl w:val="F25E9506"/>
@@ -3616,7 +6019,7 @@
       </w:rPr>
     </w:lvl>
   </w:abstractNum>
-  <w:abstractNum w:abstractNumId="3" w15:restartNumberingAfterBreak="0">
+  <w:abstractNum w:abstractNumId="5" w15:restartNumberingAfterBreak="0">
     <w:nsid w:val="2DA26E9F"/>
     <w:multiLevelType w:val="hybridMultilevel"/>
     <w:tmpl w:val="293A0E52"/>
@@ -3729,7 +6132,7 @@
       </w:rPr>
     </w:lvl>
   </w:abstractNum>
-  <w:abstractNum w:abstractNumId="4" w15:restartNumberingAfterBreak="0">
+  <w:abstractNum w:abstractNumId="6" w15:restartNumberingAfterBreak="0">
     <w:nsid w:val="35C21DF5"/>
     <w:multiLevelType w:val="hybridMultilevel"/>
     <w:tmpl w:val="0BF6573C"/>
@@ -3842,7 +6245,120 @@
       </w:rPr>
     </w:lvl>
   </w:abstractNum>
-  <w:abstractNum w:abstractNumId="5" w15:restartNumberingAfterBreak="0">
+  <w:abstractNum w:abstractNumId="7" w15:restartNumberingAfterBreak="0">
+    <w:nsid w:val="38A84A1F"/>
+    <w:multiLevelType w:val="hybridMultilevel"/>
+    <w:tmpl w:val="EAE6405C"/>
+    <w:lvl w:ilvl="0" w:tplc="04160001">
+      <w:start w:val="1"/>
+      <w:numFmt w:val="bullet"/>
+      <w:lvlText w:val=""/>
+      <w:lvlJc w:val="left"/>
+      <w:pPr>
+        <w:ind w:left="720" w:hanging="360"/>
+      </w:pPr>
+      <w:rPr>
+        <w:rFonts w:ascii="Symbol" w:hAnsi="Symbol" w:hint="default"/>
+      </w:rPr>
+    </w:lvl>
+    <w:lvl w:ilvl="1" w:tplc="04160003" w:tentative="1">
+      <w:start w:val="1"/>
+      <w:numFmt w:val="bullet"/>
+      <w:lvlText w:val="o"/>
+      <w:lvlJc w:val="left"/>
+      <w:pPr>
+        <w:ind w:left="1440" w:hanging="360"/>
+      </w:pPr>
+      <w:rPr>
+        <w:rFonts w:ascii="Courier New" w:hAnsi="Courier New" w:cs="Courier New" w:hint="default"/>
+      </w:rPr>
+    </w:lvl>
+    <w:lvl w:ilvl="2" w:tplc="04160005" w:tentative="1">
+      <w:start w:val="1"/>
+      <w:numFmt w:val="bullet"/>
+      <w:lvlText w:val=""/>
+      <w:lvlJc w:val="left"/>
+      <w:pPr>
+        <w:ind w:left="2160" w:hanging="360"/>
+      </w:pPr>
+      <w:rPr>
+        <w:rFonts w:ascii="Wingdings" w:hAnsi="Wingdings" w:hint="default"/>
+      </w:rPr>
+    </w:lvl>
+    <w:lvl w:ilvl="3" w:tplc="04160001" w:tentative="1">
+      <w:start w:val="1"/>
+      <w:numFmt w:val="bullet"/>
+      <w:lvlText w:val=""/>
+      <w:lvlJc w:val="left"/>
+      <w:pPr>
+        <w:ind w:left="2880" w:hanging="360"/>
+      </w:pPr>
+      <w:rPr>
+        <w:rFonts w:ascii="Symbol" w:hAnsi="Symbol" w:hint="default"/>
+      </w:rPr>
+    </w:lvl>
+    <w:lvl w:ilvl="4" w:tplc="04160003" w:tentative="1">
+      <w:start w:val="1"/>
+      <w:numFmt w:val="bullet"/>
+      <w:lvlText w:val="o"/>
+      <w:lvlJc w:val="left"/>
+      <w:pPr>
+        <w:ind w:left="3600" w:hanging="360"/>
+      </w:pPr>
+      <w:rPr>
+        <w:rFonts w:ascii="Courier New" w:hAnsi="Courier New" w:cs="Courier New" w:hint="default"/>
+      </w:rPr>
+    </w:lvl>
+    <w:lvl w:ilvl="5" w:tplc="04160005" w:tentative="1">
+      <w:start w:val="1"/>
+      <w:numFmt w:val="bullet"/>
+      <w:lvlText w:val=""/>
+      <w:lvlJc w:val="left"/>
+      <w:pPr>
+        <w:ind w:left="4320" w:hanging="360"/>
+      </w:pPr>
+      <w:rPr>
+        <w:rFonts w:ascii="Wingdings" w:hAnsi="Wingdings" w:hint="default"/>
+      </w:rPr>
+    </w:lvl>
+    <w:lvl w:ilvl="6" w:tplc="04160001" w:tentative="1">
+      <w:start w:val="1"/>
+      <w:numFmt w:val="bullet"/>
+      <w:lvlText w:val=""/>
+      <w:lvlJc w:val="left"/>
+      <w:pPr>
+        <w:ind w:left="5040" w:hanging="360"/>
+      </w:pPr>
+      <w:rPr>
+        <w:rFonts w:ascii="Symbol" w:hAnsi="Symbol" w:hint="default"/>
+      </w:rPr>
+    </w:lvl>
+    <w:lvl w:ilvl="7" w:tplc="04160003" w:tentative="1">
+      <w:start w:val="1"/>
+      <w:numFmt w:val="bullet"/>
+      <w:lvlText w:val="o"/>
+      <w:lvlJc w:val="left"/>
+      <w:pPr>
+        <w:ind w:left="5760" w:hanging="360"/>
+      </w:pPr>
+      <w:rPr>
+        <w:rFonts w:ascii="Courier New" w:hAnsi="Courier New" w:cs="Courier New" w:hint="default"/>
+      </w:rPr>
+    </w:lvl>
+    <w:lvl w:ilvl="8" w:tplc="04160005" w:tentative="1">
+      <w:start w:val="1"/>
+      <w:numFmt w:val="bullet"/>
+      <w:lvlText w:val=""/>
+      <w:lvlJc w:val="left"/>
+      <w:pPr>
+        <w:ind w:left="6480" w:hanging="360"/>
+      </w:pPr>
+      <w:rPr>
+        <w:rFonts w:ascii="Wingdings" w:hAnsi="Wingdings" w:hint="default"/>
+      </w:rPr>
+    </w:lvl>
+  </w:abstractNum>
+  <w:abstractNum w:abstractNumId="8" w15:restartNumberingAfterBreak="0">
     <w:nsid w:val="472F082C"/>
     <w:multiLevelType w:val="hybridMultilevel"/>
     <w:tmpl w:val="88AE03FC"/>
@@ -3955,7 +6471,7 @@
       </w:rPr>
     </w:lvl>
   </w:abstractNum>
-  <w:abstractNum w:abstractNumId="6" w15:restartNumberingAfterBreak="0">
+  <w:abstractNum w:abstractNumId="9" w15:restartNumberingAfterBreak="0">
     <w:nsid w:val="4E607FA1"/>
     <w:multiLevelType w:val="hybridMultilevel"/>
     <w:tmpl w:val="484E3632"/>
@@ -4068,7 +6584,7 @@
       </w:rPr>
     </w:lvl>
   </w:abstractNum>
-  <w:abstractNum w:abstractNumId="7" w15:restartNumberingAfterBreak="0">
+  <w:abstractNum w:abstractNumId="10" w15:restartNumberingAfterBreak="0">
     <w:nsid w:val="6175077E"/>
     <w:multiLevelType w:val="hybridMultilevel"/>
     <w:tmpl w:val="596CFC12"/>
@@ -4181,7 +6697,120 @@
       </w:rPr>
     </w:lvl>
   </w:abstractNum>
-  <w:abstractNum w:abstractNumId="8" w15:restartNumberingAfterBreak="0">
+  <w:abstractNum w:abstractNumId="11" w15:restartNumberingAfterBreak="0">
+    <w:nsid w:val="63CE31B7"/>
+    <w:multiLevelType w:val="hybridMultilevel"/>
+    <w:tmpl w:val="504AAE1E"/>
+    <w:lvl w:ilvl="0" w:tplc="04160001">
+      <w:start w:val="1"/>
+      <w:numFmt w:val="bullet"/>
+      <w:lvlText w:val=""/>
+      <w:lvlJc w:val="left"/>
+      <w:pPr>
+        <w:ind w:left="720" w:hanging="360"/>
+      </w:pPr>
+      <w:rPr>
+        <w:rFonts w:ascii="Symbol" w:hAnsi="Symbol" w:hint="default"/>
+      </w:rPr>
+    </w:lvl>
+    <w:lvl w:ilvl="1" w:tplc="04160003">
+      <w:start w:val="1"/>
+      <w:numFmt w:val="bullet"/>
+      <w:lvlText w:val="o"/>
+      <w:lvlJc w:val="left"/>
+      <w:pPr>
+        <w:ind w:left="1440" w:hanging="360"/>
+      </w:pPr>
+      <w:rPr>
+        <w:rFonts w:ascii="Courier New" w:hAnsi="Courier New" w:cs="Courier New" w:hint="default"/>
+      </w:rPr>
+    </w:lvl>
+    <w:lvl w:ilvl="2" w:tplc="04160005" w:tentative="1">
+      <w:start w:val="1"/>
+      <w:numFmt w:val="bullet"/>
+      <w:lvlText w:val=""/>
+      <w:lvlJc w:val="left"/>
+      <w:pPr>
+        <w:ind w:left="2160" w:hanging="360"/>
+      </w:pPr>
+      <w:rPr>
+        <w:rFonts w:ascii="Wingdings" w:hAnsi="Wingdings" w:hint="default"/>
+      </w:rPr>
+    </w:lvl>
+    <w:lvl w:ilvl="3" w:tplc="04160001" w:tentative="1">
+      <w:start w:val="1"/>
+      <w:numFmt w:val="bullet"/>
+      <w:lvlText w:val=""/>
+      <w:lvlJc w:val="left"/>
+      <w:pPr>
+        <w:ind w:left="2880" w:hanging="360"/>
+      </w:pPr>
+      <w:rPr>
+        <w:rFonts w:ascii="Symbol" w:hAnsi="Symbol" w:hint="default"/>
+      </w:rPr>
+    </w:lvl>
+    <w:lvl w:ilvl="4" w:tplc="04160003" w:tentative="1">
+      <w:start w:val="1"/>
+      <w:numFmt w:val="bullet"/>
+      <w:lvlText w:val="o"/>
+      <w:lvlJc w:val="left"/>
+      <w:pPr>
+        <w:ind w:left="3600" w:hanging="360"/>
+      </w:pPr>
+      <w:rPr>
+        <w:rFonts w:ascii="Courier New" w:hAnsi="Courier New" w:cs="Courier New" w:hint="default"/>
+      </w:rPr>
+    </w:lvl>
+    <w:lvl w:ilvl="5" w:tplc="04160005" w:tentative="1">
+      <w:start w:val="1"/>
+      <w:numFmt w:val="bullet"/>
+      <w:lvlText w:val=""/>
+      <w:lvlJc w:val="left"/>
+      <w:pPr>
+        <w:ind w:left="4320" w:hanging="360"/>
+      </w:pPr>
+      <w:rPr>
+        <w:rFonts w:ascii="Wingdings" w:hAnsi="Wingdings" w:hint="default"/>
+      </w:rPr>
+    </w:lvl>
+    <w:lvl w:ilvl="6" w:tplc="04160001" w:tentative="1">
+      <w:start w:val="1"/>
+      <w:numFmt w:val="bullet"/>
+      <w:lvlText w:val=""/>
+      <w:lvlJc w:val="left"/>
+      <w:pPr>
+        <w:ind w:left="5040" w:hanging="360"/>
+      </w:pPr>
+      <w:rPr>
+        <w:rFonts w:ascii="Symbol" w:hAnsi="Symbol" w:hint="default"/>
+      </w:rPr>
+    </w:lvl>
+    <w:lvl w:ilvl="7" w:tplc="04160003" w:tentative="1">
+      <w:start w:val="1"/>
+      <w:numFmt w:val="bullet"/>
+      <w:lvlText w:val="o"/>
+      <w:lvlJc w:val="left"/>
+      <w:pPr>
+        <w:ind w:left="5760" w:hanging="360"/>
+      </w:pPr>
+      <w:rPr>
+        <w:rFonts w:ascii="Courier New" w:hAnsi="Courier New" w:cs="Courier New" w:hint="default"/>
+      </w:rPr>
+    </w:lvl>
+    <w:lvl w:ilvl="8" w:tplc="04160005" w:tentative="1">
+      <w:start w:val="1"/>
+      <w:numFmt w:val="bullet"/>
+      <w:lvlText w:val=""/>
+      <w:lvlJc w:val="left"/>
+      <w:pPr>
+        <w:ind w:left="6480" w:hanging="360"/>
+      </w:pPr>
+      <w:rPr>
+        <w:rFonts w:ascii="Wingdings" w:hAnsi="Wingdings" w:hint="default"/>
+      </w:rPr>
+    </w:lvl>
+  </w:abstractNum>
+  <w:abstractNum w:abstractNumId="12" w15:restartNumberingAfterBreak="0">
     <w:nsid w:val="663F4799"/>
     <w:multiLevelType w:val="hybridMultilevel"/>
     <w:tmpl w:val="E71A8E24"/>
@@ -4294,7 +6923,7 @@
       </w:rPr>
     </w:lvl>
   </w:abstractNum>
-  <w:abstractNum w:abstractNumId="9" w15:restartNumberingAfterBreak="0">
+  <w:abstractNum w:abstractNumId="13" w15:restartNumberingAfterBreak="0">
     <w:nsid w:val="681B264A"/>
     <w:multiLevelType w:val="hybridMultilevel"/>
     <w:tmpl w:val="3AAC3820"/>
@@ -4407,7 +7036,7 @@
       </w:rPr>
     </w:lvl>
   </w:abstractNum>
-  <w:abstractNum w:abstractNumId="10" w15:restartNumberingAfterBreak="0">
+  <w:abstractNum w:abstractNumId="14" w15:restartNumberingAfterBreak="0">
     <w:nsid w:val="699E0F31"/>
     <w:multiLevelType w:val="hybridMultilevel"/>
     <w:tmpl w:val="FDB46C26"/>
@@ -4520,38 +7149,282 @@
       </w:rPr>
     </w:lvl>
   </w:abstractNum>
+  <w:abstractNum w:abstractNumId="15" w15:restartNumberingAfterBreak="0">
+    <w:nsid w:val="6B1723DD"/>
+    <w:multiLevelType w:val="hybridMultilevel"/>
+    <w:tmpl w:val="32380398"/>
+    <w:lvl w:ilvl="0" w:tplc="04160001">
+      <w:start w:val="1"/>
+      <w:numFmt w:val="bullet"/>
+      <w:lvlText w:val=""/>
+      <w:lvlJc w:val="left"/>
+      <w:pPr>
+        <w:ind w:left="720" w:hanging="360"/>
+      </w:pPr>
+      <w:rPr>
+        <w:rFonts w:ascii="Symbol" w:hAnsi="Symbol" w:hint="default"/>
+      </w:rPr>
+    </w:lvl>
+    <w:lvl w:ilvl="1" w:tplc="04160003">
+      <w:start w:val="1"/>
+      <w:numFmt w:val="bullet"/>
+      <w:lvlText w:val="o"/>
+      <w:lvlJc w:val="left"/>
+      <w:pPr>
+        <w:ind w:left="1440" w:hanging="360"/>
+      </w:pPr>
+      <w:rPr>
+        <w:rFonts w:ascii="Courier New" w:hAnsi="Courier New" w:cs="Courier New" w:hint="default"/>
+      </w:rPr>
+    </w:lvl>
+    <w:lvl w:ilvl="2" w:tplc="04160005" w:tentative="1">
+      <w:start w:val="1"/>
+      <w:numFmt w:val="bullet"/>
+      <w:lvlText w:val=""/>
+      <w:lvlJc w:val="left"/>
+      <w:pPr>
+        <w:ind w:left="2160" w:hanging="360"/>
+      </w:pPr>
+      <w:rPr>
+        <w:rFonts w:ascii="Wingdings" w:hAnsi="Wingdings" w:hint="default"/>
+      </w:rPr>
+    </w:lvl>
+    <w:lvl w:ilvl="3" w:tplc="04160001" w:tentative="1">
+      <w:start w:val="1"/>
+      <w:numFmt w:val="bullet"/>
+      <w:lvlText w:val=""/>
+      <w:lvlJc w:val="left"/>
+      <w:pPr>
+        <w:ind w:left="2880" w:hanging="360"/>
+      </w:pPr>
+      <w:rPr>
+        <w:rFonts w:ascii="Symbol" w:hAnsi="Symbol" w:hint="default"/>
+      </w:rPr>
+    </w:lvl>
+    <w:lvl w:ilvl="4" w:tplc="04160003" w:tentative="1">
+      <w:start w:val="1"/>
+      <w:numFmt w:val="bullet"/>
+      <w:lvlText w:val="o"/>
+      <w:lvlJc w:val="left"/>
+      <w:pPr>
+        <w:ind w:left="3600" w:hanging="360"/>
+      </w:pPr>
+      <w:rPr>
+        <w:rFonts w:ascii="Courier New" w:hAnsi="Courier New" w:cs="Courier New" w:hint="default"/>
+      </w:rPr>
+    </w:lvl>
+    <w:lvl w:ilvl="5" w:tplc="04160005" w:tentative="1">
+      <w:start w:val="1"/>
+      <w:numFmt w:val="bullet"/>
+      <w:lvlText w:val=""/>
+      <w:lvlJc w:val="left"/>
+      <w:pPr>
+        <w:ind w:left="4320" w:hanging="360"/>
+      </w:pPr>
+      <w:rPr>
+        <w:rFonts w:ascii="Wingdings" w:hAnsi="Wingdings" w:hint="default"/>
+      </w:rPr>
+    </w:lvl>
+    <w:lvl w:ilvl="6" w:tplc="04160001" w:tentative="1">
+      <w:start w:val="1"/>
+      <w:numFmt w:val="bullet"/>
+      <w:lvlText w:val=""/>
+      <w:lvlJc w:val="left"/>
+      <w:pPr>
+        <w:ind w:left="5040" w:hanging="360"/>
+      </w:pPr>
+      <w:rPr>
+        <w:rFonts w:ascii="Symbol" w:hAnsi="Symbol" w:hint="default"/>
+      </w:rPr>
+    </w:lvl>
+    <w:lvl w:ilvl="7" w:tplc="04160003" w:tentative="1">
+      <w:start w:val="1"/>
+      <w:numFmt w:val="bullet"/>
+      <w:lvlText w:val="o"/>
+      <w:lvlJc w:val="left"/>
+      <w:pPr>
+        <w:ind w:left="5760" w:hanging="360"/>
+      </w:pPr>
+      <w:rPr>
+        <w:rFonts w:ascii="Courier New" w:hAnsi="Courier New" w:cs="Courier New" w:hint="default"/>
+      </w:rPr>
+    </w:lvl>
+    <w:lvl w:ilvl="8" w:tplc="04160005" w:tentative="1">
+      <w:start w:val="1"/>
+      <w:numFmt w:val="bullet"/>
+      <w:lvlText w:val=""/>
+      <w:lvlJc w:val="left"/>
+      <w:pPr>
+        <w:ind w:left="6480" w:hanging="360"/>
+      </w:pPr>
+      <w:rPr>
+        <w:rFonts w:ascii="Wingdings" w:hAnsi="Wingdings" w:hint="default"/>
+      </w:rPr>
+    </w:lvl>
+  </w:abstractNum>
+  <w:abstractNum w:abstractNumId="16" w15:restartNumberingAfterBreak="0">
+    <w:nsid w:val="77874A10"/>
+    <w:multiLevelType w:val="hybridMultilevel"/>
+    <w:tmpl w:val="75C6CD3A"/>
+    <w:lvl w:ilvl="0" w:tplc="04160001">
+      <w:start w:val="1"/>
+      <w:numFmt w:val="bullet"/>
+      <w:lvlText w:val=""/>
+      <w:lvlJc w:val="left"/>
+      <w:pPr>
+        <w:ind w:left="720" w:hanging="360"/>
+      </w:pPr>
+      <w:rPr>
+        <w:rFonts w:ascii="Symbol" w:hAnsi="Symbol" w:hint="default"/>
+      </w:rPr>
+    </w:lvl>
+    <w:lvl w:ilvl="1" w:tplc="04160003" w:tentative="1">
+      <w:start w:val="1"/>
+      <w:numFmt w:val="bullet"/>
+      <w:lvlText w:val="o"/>
+      <w:lvlJc w:val="left"/>
+      <w:pPr>
+        <w:ind w:left="1440" w:hanging="360"/>
+      </w:pPr>
+      <w:rPr>
+        <w:rFonts w:ascii="Courier New" w:hAnsi="Courier New" w:cs="Courier New" w:hint="default"/>
+      </w:rPr>
+    </w:lvl>
+    <w:lvl w:ilvl="2" w:tplc="04160005" w:tentative="1">
+      <w:start w:val="1"/>
+      <w:numFmt w:val="bullet"/>
+      <w:lvlText w:val=""/>
+      <w:lvlJc w:val="left"/>
+      <w:pPr>
+        <w:ind w:left="2160" w:hanging="360"/>
+      </w:pPr>
+      <w:rPr>
+        <w:rFonts w:ascii="Wingdings" w:hAnsi="Wingdings" w:hint="default"/>
+      </w:rPr>
+    </w:lvl>
+    <w:lvl w:ilvl="3" w:tplc="04160001" w:tentative="1">
+      <w:start w:val="1"/>
+      <w:numFmt w:val="bullet"/>
+      <w:lvlText w:val=""/>
+      <w:lvlJc w:val="left"/>
+      <w:pPr>
+        <w:ind w:left="2880" w:hanging="360"/>
+      </w:pPr>
+      <w:rPr>
+        <w:rFonts w:ascii="Symbol" w:hAnsi="Symbol" w:hint="default"/>
+      </w:rPr>
+    </w:lvl>
+    <w:lvl w:ilvl="4" w:tplc="04160003" w:tentative="1">
+      <w:start w:val="1"/>
+      <w:numFmt w:val="bullet"/>
+      <w:lvlText w:val="o"/>
+      <w:lvlJc w:val="left"/>
+      <w:pPr>
+        <w:ind w:left="3600" w:hanging="360"/>
+      </w:pPr>
+      <w:rPr>
+        <w:rFonts w:ascii="Courier New" w:hAnsi="Courier New" w:cs="Courier New" w:hint="default"/>
+      </w:rPr>
+    </w:lvl>
+    <w:lvl w:ilvl="5" w:tplc="04160005" w:tentative="1">
+      <w:start w:val="1"/>
+      <w:numFmt w:val="bullet"/>
+      <w:lvlText w:val=""/>
+      <w:lvlJc w:val="left"/>
+      <w:pPr>
+        <w:ind w:left="4320" w:hanging="360"/>
+      </w:pPr>
+      <w:rPr>
+        <w:rFonts w:ascii="Wingdings" w:hAnsi="Wingdings" w:hint="default"/>
+      </w:rPr>
+    </w:lvl>
+    <w:lvl w:ilvl="6" w:tplc="04160001" w:tentative="1">
+      <w:start w:val="1"/>
+      <w:numFmt w:val="bullet"/>
+      <w:lvlText w:val=""/>
+      <w:lvlJc w:val="left"/>
+      <w:pPr>
+        <w:ind w:left="5040" w:hanging="360"/>
+      </w:pPr>
+      <w:rPr>
+        <w:rFonts w:ascii="Symbol" w:hAnsi="Symbol" w:hint="default"/>
+      </w:rPr>
+    </w:lvl>
+    <w:lvl w:ilvl="7" w:tplc="04160003" w:tentative="1">
+      <w:start w:val="1"/>
+      <w:numFmt w:val="bullet"/>
+      <w:lvlText w:val="o"/>
+      <w:lvlJc w:val="left"/>
+      <w:pPr>
+        <w:ind w:left="5760" w:hanging="360"/>
+      </w:pPr>
+      <w:rPr>
+        <w:rFonts w:ascii="Courier New" w:hAnsi="Courier New" w:cs="Courier New" w:hint="default"/>
+      </w:rPr>
+    </w:lvl>
+    <w:lvl w:ilvl="8" w:tplc="04160005" w:tentative="1">
+      <w:start w:val="1"/>
+      <w:numFmt w:val="bullet"/>
+      <w:lvlText w:val=""/>
+      <w:lvlJc w:val="left"/>
+      <w:pPr>
+        <w:ind w:left="6480" w:hanging="360"/>
+      </w:pPr>
+      <w:rPr>
+        <w:rFonts w:ascii="Wingdings" w:hAnsi="Wingdings" w:hint="default"/>
+      </w:rPr>
+    </w:lvl>
+  </w:abstractNum>
   <w:num w:numId="1">
+    <w:abstractNumId w:val="14"/>
+  </w:num>
+  <w:num w:numId="2">
     <w:abstractNumId w:val="10"/>
   </w:num>
-  <w:num w:numId="2">
+  <w:num w:numId="3">
+    <w:abstractNumId w:val="9"/>
+  </w:num>
+  <w:num w:numId="4">
+    <w:abstractNumId w:val="8"/>
+  </w:num>
+  <w:num w:numId="5">
+    <w:abstractNumId w:val="1"/>
+  </w:num>
+  <w:num w:numId="6">
+    <w:abstractNumId w:val="13"/>
+  </w:num>
+  <w:num w:numId="7">
+    <w:abstractNumId w:val="3"/>
+  </w:num>
+  <w:num w:numId="8">
+    <w:abstractNumId w:val="6"/>
+  </w:num>
+  <w:num w:numId="9">
+    <w:abstractNumId w:val="12"/>
+  </w:num>
+  <w:num w:numId="10">
+    <w:abstractNumId w:val="5"/>
+  </w:num>
+  <w:num w:numId="11">
+    <w:abstractNumId w:val="4"/>
+  </w:num>
+  <w:num w:numId="12">
+    <w:abstractNumId w:val="16"/>
+  </w:num>
+  <w:num w:numId="13">
+    <w:abstractNumId w:val="0"/>
+  </w:num>
+  <w:num w:numId="14">
+    <w:abstractNumId w:val="2"/>
+  </w:num>
+  <w:num w:numId="15">
+    <w:abstractNumId w:val="15"/>
+  </w:num>
+  <w:num w:numId="16">
     <w:abstractNumId w:val="7"/>
   </w:num>
-  <w:num w:numId="3">
-    <w:abstractNumId w:val="6"/>
-  </w:num>
-  <w:num w:numId="4">
-    <w:abstractNumId w:val="5"/>
-  </w:num>
-  <w:num w:numId="5">
-    <w:abstractNumId w:val="0"/>
-  </w:num>
-  <w:num w:numId="6">
-    <w:abstractNumId w:val="9"/>
-  </w:num>
-  <w:num w:numId="7">
-    <w:abstractNumId w:val="1"/>
-  </w:num>
-  <w:num w:numId="8">
-    <w:abstractNumId w:val="4"/>
-  </w:num>
-  <w:num w:numId="9">
-    <w:abstractNumId w:val="8"/>
-  </w:num>
-  <w:num w:numId="10">
-    <w:abstractNumId w:val="3"/>
-  </w:num>
-  <w:num w:numId="11">
-    <w:abstractNumId w:val="2"/>
+  <w:num w:numId="17">
+    <w:abstractNumId w:val="11"/>
   </w:num>
 </w:numbering>
 </file>
@@ -4679,6 +7552,7 @@
     <w:lsdException w:name="HTML Sample" w:semiHidden="1" w:unhideWhenUsed="1"/>
     <w:lsdException w:name="HTML Typewriter" w:semiHidden="1" w:unhideWhenUsed="1"/>
     <w:lsdException w:name="HTML Variable" w:semiHidden="1" w:unhideWhenUsed="1"/>
+    <w:lsdException w:name="Normal Table" w:semiHidden="1" w:unhideWhenUsed="1"/>
     <w:lsdException w:name="annotation subject" w:semiHidden="1" w:unhideWhenUsed="1"/>
     <w:lsdException w:name="No List" w:semiHidden="1" w:unhideWhenUsed="1"/>
     <w:lsdException w:name="Outline List 1" w:semiHidden="1" w:unhideWhenUsed="1"/>
@@ -4725,8 +7599,10 @@
     <w:lsdException w:name="Table Subtle 2" w:semiHidden="1" w:unhideWhenUsed="1"/>
     <w:lsdException w:name="Table Web 1" w:semiHidden="1" w:unhideWhenUsed="1"/>
     <w:lsdException w:name="Table Web 2" w:semiHidden="1" w:unhideWhenUsed="1"/>
+    <w:lsdException w:name="Table Web 3" w:semiHidden="1" w:unhideWhenUsed="1"/>
     <w:lsdException w:name="Balloon Text" w:semiHidden="1" w:unhideWhenUsed="1"/>
     <w:lsdException w:name="Table Grid" w:uiPriority="39"/>
+    <w:lsdException w:name="Table Theme" w:semiHidden="1" w:unhideWhenUsed="1"/>
     <w:lsdException w:name="Placeholder Text" w:semiHidden="1"/>
     <w:lsdException w:name="No Spacing" w:uiPriority="1" w:qFormat="1"/>
     <w:lsdException w:name="Light Shading" w:uiPriority="60"/>

</xml_diff>